<commit_message>
more background info and manuscript edits
</commit_message>
<xml_diff>
--- a/ms-2025-12-05.docx
+++ b/ms-2025-12-05.docx
@@ -271,6 +271,7 @@
       <w:pPr>
         <w:pStyle w:val="Heading1"/>
         <w:spacing w:before="0" w:after="120"/>
+        <w:ind w:hanging="0" w:start="0"/>
         <w:rPr>
           <w:rFonts w:hint="eastAsia"/>
         </w:rPr>
@@ -289,7 +290,23 @@
       </w:pPr>
       <w:r>
         <w:rPr/>
-        <w:t xml:space="preserve">Mutational signatures can be thought of as latent factors that explain observed mutational spectra and that often correspond to specific mutagenic mechanisms. Mutational signatures can provide insight into DNA damage and repair, into endogenous and environmental exposures that cause disease, and can guide therapeutic interventions. While study of single-base mutations been dominant in mutational signature research, small insertions and deletions (“indels”) are also known to be important but have been arguably under-studied. In this study, we analyzed somatic indels in over 7,000 whole genomes to create a comprehensive collection of indel mutational signatures. We extracted signatures using both the widely used 83-type classification and a new 89-type classification that improves classification of single-base indels in homopolymers, and we systematically elucidated the correspondences between signatures in the two classifications.   We used an approach based on hierarchical Dirichlet processes and an approach based on non-negative matrix factorization for signature extraction, and results were broadly consistent between the two approaches </w:t>
+        <w:t xml:space="preserve">Mutational signatures can be thought of as latent factors that explain observed mutational spectra and that often correspond to specific mutagenic mechanisms. Mutational signatures can provide insight into DNA damage and repair, into endogenous and environmental exposures that cause disease, and can guide therapeutic interventions. While study of single-base mutations been dominant in mutational signature research, small insertions and deletions (“indels”) are also known to be important but have been arguably under-studied. In this study, we analyzed somatic indels in over 7,000 whole genomes to create a comprehensive collection of indel mutational signatures. We extracted signatures using both the widely used 83-type classification and a new 89-type classification that </w:t>
+      </w:r>
+      <w:r>
+        <w:rPr/>
+        <w:t>provides a more-informative subdivision</w:t>
+      </w:r>
+      <w:r>
+        <w:rPr/>
+        <w:t xml:space="preserve"> of single-base </w:t>
+      </w:r>
+      <w:r>
+        <w:rPr/>
+        <w:t>indels</w:t>
+      </w:r>
+      <w:r>
+        <w:rPr/>
+        <w:t xml:space="preserve">, and we systematically elucidated the correspondences between signatures in the two classifications.   We used an approach based on hierarchical Dirichlet processes and an approach based on non-negative matrix factorization for signature extraction, and results were broadly consistent between the two approaches </w:t>
       </w:r>
       <w:r>
         <w:rPr>
@@ -299,7 +316,27 @@
       </w:r>
       <w:r>
         <w:rPr/>
-        <w:t xml:space="preserve">We identified 15 signatures that were novel in both classification scheme, and we re-identified 23 of the COSMIC reference signatures. </w:t>
+        <w:t xml:space="preserve">We identified 15 signatures that were novel in both classification scheme, and we re-identified </w:t>
+      </w:r>
+      <w:r>
+        <w:rPr>
+          <w:shd w:fill="FFFF00" w:val="clear"/>
+        </w:rPr>
+        <w:t>23</w:t>
+      </w:r>
+      <w:r>
+        <w:rPr/>
+        <w:t xml:space="preserve"> of the </w:t>
+      </w:r>
+      <w:r>
+        <w:rPr>
+          <w:shd w:fill="FFFF00" w:val="clear"/>
+        </w:rPr>
+        <w:t xml:space="preserve">25? </w:t>
+      </w:r>
+      <w:r>
+        <w:rPr/>
+        <w:t xml:space="preserve">COSMIC reference signatures. </w:t>
       </w:r>
       <w:r>
         <w:rPr>
@@ -533,19 +570,7 @@
         <w:rPr>
           <w:shd w:fill="FFFF00" w:val="clear"/>
         </w:rPr>
-        <w:t xml:space="preserve">We provide a web site for exploring these signatures, the relationships between signatures in the two classifications, and </w:t>
-      </w:r>
-      <w:r>
-        <w:rPr>
-          <w:shd w:fill="FFFF00" w:val="clear"/>
-        </w:rPr>
-        <w:t>signature attributions</w:t>
-      </w:r>
-      <w:r>
-        <w:rPr>
-          <w:shd w:fill="FFFF00" w:val="clear"/>
-        </w:rPr>
-        <w:t xml:space="preserve"> in specific tumors, and signatures’ relationships to genomic topography. &lt;can we provide a web page for understanding these signatures? Have we done correlations to SBS signatures? Need to add genomic topography findings</w:t>
+        <w:t>We provide a web site for exploring these signatures, the relationships between signatures in the two classifications, and signature attributions in specific tumors, and signatures’ relationships to genomic topography. &lt;can we provide a web page for understanding these signatures? Have we done correlations to SBS signatures? Need to add genomic topography findings</w:t>
       </w:r>
       <w:r>
         <w:rPr/>
@@ -559,7 +584,7 @@
       </w:pPr>
       <w:r>
         <w:rPr/>
-        <w:t>337 words</w:t>
+        <w:t>379 words</w:t>
       </w:r>
       <w:r>
         <w:br w:type="page"/>
@@ -569,6 +594,7 @@
       <w:pPr>
         <w:pStyle w:val="Heading1"/>
         <w:spacing w:before="0" w:after="120"/>
+        <w:ind w:hanging="0" w:start="0"/>
         <w:rPr/>
       </w:pPr>
       <w:r>
@@ -624,25 +650,46 @@
         <w:fldChar w:fldCharType="begin"/>
       </w:r>
       <w:r>
-        <w:rPr/>
+        <w:rPr>
+          <w:rStyle w:val="normalfirstChar"/>
+          <w:rFonts w:hint="eastAsia"/>
+        </w:rPr>
         <w:instrText xml:space="preserve">ADDIN ZOTERO_ITEM CSL_CITATION {"citationID":"myrzr0HC","properties":{"formattedCitation":"(Alexandrov et al. 2014)","plainCitation":"(Alexandrov et al. 2014)","noteIndex":0},"citationItems":[{"id":"LB8OR9DJ/HXLJmVVB","uris":["http://zotero.org/users/14858941/items/RRYFUNRP"],"itemData":{"id":407,"type":"article-journal","DOI":"10.1038/nature12477.Signatures","issue":"7463","page":"415-421","title":"Signatures of mutational processes in human cancer","volume":"500","author":[{"family":"Alexandrov","given":"Ludmil B"},{"family":"Nik-zainal","given":"Serena"},{"family":"Wedge","given":"David C"},{"family":"Aparicio","given":"Samuel A J R"}],"issued":{"date-parts":[["2014"]]}}}],"schema":"https://github.com/citation-style-language/schema/raw/master/csl-citation.json"}</w:instrText>
       </w:r>
       <w:r>
-        <w:rPr/>
-      </w:r>
-      <w:r>
-        <w:rPr/>
+        <w:rPr>
+          <w:rStyle w:val="normalfirstChar"/>
+          <w:rFonts w:hint="eastAsia"/>
+        </w:rPr>
+      </w:r>
+      <w:r>
+        <w:rPr>
+          <w:rStyle w:val="normalfirstChar"/>
+          <w:rFonts w:hint="eastAsia"/>
+        </w:rPr>
         <w:fldChar w:fldCharType="separate"/>
       </w:r>
       <w:r>
+        <w:rPr>
+          <w:rStyle w:val="normalfirstChar"/>
+          <w:rFonts w:hint="eastAsia"/>
+        </w:rPr>
+      </w:r>
+      <w:r>
         <w:rPr/>
         <w:t>(Alexandrov et al. 2014)</w:t>
       </w:r>
       <w:r>
-        <w:rPr/>
-      </w:r>
-      <w:r>
-        <w:rPr/>
+        <w:rPr>
+          <w:rStyle w:val="normalfirstChar"/>
+          <w:rFonts w:hint="eastAsia"/>
+        </w:rPr>
+      </w:r>
+      <w:r>
+        <w:rPr>
+          <w:rStyle w:val="normalfirstChar"/>
+          <w:rFonts w:hint="eastAsia"/>
+        </w:rPr>
         <w:fldChar w:fldCharType="end"/>
       </w:r>
       <w:r>
@@ -675,20 +722,23 @@
         <w:fldChar w:fldCharType="begin"/>
       </w:r>
       <w:r>
-        <w:rPr/>
+        <w:rPr>
+          <w:rStyle w:val="normalfirstChar"/>
+        </w:rPr>
         <w:instrText xml:space="preserve">ADDIN ZOTERO_ITEM CSL_CITATION {"citationID":"cuOTYsMj","properties":{"formattedCitation":"(Davies et al. 2017; Cooper et al. 2010; Grolleman et al. 2019)","plainCitation":"(Davies et al. 2017; Cooper et al. 2010; Grolleman et al. 2019)","dontUpdate":true,"noteIndex":0},"citationItems":[{"id":"LB8OR9DJ/tgI39TZW","uris":["http://zotero.org/users/14858941/items/FX3CFPG5"],"itemData":{"id":713,"type":"article-journal","abstract":"Approximately 1-5% of breast cancers are attributed to inherited mutations in BRCA1 or BRCA2 and are selectively sensitive to poly(ADP-ribose) polymerase (PARP) inhibitors. In other cancer types, germline and/or somatic mutations in BRCA1 and/or BRCA2 (BRCA1/BRCA2) also confer selective sensitivity to PARP inhibitors. Thus, assays to detect BRCA1/BRCA2-deficient tumors have been sought. Recently, somatic substitution, insertion/deletion and rearrangement patterns, or 'mutational signatures', were associated with BRCA1/BRCA2 dysfunction. Herein we used a lasso logistic regression model to identify six distinguishing mutational signatures predictive of BRCA1/BRCA2 deficiency. A weighted model called HRDetect was developed to accurately detect BRCA1/BRCA2-deficient samples. HRDetect identifies BRCA1/BRCA2-deficient tumors with 98.7% sensitivity (area under the curve (AUC) = 0.98). Application of this model in a cohort of 560 individuals with breast cancer, of whom 22 were known to carry a germline BRCA1 or BRCA2 mutation, allowed us to identify an additional 22 tumors with somatic loss of BRCA1 or BRCA2 and 47 tumors with functional BRCA1/BRCA2 deficiency where no mutation was detected. We validated HRDetect on independent cohorts of breast, ovarian and pancreatic cancers and demonstrated its efficacy in alternative sequencing strategies. Integrating all of the classes of mutational signatures thus reveals a larger proportion of individuals with breast cancer harboring BRCA1/BRCA2 deficiency (up to 22%) than hitherto appreciated (∼1-5%) who could have selective therapeutic sensitivity to PARP inhibition.","container-title":"Nature Medicine","DOI":"10.1038/nm.4292","ISSN":"1546170X","issue":"4","note":"PMID: 28288110\npublisher: Nature Publishing Group","page":"517-525","title":"HRDetect is a predictor of BRCA1 and BRCA2 deficiency based on mutational signatures","volume":"23","author":[{"family":"Davies","given":"Helen"},{"family":"Glodzik","given":"Dominik"},{"family":"Morganella","given":"Sandro"},{"family":"Yates","given":"Lucy R."},{"family":"Staaf","given":"Johan"},{"family":"Zou","given":"Xueqing"},{"family":"Ramakrishna","given":"Manasa"},{"family":"Martin","given":"Sancha"},{"family":"Boyault","given":"Sandrine"},{"family":"Sieuwerts","given":"Anieta M."},{"family":"Simpson","given":"Peter T."},{"family":"King","given":"Tari A."},{"family":"Raine","given":"Keiran"},{"family":"Eyfjord","given":"Jorunn E."},{"family":"Kong","given":"Gu"},{"family":"Borg","given":"Åke"},{"family":"Birney","given":"Ewan"},{"family":"Stunnenberg","given":"Hendrik G."},{"family":"Van De Vijver","given":"Marc J."},{"family":"Børresen-Dale","given":"Anne Lise"},{"family":"Martens","given":"John W.M."},{"family":"Span","given":"Paul N."},{"family":"Lakhani","given":"Sunil R."},{"family":"Vincent-Salomon","given":"Anne"},{"family":"Sotiriou","given":"Christos"},{"family":"Tutt","given":"Andrew"},{"family":"Thompson","given":"Alastair M."},{"family":"Van Laere","given":"Steven"},{"family":"Richardson","given":"Andrea L."},{"family":"Viari","given":"Alain"},{"family":"Campbell","given":"Peter J."},{"family":"Stratton","given":"Michael R."},{"family":"Nik-Zainal","given":"Serena"}],"issued":{"date-parts":[["2017",4,1]]}}},{"id":"LB8OR9DJ/a9CwVIGa","uris":["http://zotero.org/users/14858941/items/8FL9VAM8"],"itemData":{"id":717,"type":"report","abstract":"The cytosine-guanine (CpG) dinucleotide has long been known to be a hotspot for pathological mutation in the human genome. This hypermutability is related to its role as the major site of cytosine methylation with the attendant risk of spontaneous deamination of 5-methylcytosine (5mC) to yield thymine. Cytosine methylation, however, also occurs in the context of CpNpG sites in the human genome, an unsurprising finding since the intrinsic symmetry of CpNpG renders it capable of supporting a semi-conservative model of replication of the methylation pattern. Recently, it has become clear that significant DNA methylation occurs in a CpHpG context (where H ¼ A, C or T) in a variety of human somatic tissues. If we assume that CpHpG methylation also occurs in the germline, and that 5mC deamination can occur within a CpHpG context, then we might surmise that methylated CpHpG sites could also constitute mutation hotspots causing human genetic disease. To test this postulate, 54,625 missense and nonsense mutations from 2,113 genes causing inherited disease were retrieved from the Human Gene Mutation Database (http://www.hgmd.org). Some 18.2 per cent of these pathological lesions were found to be C ! Tand G ! A transitions located in CpG dinucleotides (compatible with a model of methylation-mediated deamination of 5mC), an approximately tenfold higher proportion than would have been expected by chance alone. The corresponding proportion for the CpHpG trinucleotide was 9.9 per cent, an approximately twofold higher proportion than would have been expected by chance. We therefore estimate that 5 per cent of missense/nonsense mutations causing human inherited disease may be attributable to methylation-mediated deamination of 5mC within a CpHpG context.","title":"Methylation-mediated deamination of 5-methylcytosine appears to give rise to mutations causing human inherited disease in CpNpG trinucleotides, as well as in CpG dinucleotides","URL":"http://www.hgmd.org","author":[{"family":"Cooper","given":"David N"},{"family":"Mort","given":"Matthew"},{"family":"Stenson","given":"Peter D"},{"family":"Ball","given":"Edward V"},{"family":"Chuzhanova","given":"Nadia A"}],"issued":{"date-parts":[["2010"]]}}},{"id":"LB8OR9DJ/h3OtBvRM","uris":["http://zotero.org/users/14858941/items/VWVTSC8I"],"itemData":{"id":711,"type":"article-journal","abstract":"Biallelic germline mutations affecting NTHL1 predispose carriers to adenomatous polyposis and colorectal cancer, but the complete phenotype is unknown. We describe 29 individuals carrying biallelic germline NTHL1 mutations from 17 families, of which 26 developed one (n = 10) or multiple (n = 16) malignancies in 14 different tissues. An unexpected high breast cancer incidence was observed in female carriers (60%). Mutational signature analysis of 14 tumors from 7 organs revealed that NTHL1 deficiency underlies the main mutational process in all but one of the tumors (93%). These results reveal NTHL1 as a multi-tumor predisposition gene with a high lifetime risk for extracolonic cancers and a typical mutational signature observed across tumor types, which can assist in the recognition of this syndrome.","container-title":"Cancer Cell","DOI":"10.1016/j.ccell.2018.12.011","ISSN":"18783686","issue":"2","note":"PMID: 30753826\npublisher: Cell Press","page":"256-266.e5","title":"Mutational Signature Analysis Reveals NTHL1 Deficiency to Cause a Multi-tumor Phenotype","volume":"35","author":[{"family":"Grolleman","given":"Judith E."},{"family":"Voer","given":"Richarda M.","non-dropping-particle":"de"},{"family":"Elsayed","given":"Fadwa A."},{"family":"Nielsen","given":"Maartje"},{"family":"Weren","given":"Robbert D.A."},{"family":"Palles","given":"Claire"},{"family":"Ligtenberg","given":"Marjolijn J.L."},{"family":"Vos","given":"Janet R."},{"family":"Broeke","given":"Sanne W.","non-dropping-particle":"ten"},{"family":"Miranda","given":"Noel F.C.C.","non-dropping-particle":"de"},{"family":"Kuiper","given":"Renske A."},{"family":"Kamping","given":"Eveline J."},{"family":"Jansen","given":"Erik A.M."},{"family":"Vink-Börger","given":"M. Elisa"},{"family":"Popp","given":"Isabell"},{"family":"Lang","given":"Alois"},{"family":"Spier","given":"Isabel"},{"family":"Hüneburg","given":"Robert"},{"family":"James","given":"Paul A."},{"family":"Li","given":"Na"},{"family":"Staninova","given":"Marija"},{"family":"Lindsay","given":"Helen"},{"family":"Cockburn","given":"David"},{"family":"Spasic-Boskovic","given":"Olivera"},{"family":"Clendenning","given":"Mark"},{"family":"Sweet","given":"Kevin"},{"family":"Capellá","given":"Gabriel"},{"family":"Sjursen","given":"Wenche"},{"family":"Høberg-Vetti","given":"Hildegunn"},{"family":"Jongmans","given":"Marjolijn C."},{"family":"Neveling","given":"Kornelia"},{"family":"Geurts van Kessel","given":"Ad"},{"family":"Morreau","given":"Hans"},{"family":"Hes","given":"Frederik J."},{"family":"Sijmons","given":"Rolf H."},{"family":"Schackert","given":"Hans K."},{"family":"Ruiz-Ponte","given":"Clara"},{"family":"Dymerska","given":"Dagmara"},{"family":"Lubinski","given":"Jan"},{"family":"Rivera","given":"Barbara"},{"family":"Foulkes","given":"William D."},{"family":"Tomlinson","given":"Ian P."},{"family":"Valle","given":"Laura"},{"family":"Buchanan","given":"Daniel D."},{"family":"Kenwrick","given":"Sue"},{"family":"Adlard","given":"Julian"},{"family":"Dimovski","given":"Aleksandar J."},{"family":"Campbell","given":"Ian G."},{"family":"Aretz","given":"Stefan"},{"family":"Schindler","given":"Detlev"},{"family":"Wezel","given":"Tom","non-dropping-particle":"van"},{"family":"Hoogerbrugge","given":"Nicoline"},{"family":"Kuiper","given":"Roland P."}],"issued":{"date-parts":[["2019",2,11]]}}}],"schema":"https://github.com/citation-style-language/schema/raw/master/csl-citation.json"}</w:instrText>
       </w:r>
       <w:r>
-        <w:rPr/>
-      </w:r>
-      <w:r>
-        <w:rPr/>
+        <w:rPr>
+          <w:rStyle w:val="normalfirstChar"/>
+        </w:rPr>
+      </w:r>
+      <w:r>
+        <w:rPr>
+          <w:rStyle w:val="normalfirstChar"/>
+        </w:rPr>
         <w:fldChar w:fldCharType="separate"/>
       </w:r>
       <w:r>
-        <w:rPr/>
-      </w:r>
-      <w:r>
         <w:rPr>
           <w:rStyle w:val="normalfirstChar"/>
         </w:rPr>
@@ -708,10 +758,14 @@
         <w:t xml:space="preserve"> Boot et al. 2022)</w:t>
       </w:r>
       <w:r>
-        <w:rPr/>
-      </w:r>
-      <w:r>
-        <w:rPr/>
+        <w:rPr>
+          <w:rStyle w:val="normalfirstChar"/>
+        </w:rPr>
+      </w:r>
+      <w:r>
+        <w:rPr>
+          <w:rStyle w:val="normalfirstChar"/>
+        </w:rPr>
         <w:fldChar w:fldCharType="end"/>
       </w:r>
       <w:r>
@@ -898,25 +952,40 @@
         <w:fldChar w:fldCharType="begin"/>
       </w:r>
       <w:r>
-        <w:rPr/>
+        <w:rPr>
+          <w:rFonts w:hint="eastAsia"/>
+        </w:rPr>
         <w:instrText xml:space="preserve">ADDIN ZOTERO_ITEM CSL_CITATION {"citationID":"xlu6Z2Gq","properties":{"formattedCitation":"(Alexandrov et al. 2020; 2014; Nik-Zainal et al. 2012; Degasperi et al. 2022; Chen et al. 2024; Jin et al. 2024; Koh et al. 2025)","plainCitation":"(Alexandrov et al. 2020; 2014; Nik-Zainal et al. 2012; Degasperi et al. 2022; Chen et al. 2024; Jin et al. 2024; Koh et al. 2025)","noteIndex":0},"citationItems":[{"id":"LB8OR9DJ/jGITRxMJ","uris":["http://zotero.org/users/14858941/items/D4J6FKUG"],"itemData":{"id":659,"type":"article-journal","abstract":"Somatic mutations in cancer genomes are caused by multiple mutational processes, each of which generates a characteristic mutational signature1. Here, as part of the Pan-Cancer Analysis of Whole Genomes (PCAWG) Consortium2 of the International Cancer Genome Consortium (ICGC) and The Cancer Genome Atlas (TCGA), we characterized mutational signatures using 84,729,690 somatic mutations from 4,645 whole-genome and 19,184 exome sequences that encompass most types of cancer. We identified 49 single-base-substitution, 11 doublet-base-substitution, 4 clustered-base-substitution and 17 small insertion-and-deletion signatures. The substantial size of our dataset, compared with previous analyses3–15, enabled the discovery of new signatures, the separation of overlapping signatures and the decomposition of signatures into components that may represent associated—but distinct—DNA damage, repair and/or replication mechanisms. By estimating the contribution of each signature to the mutational catalogues of individual cancer genomes, we revealed associations of signatures to exogenous or endogenous exposures, as well as to defective DNA-maintenance processes. However, many signatures are of unknown cause. This analysis provides a systematic perspective on the repertoire of mutational processes that contribute to the development of human cancer.","container-title":"Nature","DOI":"10.1038/s41586-020-1943-3","ISSN":"14764687","issue":"7793","note":"PMID: 32025018\npublisher: Nature Research","page":"94-101","title":"The repertoire of mutational signatures in human cancer","volume":"578","author":[{"family":"Alexandrov","given":"Ludmil B."},{"family":"Kim","given":"Jaegil"},{"family":"Haradhvala","given":"Nicholas J."},{"family":"Huang","given":"Mi Ni"},{"family":"Tian Ng","given":"Alvin Wei"},{"family":"Wu","given":"Yang"},{"family":"Boot","given":"Arnoud"},{"family":"Covington","given":"Kyle R."},{"family":"Gordenin","given":"Dmitry A."},{"family":"Bergstrom","given":"Erik N."},{"family":"Islam","given":"S. M.Ashiqul"},{"family":"Lopez-Bigas","given":"Nuria"},{"family":"Klimczak","given":"Leszek J."},{"family":"McPherson","given":"John R."},{"family":"Morganella","given":"Sandro"},{"family":"Sabarinathan","given":"Radhakrishnan"},{"family":"Wheeler","given":"David A."},{"family":"Mustonen","given":"Ville"},{"family":"Boutros","given":"Paul"},{"family":"Chan","given":"Kin"},{"family":"Fujimoto","given":"Akihiro"},{"family":"Getz","given":"Gad"},{"family":"Huang","given":"Mi Ni"},{"family":"Kazanov","given":"Marat"},{"family":"Lawrence","given":"Michael"},{"family":"Martincorena","given":"Iñigo"},{"family":"Morganella","given":"Sandro"},{"family":"Nakagawa","given":"Hidewaki"},{"family":"Polak","given":"Paz"},{"family":"Prokopec","given":"Stephenie"},{"family":"Roberts","given":"Steven A."},{"family":"Rozen","given":"Steven G."},{"family":"Saini","given":"Natalie"},{"family":"Shibata","given":"Tatsuhiro"},{"family":"Shiraishi","given":"Yuichi"},{"family":"Stratton","given":"Michael R."},{"family":"Teh","given":"Bin Tean"},{"family":"Vázquez-García","given":"Ignacio"},{"family":"Yousif","given":"Fouad"},{"family":"Yu","given":"Willie"}],"issued":{"date-parts":[["2020",2,6]]}}},{"id":"LB8OR9DJ/HXLJmVVB","uris":["http://zotero.org/users/14858941/items/RRYFUNRP"],"itemData":{"id":407,"type":"article-journal","DOI":"10.1038/nature12477.Signatures","issue":"7463","page":"415-421","title":"Signatures of mutational processes in human cancer","volume":"500","author":[{"family":"Alexandrov","given":"Ludmil B"},{"family":"Nik-zainal","given":"Serena"},{"family":"Wedge","given":"David C"},{"family":"Aparicio","given":"Samuel A J R"}],"issued":{"date-parts":[["2014"]]}}},{"id":"LB8OR9DJ/JxMbHy5h","uris":["http://zotero.org/users/14858941/items/VJYSVGFQ"],"itemData":{"id":399,"type":"article-journal","abstract":"All cancers carry somatic mutations. The patterns of mutation in cancer genomes reflect the DNA damage and repair processes to which cancer cells and their precursors have been exposed. To explore these mechanisms further, we generated catalogs of somatic mutation from 21 breast cancers and applied mathematical methods to extract mutational signatures of the underlying processes. Multiple distinct single- and double-nucleotide substitution signatures were discernible. Cancers with BRCA1 or BRCA2 mutations exhibited a characteristic combination of substitution mutation signatures and a distinctive profile of deletions. Complex relationships between somatic mutation prevalence and transcription were detected. A remarkable phenomenon of localized hypermutation, termed \"kataegis,\" was observed. Regions of kataegis differed between cancers but usually colocalized with somatic rearrangements. Base substitutions in these regions were almost exclusively of cytosine at TpC dinucleotides. The mechanisms underlying most of these mutational signatures are unknown. However, a role for the APOBEC family of cytidine deaminases is proposed. © 2012 Elsevier Inc.","container-title":"Cell","DOI":"10.1016/j.cell.2012.04.024","ISSN":"00928674","issue":"5","note":"PMID: 22608084\nISBN: 1097-4172 (Electronic)\\r0092-8674 (Linking)","page":"979-993","title":"Mutational processes molding the genomes of 21 breast cancers","volume":"149","author":[{"family":"Nik-Zainal","given":"Serena"},{"family":"Alexandrov","given":"Ludmil B."},{"family":"Wedge","given":"David C."},{"family":"Van Loo","given":"Peter"},{"family":"Greenman","given":"Christopher D."},{"family":"Raine","given":"Keiran"},{"family":"Jones","given":"David"},{"family":"Hinton","given":"Jonathan"},{"family":"Marshall","given":"John"},{"family":"Stebbings","given":"Lucy A."},{"family":"Menzies","given":"Andrew"},{"family":"Martin","given":"Sancha"},{"family":"Leung","given":"Kenric"},{"family":"Chen","given":"Lina"},{"family":"Leroy","given":"Catherine"},{"family":"Ramakrishna","given":"Manasa"},{"family":"Rance","given":"Richard"},{"family":"Lau","given":"King Wai"},{"family":"Mudie","given":"Laura J."},{"family":"Varela","given":"Ignacio"},{"family":"McBride","given":"David J."},{"family":"Bignell","given":"Graham R."},{"family":"Cooke","given":"Susanna L."},{"family":"Shlien","given":"Adam"},{"family":"Gamble","given":"John"},{"family":"Whitmore","given":"Ian"},{"family":"Maddison","given":"Mark"},{"family":"Tarpey","given":"Patrick S."},{"family":"Davies","given":"Helen R."},{"family":"Papaemmanuil","given":"Elli"},{"family":"Stephens","given":"Philip J."},{"family":"McLaren","given":"Stuart"},{"family":"Butler","given":"Adam P."},{"family":"Teague","given":"Jon W."},{"family":"Jönsson","given":"Göran"},{"family":"Garber","given":"Judy E."},{"family":"Silver","given":"Daniel"},{"family":"Miron","given":"Penelope"},{"family":"Fatima","given":"Aquila"},{"family":"Boyault","given":"Sandrine"},{"family":"Langerod","given":"Anita"},{"family":"Tutt","given":"Andrew"},{"family":"Martens","given":"John W.M."},{"family":"Aparicio","given":"Samuel A.J.R."},{"family":"Borg","given":"Åke"},{"family":"Salomon","given":"Anne Vincent"},{"family":"Thomas","given":"Gilles"},{"family":"Borresen-Dale","given":"Anne Lise"},{"family":"Richardson","given":"Andrea L."},{"family":"Neuberger","given":"Michael S."},{"family":"Futreal","given":"P. Andrew"},{"family":"Campbell","given":"Peter J."},{"family":"Stratton","given":"Michael R."}],"issued":{"date-parts":[["2012"]]}}},{"id":"LB8OR9DJ/rJwDJI39","uris":["http://zotero.org/users/14858941/items/TB9QELAF"],"itemData":{"id":634,"type":"article-journal","abstract":"Whole-genome sequencing (WGS) permits comprehensive cancer genome analyses, revealing mutational signatures, imprints of DNA damage, and repair processes that have arisen in each patient’s cancer. We performed mutational signature analyses on 12,222 whole-genome–sequenced tumor-normal matched pairs from patients recruited via the UK National Health Service (NHS). We contrasted our results with two independent cancer WGS datasets—from the International Cancer Genome Consortium (ICGC) and the Hartwig Medical Foundation (HMF)—involving 18,640 whole-genome–sequenced cancers in total. Our analyses add 40 single and 18 double substitution signatures to the current mutational signature tally. We show for each organ that cancers have a limited number of common signatures and a long tail of rare signatures, and we provide a practical solution for applying this concept of common versus rare signatures to future analyses.","container-title":"Science","DOI":"10.1126/science.abl9283","ISSN":"10959203","issue":"6591","note":"PMID: 35949260\npublisher: American Association for the Advancement of Science","title":"Substitution mutational signatures in whole-genome–sequenced cancers in the UK population","volume":"376","author":[{"family":"Degasperi","given":"Andrea"},{"family":"Zou","given":"Xueqing"},{"family":"Amarante","given":"Tauanne Dias"},{"family":"Martinez-Martinez","given":"Andrea"},{"family":"Koh","given":"Gene Ching Chiek"},{"family":"Dias","given":"João M.L."},{"family":"Heskin","given":"Laura"},{"family":"Chmelova","given":"Lucia"},{"family":"Rinaldi","given":"Giuseppe"},{"family":"Wang","given":"Valerie Ya Wen"},{"family":"Nanda","given":"Arjun S."},{"family":"Bernstein","given":"Aaron"},{"family":"Momen","given":"Sophie E."},{"family":"Young","given":"Jamie"},{"family":"Perez-Gil","given":"Daniel"},{"family":"Memari","given":"Yasin"},{"family":"Badja","given":"Cherif"},{"family":"Shooter","given":"Scott"},{"family":"Czarnecki","given":"Jan"},{"family":"Brown","given":"Matthew A."},{"family":"Davies","given":"Helen R."},{"family":"Nik-Zainal","given":"Serena"}],"issued":{"date-parts":[["2022",4,22]]}}},{"id":"LB8OR9DJ/ntnLGUnM","uris":["http://zotero.org/users/14858941/items/U9IWAMHL"],"itemData":{"id":630,"type":"article-journal","abstract":"Over half of hepatocellular carcinoma (HCC) cases diagnosed worldwide are in China1–3. However, whole-genome analysis of hepatitis B virus (HBV)-associated HCC in Chinese individuals is limited4–8, with current analyses of HCC mainly from non-HBV-enriched populations9,10. Here we initiated the Chinese Liver Cancer Atlas (CLCA) project and performed deep whole-genome sequencing (average depth, 120×) of 494 HCC tumours. We identified 6 coding and 28 non-coding previously undescribed driver candidates. Five previously undescribed mutational signatures were found, including aristolochic-acid-associated indel and doublet base signatures, and a single-base-substitution signature that we termed SBS_H8. Pentanucleotide context analysis and experimental validation confirmed that SBS_H8 was distinct to the aristolochic-acid-associated SBS22. Notably, HBV integrations could take the form of extrachromosomal circular DNA, resulting in elevated copy numbers and gene expression. Our high-depth data also enabled us to characterize subclonal clustered alterations, including chromothripsis, chromoplexy and kataegis, suggesting that these catastrophic events could also occur in late stages of hepatocarcinogenesis. Pathway analysis of all classes of alterations further linked non-coding mutations to dysregulation of liver metabolism. Finally, we performed in vitro and in vivo assays to show that fibrinogen alpha chain (FGA), determined as both a candidate coding and non-coding driver, regulates HCC progression and metastasis. Our CLCA study depicts a detailed genomic landscape and evolutionary history of HCC in Chinese individuals, providing important clinical implications.","container-title":"Nature","DOI":"10.1038/s41586-024-07054-3","ISSN":"14764687","language":"en-US","note":"publisher: Nature Research","title":"Deep whole-genome analysis of 494 hepatocellular carcinomas","author":[{"family":"Chen","given":"Lei"},{"family":"Zhang","given":"Chong"},{"family":"Xue","given":"Ruidong"},{"family":"Liu","given":"Mo"},{"family":"Bai","given":"Jian"},{"family":"Bao","given":"Jinxia"},{"family":"Wang","given":"Yin"},{"family":"Jiang","given":"Nanhai"},{"family":"Li","given":"Zhixuan"},{"family":"Wang","given":"Wenwen"},{"family":"Wang","given":"Ruiru"},{"family":"Zheng","given":"Bo"},{"family":"Yang","given":"Airong"},{"family":"Hu","given":"Ji"},{"family":"Liu","given":"Ke"},{"family":"Shen","given":"Siyun"},{"family":"Zhang","given":"Yangqianwen"},{"family":"Bai","given":"Mixue"},{"family":"Wang","given":"Yan"},{"family":"Zhu","given":"Yanjing"},{"family":"Yang","given":"Shuai"},{"family":"Gao","given":"Qiang"},{"family":"Gu","given":"Jin"},{"family":"Gao","given":"Dong"},{"family":"Wang","given":"Xin Wei"},{"family":"Nakagawa","given":"Hidewaki"},{"family":"Zhang","given":"Ning"},{"family":"Wu","given":"Lin"},{"family":"Rozen","given":"Steven G."},{"family":"Bai","given":"Fan"},{"family":"Wang","given":"Hongyang"}],"issued":{"date-parts":[["2024",3,21]]}}},{"id":"LB8OR9DJ/BOvVRPto","uris":["http://zotero.org/users/14858941/items/WC3TIICG"],"itemData":{"id":636,"type":"article-journal","abstract":"Mutational signature analysis is a recent computational approach for interpreting somatic mutations in the genome. Its application to cancer data has enhanced our understanding of mutational forces driving tumorigenesis and demonstrated its potential to inform prognosis and treatment decisions. However, methodological challenges remain for discovering new signatures and assigning proper weights to existing signatures, thereby hindering broader clinical applications. Here we present Mutational Signature Calculator (MuSiCal), a rigorous analytical framework with algorithms that solve major problems in the standard workflow. Our simulation studies demonstrate that MuSiCal outperforms state-of-the-art algorithms for both signature discovery and assignment. By reanalyzing more than 2,700 cancer genomes, we provide an improved catalog of signatures and their assignments, discover nine indel signatures absent in the current catalog, resolve long-standing issues with the ambiguous ‘flat’ signatures and give insights into signatures with unknown etiologies. We expect MuSiCal and the improved catalog to be a step towards establishing best practices for mutational signature analysis.","container-title":"Nature Genetics","DOI":"10.1038/s41588-024-01659-0","ISSN":"15461718","issue":"3","note":"PMID: 38361034\npublisher: Nature Research","page":"541-552","title":"Accurate and sensitive mutational signature analysis with MuSiCal","volume":"56","author":[{"family":"Jin","given":"Hu"},{"family":"Gulhan","given":"Doga C."},{"family":"Geiger","given":"Benedikt"},{"family":"Ben-Isvy","given":"Daniel"},{"family":"Geng","given":"David"},{"family":"Ljungström","given":"Viktor"},{"family":"Park","given":"Peter J."}],"issued":{"date-parts":[["2024",3,1]]}}},{"id":"LB8OR9DJ/700SJbQ9","uris":["http://zotero.org/users/14858941/items/TMR7S8H6"],"itemData":{"id":899,"type":"article-journal","abstract":"Abstract\n            Despite their deleterious effects, small insertions and deletions (InDels) have received far less attention than substitutions. Here we generated isogenic CRISPR-edited human cellular models of postreplicative repair dysfunction (PRRd), including individual and combined gene edits of DNA mismatch repair (MMR) and replicative polymerases (Pol ε and Pol δ). Unique, diverse InDel mutational footprints were revealed. However, the prevailing InDel classification framework was unable to discriminate these InDel signatures from background mutagenesis and from each other. To address this, we developed an alternative InDel classification system that considers flanking sequences and informative motifs (for example, longer homopolymers), enabling unambiguous InDel classification into 89 subtypes. Through focused characterization of seven tumor types from the 100,000 Genomes Project, we uncovered 37 InDel signatures; 27 were new. In addition to unveiling previously hidden biological insights, we also developed PRRDetect—a highly specific classifier of PRRd status in tumors, with potential implications for immunotherapies.","container-title":"Nature Genetics","DOI":"10.1038/s41588-025-02152-y","ISSN":"1061-4036, 1546-1718","journalAbbreviation":"Nat Genet","language":"en","source":"DOI.org (Crossref)","title":"A redefined InDel taxonomy provides insights into mutational signatures","URL":"https://www.nature.com/articles/s41588-025-02152-y","author":[{"family":"Koh","given":"Gene Ching Chiek"},{"family":"Nanda","given":"Arjun Scott"},{"family":"Rinaldi","given":"Giuseppe"},{"family":"Boushaki","given":"Soraya"},{"family":"Degasperi","given":"Andrea"},{"family":"Badja","given":"Cherif"},{"family":"Pregnall","given":"Andrew Marcel"},{"family":"Zhao","given":"Salome Jingchen"},{"family":"Chmelova","given":"Lucia"},{"family":"Black","given":"Daniella"},{"family":"Heskin","given":"Laura"},{"family":"Dias","given":"João"},{"family":"Young","given":"Jamie"},{"family":"Memari","given":"Yasin"},{"family":"Shooter","given":"Scott"},{"family":"Czarnecki","given":"Jan"},{"family":"Brown","given":"Matthew Arthur"},{"family":"Davies","given":"Helen Ruth"},{"family":"Zou","given":"Xueqing"},{"family":"Nik-Zainal","given":"Serena"}],"accessed":{"date-parts":[["2025",5,14]]},"issued":{"date-parts":[["2025",4,10]]}}}],"schema":"https://github.com/citation-style-language/schema/raw/master/csl-citation.json"}</w:instrText>
       </w:r>
       <w:r>
-        <w:rPr/>
-      </w:r>
-      <w:r>
-        <w:rPr/>
+        <w:rPr>
+          <w:rFonts w:hint="eastAsia"/>
+        </w:rPr>
+      </w:r>
+      <w:r>
+        <w:rPr>
+          <w:rFonts w:hint="eastAsia"/>
+        </w:rPr>
         <w:fldChar w:fldCharType="separate"/>
       </w:r>
       <w:r>
+        <w:rPr>
+          <w:rFonts w:hint="eastAsia"/>
+        </w:rPr>
+      </w:r>
+      <w:r>
         <w:rPr/>
         <w:t>(Alexandrov et al. 2020; 2014; Nik-Zainal et al. 2012; Degasperi et al. 2022; Chen et al. 2024; Jin et al. 2024; Koh et al. 2025)</w:t>
       </w:r>
       <w:r>
-        <w:rPr/>
-      </w:r>
-      <w:r>
-        <w:rPr/>
+        <w:rPr>
+          <w:rFonts w:hint="eastAsia"/>
+        </w:rPr>
+      </w:r>
+      <w:r>
+        <w:rPr>
+          <w:rFonts w:hint="eastAsia"/>
+        </w:rPr>
         <w:fldChar w:fldCharType="end"/>
       </w:r>
       <w:r>
@@ -933,25 +1002,40 @@
         <w:fldChar w:fldCharType="begin"/>
       </w:r>
       <w:r>
-        <w:rPr/>
+        <w:rPr>
+          <w:rFonts w:hint="eastAsia"/>
+        </w:rPr>
         <w:instrText xml:space="preserve">ADDIN ZOTERO_ITEM CSL_CITATION {"citationID":"earEN8hA","properties":{"formattedCitation":"(Hoang et al. 2013; Poon et al. 2013)","plainCitation":"(Hoang et al. 2013; Poon et al. 2013)","noteIndex":0},"citationItems":[{"id":"LB8OR9DJ/D1cOHntJ","uris":["http://zotero.org/users/14858941/items/S55I5SSE"],"itemData":{"id":891,"type":"article-journal","abstract":"The mutational signature of aristolochic acid exemplifies how genome-wide sequencing can be used to identify environmental exposures leading to cancer.\n          , \n            Carcinogen AAlert\n            \n              Aristolochic acid (AA) is a natural compound derived from plants in the\n              Aristolochia\n              genus. For centuries,\n              Aristolochia\n              has been used throughout Asia to treat a variety of ailments as a component of traditional Chinese medicine. In recent years, however, a more sinister side of this herb has come to light when it was linked to kidney damage and cancers of the urinary tract. Now, two studies by Poon\n              et al.\n              and Hoang\n              et al.\n              present a “molecular signature” of AA-induced DNA damage, which helps to explain the mutagenic effects of AA and may also be useful as a way to detect unsuspected AA exposure as a cause of cancer.\n            \n            The molecular signature seen in AA-associated tumors is characterized by a predominance of A:T-to-T:A transversions, a relatively unusual type of mutation that is infrequently seen in other types of cancer, including those caused by other carcinogens. These mutations concentrate at splice sites, causing the inappropriate inclusion or exclusion of entire exons in the resulting mRNA. The overall mutation rate is another notable feature of AA-associated cancers, because it is several times higher than the rate of mutations caused by other carcinogens such as tobacco and ultraviolet light. In both studies, the authors also used the molecular signature to discover that AA was a likely cause of tumors previously attributed to other carcinogens. In one case, a urinary tract cancer that had been attributed to smoking and, in the other case, a liver cancer previously attributed to a chronic hepatitis infection were both identified as having the telltale signature of AA mutagenesis.\n            The identification of a specific molecular signature for AA has both clinical and public health implications. For individual patients, the molecular signature could help physicians identify which tumors were caused by AA. Although this information cannot yet be used to optimize the treatment of individual patients, those who are diagnosed with AA-associated cancers could be monitored more closely for the appearance of additional tumors. Meanwhile, a better understanding of the mutagenic effects of AA should also help to strengthen public health efforts to decrease exposure to this carcinogenic herb.\n          , \n            \n              In humans, exposure to aristolochic acid (AA) is associated with urothelial carcinoma of the upper urinary tract (UTUC). Exome sequencing of UTUCs from 19 individuals with documented exposure to AA revealed a remarkably large number of somatic mutations and an unusual mutational signature attributable to AA. Most of the mutations (72%) in these tumors were A:T-to-T:A transversions, located predominantly on the nontranscribed strand, with a strong preference for deoxyadenosine in a consensus sequence (T/C\n              A\n              G). This trinucleotide motif overlaps the canonical splice acceptor site, possibly accounting for the excess of splice site mutations observed in these tumors. The AA mutational fingerprint was found frequently in oncogenes and tumor suppressor genes in AA-associated UTUC. The AA mutational signature was observed in one patient’s tumor from a UTUC cohort without previous indication of AA exposure. Together, these results directly link an established environmental mutagen to cancer through genome-wide sequencing and highlight its power to reveal individual exposure to carcinogens.","container-title":"Science Translational Medicine","DOI":"10.1126/scitranslmed.3006200","ISSN":"1946-6234, 1946-6242","issue":"197","journalAbbreviation":"Sci. Transl. Med.","language":"en","source":"DOI.org (Crossref)","title":"Mutational Signature of Aristolochic Acid Exposure as Revealed by Whole-Exome Sequencing","URL":"https://www.science.org/doi/10.1126/scitranslmed.3006200","volume":"5","author":[{"family":"Hoang","given":"Margaret L."},{"family":"Chen","given":"Chung-Hsin"},{"family":"Sidorenko","given":"Viktoriya S."},{"family":"He","given":"Jian"},{"family":"Dickman","given":"Kathleen G."},{"family":"Yun","given":"Byeong Hwa"},{"family":"Moriya","given":"Masaaki"},{"family":"Niknafs","given":"Noushin"},{"family":"Douville","given":"Christopher"},{"family":"Karchin","given":"Rachel"},{"family":"Turesky","given":"Robert J."},{"family":"Pu","given":"Yeong-Shiau"},{"family":"Vogelstein","given":"Bert"},{"family":"Papadopoulos","given":"Nickolas"},{"family":"Grollman","given":"Arthur P."},{"family":"Kinzler","given":"Kenneth W."},{"family":"Rosenquist","given":"Thomas A."}],"accessed":{"date-parts":[["2025",4,17]]},"issued":{"date-parts":[["2013",8,7]]}}},{"id":"LB8OR9DJ/EnjwO7cC","uris":["http://zotero.org/users/14858941/items/NWN6BXZ7"],"itemData":{"id":890,"type":"article-journal","abstract":"Genome-wide mutational signatures of the group 1 carcinogen aristolochic acid are observed in urothelial cancers and liver cancers from Asia.\n          , \n            Carcinogen AAlert\n            \n              Aristolochic acid (AA) is a natural compound derived from plants in the\n              Aristolochia\n              genus. For centuries,\n              Aristolochia\n              has been used throughout Asia to treat a variety of ailments as a component of traditional Chinese medicine. In recent years, however, a more sinister side of this herb has come to light when it was linked to kidney damage and cancers of the urinary tract. Now, two studies by Poon\n              et al.\n              and Hoang\n              et al.\n              present a “molecular signature” of AA-induced DNA damage, which helps to explain the mutagenic effects of AA and may also be useful as a way to detect unsuspected AA exposure as a cause of cancer.\n            \n            The molecular signature seen in AA-associated tumors is characterized by a predominance of A:T-to-T:A transversions, a relatively unusual type of mutation that is infrequently seen in other types of cancer, including those caused by other carcinogens. These mutations concentrate at splice sites, causing the inappropriate inclusion or exclusion of entire exons in the resulting mRNA. The overall mutation rate is another notable feature of AA-associated cancers because it is several times higher than the rate of mutations caused by other carcinogens such as tobacco and ultraviolet light. In both studies, the authors also used the molecular signature to discover that AA was a likely cause of tumors previously attributed to other carcinogens. In one case, a urinary tract cancer that had been attributed to smoking and, in the other case, a liver cancer previously attributed to a chronic hepatitis infection were both identified as having the telltale signature of AA mutagenesis.\n            The identification of a specific molecular signature for AA has both clinical and public health implications. For individual patients, the molecular signature could help physicians identify which tumors were caused by AA. Although this information cannot yet be used to optimize the treatment of individual patients, those who are diagnosed with AA-associated cancers could be monitored more closely for the appearance of additional tumors. Meanwhile, a better understanding of the mutagenic effects of AA should also help to strengthen public health efforts to decrease exposure to this carcinogenic herb.\n          , \n            \n              Aristolochic acid (AA), a natural product of\n              Aristolochia\n              plants found in herbal remedies and health supplements, is a group 1 carcinogen that can cause nephrotoxicity and upper urinary tract urothelial cell carcinoma (UTUC). Whole-genome and exome analysis of nine AA-associated UTUCs revealed a strikingly high somatic mutation rate (150 mutations/Mb), exceeding smoking-associated lung cancer (8 mutations/Mb) and ultraviolet radiation–associated melanoma (111 mutations/Mb). The AA-UTUC mutational signature was characterized by A:T to T:A transversions at the sequence motif A[C|T]\n              A\n              GG, located primarily on nontranscribed strands. AA-induced mutations were also significantly enriched at splice sites, suggesting a role for splice-site mutations in UTUC pathogenesis. RNA sequencing of AA-UTUC confirmed a general up-regulation of nonsense-mediated decay machinery components and aberrant splicing events associated with splice-site mutations. We observed a high frequency of somatic mutations in chromatin modifiers, particularly\n              KDM6A\n              , in AA-UTUC, demonstrated the sufficiency of AA to induce renal dysplasia in mice, and reproduced the AA mutational signature in experimentally treated human renal tubular cells. Finally, exploring other malignancies that were not known to be associated with AA, we screened 93 hepatocellular carcinoma genomes/exomes and identified AA-like mutational signatures in 11. Our study highlights an unusual genome-wide AA mutational signature and the potential use of mutation signatures as “molecular fingerprints” for interrogating high-throughput cancer genome data to infer previous carcinogen exposures.","container-title":"Science Translational Medicine","DOI":"10.1126/scitranslmed.3006086","ISSN":"1946-6234, 1946-6242","issue":"197","journalAbbreviation":"Sci. Transl. Med.","language":"en","source":"DOI.org (Crossref)","title":"Genome-Wide Mutational Signatures of Aristolochic Acid and Its Application as a Screening Tool","URL":"https://www.science.org/doi/10.1126/scitranslmed.3006086","volume":"5","author":[{"family":"Poon","given":"Song Ling"},{"family":"Pang","given":"See-Tong"},{"family":"McPherson","given":"John R."},{"family":"Yu","given":"Willie"},{"family":"Huang","given":"Kie Kyon"},{"family":"Guan","given":"Peiyong"},{"family":"Weng","given":"Wen-Hui"},{"family":"Siew","given":"Ee Yan"},{"family":"Liu","given":"Yujing"},{"family":"Heng","given":"Hong Lee"},{"family":"Chong","given":"Soo Ching"},{"family":"Gan","given":"Anna"},{"family":"Tay","given":"Su Ting"},{"family":"Lim","given":"Weng Khong"},{"family":"Cutcutache","given":"Ioana"},{"family":"Huang","given":"Dachuan"},{"family":"Ler","given":"Lian Dee"},{"family":"Nairismägi","given":"Maarja-Liisa"},{"family":"Lee","given":"Ming Hui"},{"family":"Chang","given":"Ying-Hsu"},{"family":"Yu","given":"Kai-Jie"},{"family":"Chan-on","given":"Waraporn"},{"family":"Li","given":"Bin-Kui"},{"family":"Yuan","given":"Yun-Fei"},{"family":"Qian","given":"Chao-Nan"},{"family":"Ng","given":"Kwai-Fong"},{"family":"Wu","given":"Ching-Fang"},{"family":"Hsu","given":"Cheng-Lung"},{"family":"Bunte","given":"Ralph M."},{"family":"Stratton","given":"Michael R."},{"family":"Futreal","given":"P. Andrew"},{"family":"Sung","given":"Wing-Kin"},{"family":"Chuang","given":"Cheng-Keng"},{"family":"Ong","given":"Choon Kiat"},{"family":"Rozen","given":"Steven G."},{"family":"Tan","given":"Patrick"},{"family":"Teh","given":"Bin Tean"}],"accessed":{"date-parts":[["2025",4,17]]},"issued":{"date-parts":[["2013",8,7]]}}}],"schema":"https://github.com/citation-style-language/schema/raw/master/csl-citation.json"}</w:instrText>
       </w:r>
       <w:r>
-        <w:rPr/>
-      </w:r>
-      <w:r>
-        <w:rPr/>
+        <w:rPr>
+          <w:rFonts w:hint="eastAsia"/>
+        </w:rPr>
+      </w:r>
+      <w:r>
+        <w:rPr>
+          <w:rFonts w:hint="eastAsia"/>
+        </w:rPr>
         <w:fldChar w:fldCharType="separate"/>
       </w:r>
       <w:r>
+        <w:rPr>
+          <w:rFonts w:hint="eastAsia"/>
+        </w:rPr>
+      </w:r>
+      <w:r>
         <w:rPr/>
         <w:t>(Hoang et al. 2013; Poon et al. 2013)</w:t>
       </w:r>
       <w:r>
-        <w:rPr/>
-      </w:r>
-      <w:r>
-        <w:rPr/>
+        <w:rPr>
+          <w:rFonts w:hint="eastAsia"/>
+        </w:rPr>
+      </w:r>
+      <w:r>
+        <w:rPr>
+          <w:rFonts w:hint="eastAsia"/>
+        </w:rPr>
         <w:fldChar w:fldCharType="end"/>
       </w:r>
       <w:r>
@@ -974,25 +1058,40 @@
         <w:fldChar w:fldCharType="begin"/>
       </w:r>
       <w:r>
-        <w:rPr/>
+        <w:rPr>
+          <w:rFonts w:hint="eastAsia"/>
+        </w:rPr>
         <w:instrText xml:space="preserve">ADDIN ZOTERO_ITEM CSL_CITATION {"citationID":"m8DfwMxt","properties":{"formattedCitation":"(Ng et al. 2017; Poon et al. 2015)","plainCitation":"(Ng et al. 2017; Poon et al. 2015)","noteIndex":0},"citationItems":[{"id":"LB8OR9DJ/9YXwA8Yu","uris":["http://zotero.org/users/14858941/items/MRBGYGMA"],"itemData":{"id":703,"type":"article-journal","abstract":"Many traditional pharmacopeias include Aristolochia and related plants, which contain nephrotoxins and mutagens in the form of aristolochic acids and similar compounds (collectively, AA). AA is implicated in multiple cancer types, sometimes with very high mutational burdens, especially in upper tract urothelial cancers (UTUCs). AA-associated kidney failure and UTUCs are prevalent in Taiwan, but AA's role in hepatocellular carcinomas (HCCs) there remains unexplored. Therefore, we sequenced the whole exomes of 98 HCCs from two hospitals in Taiwan and found that 78% showed the distinctive mutational signature of AA exposure, accounting for most of the nonsilent mutations in known cancer driver genes. We then searched for the AA signature in 1400 HCCs from diverse geographic regions. Consistent with exposure through known herbal medicines, 47% of Chinese HCCs showed the signature, albeit with lower mutation loads than in Taiwan. In addition, 29% of HCCs from Southeast Asia showed the signature. The AA signature was also detected in 13 and 2.7% of HCCs from Korea and Japan as well as in 4.8 and 1.7% of HCCs from North America and Europe, respectively, excluding one U.S. hospital where 22% of 87 \"Asian\" HCCs had the signature. Thus, AA exposure is geographically widespread. Asia, especially Taiwan, appears to be much more extensively affected, which is consistent with other evidence of patterns of AA exposure. We propose that additional measures aimed at primary prevention through avoidance of AA exposure and investigation of possible approaches to secondary prevention are warranted.","title":"Aristolochic acids and their derivatives are widely implicated in liver cancers in Taiwan and throughout Asia","URL":"https://www.science.org","author":[{"family":"Ng","given":"Alvin W T"},{"family":"Poon","given":"Song Ling"},{"family":"Huang","given":"Mi Ni"},{"family":"Lim","given":"Jing Quan"},{"family":"Boot","given":"Arnoud"},{"family":"Yu","given":"Willie"},{"family":"Suzuki","given":"Yuka"},{"family":"Thangaraju","given":"Saranya"},{"family":"Ng","given":"Cedric C Y"},{"family":"Tan","given":"Patrick"},{"family":"Pang","given":"See-Tong"},{"family":"Huang","given":"Hao-Yi"},{"family":"Yu","given":"Ming-Chin"},{"family":"Lee","given":"Po-Huang"},{"family":"Hsieh","given":"Sen-Yung"},{"family":"Chang","given":"Alex Y"},{"family":"Bin","given":"†"},{"family":"Teh","given":"T"},{"family":"Steven","given":"†"},{"family":"Rozen","given":"G"}],"issued":{"date-parts":[["2017"]]}}},{"id":"LB8OR9DJ/eojxHO4M","uris":["http://zotero.org/users/14858941/items/UIWWU7GW"],"itemData":{"id":893,"type":"article-journal","abstract":"Background: Aristolochic acid (AA) is a natural compound found in many plants of the Aristolochia genus, and these plants are widely used in traditional medicines for numerous conditions and for weight loss. Previous work has connected AA-mutagenesis to upper-tract urothelial cell carcinomas and hepatocellular carcinomas. We hypothesize that AA may also contribute to bladder cancer.\nMethods: Here, we investigated the involvement of AA-mutagenesis in bladder cancer by sequencing bladder tumor genomes from two patients with known exposure to AA. After detecting strong mutational signatures of AA exposure in these tumors, we exome-sequenced and analyzed an additional 11 bladder tumors and analyzed publicly available somatic mutation data from a further 336 bladder tumors.\nResults: The somatic mutations in the bladder tumors from the two patients with known AA exposure showed overwhelming AA signatures. We also detected evidence of AA exposure in 1 out of 11 bladder tumors from Singapore and in 3 out of 99 bladder tumors from China. In addition, 1 out of 194 bladder tumors from North America showed a pattern of mutations that might have resulted from exposure to an unknown mutagen with a heretofore undescribed pattern of A &gt; T mutations. Besides the signature of AA exposure, the bladder tumors also showed the CpG &gt; TpG and activated-APOBEC signatures, which have been previously reported in bladder cancer.\nConclusions: This study demonstrates the utility of inferring mutagenic exposures from somatic mutation spectra. Moreover, AA exposure in bladder cancer appears to be more pervasive in the East, where traditional herbal medicine is more widely used. More broadly, our results suggest that AA exposure is more extensive than previously thought both in terms of populations at risk and in terms of types of cancers involved. This appears to be an important public health issue that should be addressed by further investigation and by primary prevention through regulation and education. In addition to opportunities for primary prevention, knowledge of AA exposure would provide opportunities for secondary prevention in the form of intensified screening of patients with known or suspected AA exposure.","container-title":"Genome Medicine","DOI":"10.1186/s13073-015-0161-3","ISSN":"1756-994X","issue":"1","journalAbbreviation":"Genome Med","language":"en","page":"38","source":"DOI.org (Crossref)","title":"Mutation signatures implicate aristolochic acid in bladder cancer development","volume":"7","author":[{"family":"Poon","given":"Song Ling"},{"family":"Huang","given":"Mi Ni"},{"family":"Choo","given":"Yang"},{"family":"McPherson","given":"John R"},{"family":"Yu","given":"Willie"},{"family":"Heng","given":"Hong Lee"},{"family":"Gan","given":"Anna"},{"family":"Myint","given":"Swe Swe"},{"family":"Siew","given":"Ee Yan"},{"family":"Ler","given":"Lian Dee"},{"family":"Ng","given":"Lay Guat"},{"family":"Weng","given":"Wen-Hui"},{"family":"Chuang","given":"Cheng-Keng"},{"family":"Yuen","given":"John Sp"},{"family":"Pang","given":"See-Tong"},{"family":"Tan","given":"Patrick"},{"family":"Teh","given":"Bin Tean"},{"family":"Rozen","given":"Steven G"}],"issued":{"date-parts":[["2015",4,28]]}}}],"schema":"https://github.com/citation-style-language/schema/raw/master/csl-citation.json"}</w:instrText>
       </w:r>
       <w:r>
-        <w:rPr/>
-      </w:r>
-      <w:r>
-        <w:rPr/>
+        <w:rPr>
+          <w:rFonts w:hint="eastAsia"/>
+        </w:rPr>
+      </w:r>
+      <w:r>
+        <w:rPr>
+          <w:rFonts w:hint="eastAsia"/>
+        </w:rPr>
         <w:fldChar w:fldCharType="separate"/>
       </w:r>
       <w:r>
+        <w:rPr>
+          <w:rFonts w:hint="eastAsia"/>
+        </w:rPr>
+      </w:r>
+      <w:r>
         <w:rPr/>
         <w:t>(Ng et al. 2017; Poon et al. 2015)</w:t>
       </w:r>
       <w:r>
-        <w:rPr/>
-      </w:r>
-      <w:r>
-        <w:rPr/>
+        <w:rPr>
+          <w:rFonts w:hint="eastAsia"/>
+        </w:rPr>
+      </w:r>
+      <w:r>
+        <w:rPr>
+          <w:rFonts w:hint="eastAsia"/>
+        </w:rPr>
         <w:fldChar w:fldCharType="end"/>
       </w:r>
       <w:r>
@@ -1039,25 +1138,40 @@
         <w:fldChar w:fldCharType="begin"/>
       </w:r>
       <w:r>
-        <w:rPr/>
+        <w:rPr>
+          <w:rFonts w:hint="eastAsia"/>
+        </w:rPr>
         <w:instrText xml:space="preserve">ADDIN ZOTERO_ITEM CSL_CITATION {"citationID":"a0qeHwl0","properties":{"formattedCitation":"(Chen et al. 2024)","plainCitation":"(Chen et al. 2024)","noteIndex":0},"citationItems":[{"id":"LB8OR9DJ/ntnLGUnM","uris":["http://zotero.org/users/14858941/items/U9IWAMHL"],"itemData":{"id":630,"type":"article-journal","abstract":"Over half of hepatocellular carcinoma (HCC) cases diagnosed worldwide are in China1–3. However, whole-genome analysis of hepatitis B virus (HBV)-associated HCC in Chinese individuals is limited4–8, with current analyses of HCC mainly from non-HBV-enriched populations9,10. Here we initiated the Chinese Liver Cancer Atlas (CLCA) project and performed deep whole-genome sequencing (average depth, 120×) of 494 HCC tumours. We identified 6 coding and 28 non-coding previously undescribed driver candidates. Five previously undescribed mutational signatures were found, including aristolochic-acid-associated indel and doublet base signatures, and a single-base-substitution signature that we termed SBS_H8. Pentanucleotide context analysis and experimental validation confirmed that SBS_H8 was distinct to the aristolochic-acid-associated SBS22. Notably, HBV integrations could take the form of extrachromosomal circular DNA, resulting in elevated copy numbers and gene expression. Our high-depth data also enabled us to characterize subclonal clustered alterations, including chromothripsis, chromoplexy and kataegis, suggesting that these catastrophic events could also occur in late stages of hepatocarcinogenesis. Pathway analysis of all classes of alterations further linked non-coding mutations to dysregulation of liver metabolism. Finally, we performed in vitro and in vivo assays to show that fibrinogen alpha chain (FGA), determined as both a candidate coding and non-coding driver, regulates HCC progression and metastasis. Our CLCA study depicts a detailed genomic landscape and evolutionary history of HCC in Chinese individuals, providing important clinical implications.","container-title":"Nature","DOI":"10.1038/s41586-024-07054-3","ISSN":"14764687","language":"en-US","note":"publisher: Nature Research","title":"Deep whole-genome analysis of 494 hepatocellular carcinomas","author":[{"family":"Chen","given":"Lei"},{"family":"Zhang","given":"Chong"},{"family":"Xue","given":"Ruidong"},{"family":"Liu","given":"Mo"},{"family":"Bai","given":"Jian"},{"family":"Bao","given":"Jinxia"},{"family":"Wang","given":"Yin"},{"family":"Jiang","given":"Nanhai"},{"family":"Li","given":"Zhixuan"},{"family":"Wang","given":"Wenwen"},{"family":"Wang","given":"Ruiru"},{"family":"Zheng","given":"Bo"},{"family":"Yang","given":"Airong"},{"family":"Hu","given":"Ji"},{"family":"Liu","given":"Ke"},{"family":"Shen","given":"Siyun"},{"family":"Zhang","given":"Yangqianwen"},{"family":"Bai","given":"Mixue"},{"family":"Wang","given":"Yan"},{"family":"Zhu","given":"Yanjing"},{"family":"Yang","given":"Shuai"},{"family":"Gao","given":"Qiang"},{"family":"Gu","given":"Jin"},{"family":"Gao","given":"Dong"},{"family":"Wang","given":"Xin Wei"},{"family":"Nakagawa","given":"Hidewaki"},{"family":"Zhang","given":"Ning"},{"family":"Wu","given":"Lin"},{"family":"Rozen","given":"Steven G."},{"family":"Bai","given":"Fan"},{"family":"Wang","given":"Hongyang"}],"issued":{"date-parts":[["2024",3,21]]}}}],"schema":"https://github.com/citation-style-language/schema/raw/master/csl-citation.json"}</w:instrText>
       </w:r>
       <w:r>
-        <w:rPr/>
-      </w:r>
-      <w:r>
-        <w:rPr/>
+        <w:rPr>
+          <w:rFonts w:hint="eastAsia"/>
+        </w:rPr>
+      </w:r>
+      <w:r>
+        <w:rPr>
+          <w:rFonts w:hint="eastAsia"/>
+        </w:rPr>
         <w:fldChar w:fldCharType="separate"/>
       </w:r>
       <w:r>
+        <w:rPr>
+          <w:rFonts w:hint="eastAsia"/>
+        </w:rPr>
+      </w:r>
+      <w:r>
         <w:rPr/>
         <w:t>(Chen et al. 2024)</w:t>
       </w:r>
       <w:r>
-        <w:rPr/>
-      </w:r>
-      <w:r>
-        <w:rPr/>
+        <w:rPr>
+          <w:rFonts w:hint="eastAsia"/>
+        </w:rPr>
+      </w:r>
+      <w:r>
+        <w:rPr>
+          <w:rFonts w:hint="eastAsia"/>
+        </w:rPr>
         <w:fldChar w:fldCharType="end"/>
       </w:r>
       <w:r>
@@ -1072,21 +1186,9 @@
         <w:pStyle w:val="Normal"/>
         <w:rPr/>
       </w:pPr>
-      <w:commentRangeStart w:id="0"/>
-      <w:r>
-        <w:rPr/>
-        <w:t xml:space="preserve">Although </w:t>
-      </w:r>
-      <w:r>
-        <w:rPr/>
-      </w:r>
-      <w:commentRangeEnd w:id="0"/>
-      <w:r>
-        <w:commentReference w:id="0"/>
-      </w:r>
-      <w:r>
-        <w:rPr/>
-        <w:t xml:space="preserve">mutational-signature research has tended to neglect indels compared to SBSs, indel signatures also yield important information for cancer classification and for understanding DNA repair and mutagenic mechanisms. Examples include identification of tumors with homologous recombination deficiency </w:t>
+      <w:r>
+        <w:rPr/>
+        <w:t xml:space="preserve">Although mutational-signature research has tended to neglect indels compared to SBSs, indel signatures also yield important information for cancer classification, epidemiology, and treatment and for understanding DNA repair and mutagenic mechanisms. Examples include identification of tumors with homologous recombination deficiency </w:t>
       </w:r>
       <w:r>
         <w:fldChar w:fldCharType="begin"/>
@@ -1262,187 +1364,143 @@
         <w:rPr/>
         <w:t xml:space="preserve">(Figure 1B). </w:t>
       </w:r>
-      <w:commentRangeStart w:id="1"/>
-      <w:r>
-        <w:rPr/>
-        <w:t>In the current study</w:t>
-      </w:r>
-      <w:r>
-        <w:rPr>
-          <w:rFonts w:hint="eastAsia"/>
-        </w:rPr>
-        <w:t xml:space="preserve">, </w:t>
-      </w:r>
-      <w:r>
-        <w:rPr/>
-        <w:t xml:space="preserve">we follow </w:t>
-      </w:r>
-      <w:r>
-        <w:rPr/>
-      </w:r>
-      <w:commentRangeEnd w:id="1"/>
-      <w:r>
-        <w:commentReference w:id="1"/>
-      </w:r>
-      <w:r>
-        <w:rPr/>
-        <w:t xml:space="preserve">the convention of designating COSMIC83 signatures with the prefix ID (e.g. ID23 in Figure 1A) and designating the Koh89 signatures that we extracted with the prefix InsDel (e.g. InsDel23 in Figure 1B). </w:t>
-      </w:r>
-      <w:commentRangeStart w:id="2"/>
-      <w:r>
-        <w:rPr/>
-        <w:t>For signatures extracted in Koh et al. 2025 we use the identifiers beginning InD as presented in that paper</w:t>
-      </w:r>
-      <w:r>
-        <w:rPr/>
-      </w:r>
-      <w:commentRangeEnd w:id="2"/>
-      <w:r>
-        <w:commentReference w:id="2"/>
-      </w:r>
-      <w:r>
-        <w:rPr/>
-        <w:t xml:space="preserve">. We have based the numbering of signatures on the numbering in </w:t>
+    </w:p>
+    <w:p>
+      <w:pPr>
+        <w:pStyle w:val="Normal"/>
+        <w:rPr/>
+      </w:pPr>
+      <w:r>
+        <w:rPr/>
+        <w:t xml:space="preserve">The </w:t>
+      </w:r>
+      <w:r>
+        <w:rPr>
+          <w:rFonts w:hint="eastAsia"/>
+        </w:rPr>
+        <w:t>COSMI</w:t>
+      </w:r>
+      <w:r>
+        <w:rPr/>
+        <w:t xml:space="preserve">C83 </w:t>
+      </w:r>
+      <w:r>
+        <w:rPr/>
+        <w:t xml:space="preserve">classification </w:t>
+      </w:r>
+      <w:r>
+        <w:rPr/>
+        <w:t xml:space="preserve">system primarily categorizes indels based on the number of bases inserted or deleted, and for single-base insertions and deletions the identity of the deleted or inserted base (conventionally shown as pyrimidines, C or T). For these single-base indels, the </w:t>
+      </w:r>
+      <w:r>
+        <w:rPr/>
+        <w:t>classification</w:t>
+      </w:r>
+      <w:r>
+        <w:rPr/>
+        <w:t xml:space="preserve"> also considers the number of flanking C or T residues (Figure 1A). </w:t>
+      </w:r>
+      <w:r>
+        <w:rPr/>
+        <w:t>I</w:t>
+      </w:r>
+      <w:r>
+        <w:rPr/>
+        <w:t xml:space="preserve">ndels </w:t>
+      </w:r>
+      <w:r>
+        <w:rPr/>
+        <w:t xml:space="preserve">longer than 1 base </w:t>
+      </w:r>
+      <w:r>
+        <w:rPr/>
+        <w:t>are further classified by their occu</w:t>
+      </w:r>
+      <w:r>
+        <w:rPr>
+          <w:rFonts w:hint="eastAsia"/>
+        </w:rPr>
+        <w:t xml:space="preserve">rrence within repetitive sequences </w:t>
+      </w:r>
+      <w:r>
+        <w:rPr/>
+        <w:t>(i.e. microsatellites, simple tandem repeats). For</w:t>
+      </w:r>
+      <w:r>
+        <w:rPr>
+          <w:rFonts w:hint="eastAsia"/>
+        </w:rPr>
+        <w:t xml:space="preserve"> deletions</w:t>
+      </w:r>
+      <w:r>
+        <w:rPr/>
+        <w:t xml:space="preserve"> of</w:t>
+      </w:r>
+      <w:r>
+        <w:rPr>
+          <w:rFonts w:hint="eastAsia"/>
+        </w:rPr>
+        <w:t xml:space="preserve"> ≥2 </w:t>
+      </w:r>
+      <w:r>
+        <w:rPr/>
+        <w:t>bases</w:t>
+      </w:r>
+      <w:r>
+        <w:rPr>
+          <w:rFonts w:hint="eastAsia"/>
+        </w:rPr>
+        <w:t xml:space="preserve"> </w:t>
+      </w:r>
+      <w:r>
+        <w:rPr/>
+        <w:t xml:space="preserve">that are outside of </w:t>
+      </w:r>
+      <w:r>
+        <w:rPr>
+          <w:rFonts w:hint="eastAsia"/>
+        </w:rPr>
+        <w:t xml:space="preserve">repetitive </w:t>
+      </w:r>
+      <w:r>
+        <w:rPr/>
+        <w:t xml:space="preserve">sequences, the COSMIC83 system </w:t>
+      </w:r>
+      <w:r>
+        <w:rPr/>
+        <w:t>incorporates</w:t>
+      </w:r>
+      <w:r>
+        <w:rPr>
+          <w:rFonts w:hint="eastAsia"/>
+        </w:rPr>
+        <w:t xml:space="preserve"> the presence of microhomology</w:t>
+      </w:r>
+      <w:r>
+        <w:rPr/>
+        <w:t xml:space="preserve">. </w:t>
       </w:r>
       <w:r>
         <w:rPr>
           <w:shd w:fill="FFFF00" w:val="clear"/>
         </w:rPr>
-        <w:t>&lt;ref cosmic&gt;.</w:t>
-      </w:r>
-      <w:r>
-        <w:rPr/>
-        <w:t xml:space="preserve"> When a single COSMIC83 signature maps to several Koh89 signatures, we distinguish </w:t>
-      </w:r>
-      <w:r>
-        <w:rPr/>
-        <w:t xml:space="preserve">the Koh89 signatures </w:t>
-      </w:r>
-      <w:r>
-        <w:rPr/>
-        <w:t xml:space="preserve">by single-letter suffixes. For example, </w:t>
-      </w:r>
-      <w:r>
-        <w:rPr/>
-        <w:t>COSMIC83 signature</w:t>
-      </w:r>
-      <w:r>
-        <w:rPr/>
-        <w:t xml:space="preserve"> ID1 maps to Koh89 signatures InsDel1a, InsDel1b, InsDel1c, and InsDel1d. In many cases Koh et al assigned InD numbers to signatures with the same number in &lt;cosmic reference&gt;. However, some assignments appear to be discrepant based on analyses in the current study, and we believe the InsDel IDs provide better correspondence.</w:t>
-      </w:r>
-    </w:p>
-    <w:p>
-      <w:pPr>
-        <w:pStyle w:val="Normal"/>
-        <w:rPr/>
-      </w:pPr>
-      <w:r>
-        <w:rPr/>
-        <w:t xml:space="preserve">The </w:t>
-      </w:r>
-      <w:r>
-        <w:rPr>
-          <w:rFonts w:hint="eastAsia"/>
-        </w:rPr>
-        <w:t>COSMI</w:t>
-      </w:r>
-      <w:r>
-        <w:rPr/>
-        <w:t>C83 system primarily categorizes indels based on the number of bases inserted or deleted, and for single-base insertions and deletions the identity of the deleted or inserted base (conventionally shown as pyrimidines, C or T). For these single-base indels, the COSMIC83 system also considers the number of flanking C or T residues (Figure 1A). Larger indels are further classified by their occu</w:t>
-      </w:r>
-      <w:r>
-        <w:rPr>
-          <w:rFonts w:hint="eastAsia"/>
-        </w:rPr>
-        <w:t xml:space="preserve">rrence within repetitive sequences </w:t>
-      </w:r>
-      <w:r>
-        <w:rPr/>
-        <w:t>(i.e. microsatellite</w:t>
-      </w:r>
-      <w:r>
-        <w:rPr/>
-        <w:t>s</w:t>
-      </w:r>
-      <w:r>
-        <w:rPr/>
-        <w:t>, simple tandem repeat</w:t>
-      </w:r>
-      <w:r>
-        <w:rPr/>
-        <w:t>s</w:t>
-      </w:r>
-      <w:r>
-        <w:rPr/>
-        <w:t>). For</w:t>
-      </w:r>
-      <w:r>
-        <w:rPr>
-          <w:rFonts w:hint="eastAsia"/>
-        </w:rPr>
-        <w:t xml:space="preserve"> deletions</w:t>
-      </w:r>
-      <w:r>
-        <w:rPr/>
-        <w:t xml:space="preserve"> of</w:t>
-      </w:r>
-      <w:r>
-        <w:rPr>
-          <w:rFonts w:hint="eastAsia"/>
-        </w:rPr>
-        <w:t xml:space="preserve"> ≥2 </w:t>
-      </w:r>
-      <w:r>
-        <w:rPr/>
-        <w:t>bases</w:t>
-      </w:r>
-      <w:r>
-        <w:rPr>
-          <w:rFonts w:hint="eastAsia"/>
-        </w:rPr>
-        <w:t xml:space="preserve"> </w:t>
-      </w:r>
-      <w:r>
-        <w:rPr/>
-        <w:t xml:space="preserve">that are outside of </w:t>
-      </w:r>
-      <w:r>
-        <w:rPr>
-          <w:rFonts w:hint="eastAsia"/>
-        </w:rPr>
-        <w:t xml:space="preserve">repetitive </w:t>
-      </w:r>
-      <w:r>
-        <w:rPr/>
-        <w:t>sequences, the COSMIC83 system notes</w:t>
-      </w:r>
-      <w:r>
-        <w:rPr>
-          <w:rFonts w:hint="eastAsia"/>
-        </w:rPr>
-        <w:t xml:space="preserve"> the presence of microhomology</w:t>
-      </w:r>
-      <w:r>
-        <w:rPr/>
-        <w:t xml:space="preserve">. Microhomology is </w:t>
-      </w:r>
-      <w:r>
-        <w:rPr>
-          <w:rFonts w:hint="eastAsia"/>
-        </w:rPr>
-        <w:t>a hallmark of non-</w:t>
-      </w:r>
-      <w:r>
-        <w:rPr>
-          <w:rFonts w:hint="eastAsia"/>
-        </w:rPr>
-        <w:t xml:space="preserve">DNA repair by </w:t>
-      </w:r>
-      <w:r>
-        <w:rPr>
-          <w:rFonts w:hint="eastAsia"/>
-        </w:rPr>
-        <w:t xml:space="preserve">homologous end-joining, </w:t>
+        <w:t>&lt;</w:t>
+      </w:r>
+      <w:r>
+        <w:rPr>
+          <w:shd w:fill="FFFF00" w:val="clear"/>
+        </w:rPr>
+        <w:t>double check that microsatellite trumps mh; check koh89 too&gt;</w:t>
+      </w:r>
+      <w:r>
+        <w:rPr/>
+        <w:t xml:space="preserve"> Microhomology is </w:t>
+      </w:r>
+      <w:r>
+        <w:rPr>
+          <w:rFonts w:hint="eastAsia"/>
+        </w:rPr>
+        <w:t xml:space="preserve">a hallmark of non-DNA repair by homologous end-joining, </w:t>
       </w:r>
       <w:r>
         <w:rPr/>
@@ -1452,31 +1510,7 @@
         <w:rPr>
           <w:rFonts w:hint="eastAsia"/>
         </w:rPr>
-        <w:t xml:space="preserve"> in BRCA-deficient tumors. For example, </w:t>
-      </w:r>
-      <w:r>
-        <w:rPr>
-          <w:rFonts w:hint="eastAsia"/>
-        </w:rPr>
-        <w:t>the</w:t>
-      </w:r>
-      <w:r>
-        <w:rPr>
-          <w:rFonts w:hint="eastAsia"/>
-        </w:rPr>
-        <w:t xml:space="preserve"> 3-</w:t>
-      </w:r>
-      <w:r>
-        <w:rPr>
-          <w:rFonts w:hint="eastAsia"/>
-        </w:rPr>
-        <w:t>base</w:t>
-      </w:r>
-      <w:r>
-        <w:rPr>
-          <w:rFonts w:hint="eastAsia"/>
-        </w:rPr>
-        <w:t xml:space="preserve"> deletion (A</w:t>
+        <w:t xml:space="preserve"> in BRCA-deficient tumors. For example, the 3-base deletion (A</w:t>
       </w:r>
       <w:r>
         <w:rPr>
@@ -1539,57 +1573,222 @@
       </w:pPr>
       <w:r>
         <w:rPr/>
-        <w:t>Koh et al., &lt;reference&gt; showed that for indels of</w:t>
-      </w:r>
-      <w:r>
-        <w:rPr/>
-        <w:t xml:space="preserve"> a single T or C, </w:t>
-      </w:r>
-      <w:r>
-        <w:rPr/>
-        <w:t>making</w:t>
-      </w:r>
-      <w:r>
-        <w:rPr/>
-        <w:t xml:space="preserve"> distinctions based on the non-T (respectively, the non-C) flaking bases </w:t>
-      </w:r>
-      <w:r>
-        <w:rPr/>
-        <w:t>substantially improves resolution of signatures involving single-base indels in homopolymers</w:t>
-      </w:r>
-      <w:r>
-        <w:rPr/>
-        <w:t xml:space="preserve">. For example, the Koh89 classification distinguishes between deletions of a T in which the preceding base is A, C, or G (in Figure 1B, signature InsDel23). Thus, deletions of ATA&gt;AA or ATTA&gt;ATA are distinguished from deletions of CTA&gt;CA or CTTA&gt;CTA, distinctions in the identity of the flanking base (in the example, A and C) that the COSMIC83 classification does not capture. At the same time, however, for deletions of a single T, the Koh89 classification groups together deletions of a single T in isolation along with deletions of a single T from repeats of 2 to 4 Ts, a distinction that COSMIC83 makes (Figure 1B versus Figure 1C). Furthermore, the Koh89 distinguishes </w:t>
+        <w:t>Koh et al., &lt;reference&gt; showed that for indels of a single T or C, making distinctions based on the non-T (respectively, the non-C) flaking bases substantially improves resolution of signatures involving single-base indels. For example, the Koh89 classification distinguishes between deletions of a T in which the preceding base is A, C, or G (in Figure 1B, signature InsDel23). Thus, deletions of ATA&gt;AA or ATTA&gt;ATA are distinguished from deletions of CTA&gt;CA or CTTA&gt;CTA, distinctions in the identity of the flanking base (in the example, A and C) that the COSMIC83 classification does not capture. At the same time, however, for deletions of a single T, the Koh89 classification groups together deletions of a single T in isolation along with deletions of a single T from repeats of 2 to 4 Ts, a distinction that COSMIC83 makes (Figure 1B versus Figure 1C). Furthermore, the Koh89 distinguish</w:t>
+      </w:r>
+      <w:r>
+        <w:rPr>
+          <w:shd w:fill="auto" w:val="clear"/>
+        </w:rPr>
+        <w:t xml:space="preserve">es </w:t>
+      </w:r>
+      <w:r>
+        <w:rPr>
+          <w:shd w:fill="auto" w:val="clear"/>
+        </w:rPr>
+        <w:t xml:space="preserve">19 </w:t>
+      </w:r>
+      <w:r>
+        <w:rPr>
+          <w:shd w:fill="auto" w:val="clear"/>
+        </w:rPr>
+        <w:t xml:space="preserve">simple indel </w:t>
+      </w:r>
+      <w:r>
+        <w:rPr>
+          <w:shd w:fill="auto" w:val="clear"/>
+        </w:rPr>
+        <w:t xml:space="preserve">types </w:t>
+      </w:r>
+      <w:r>
+        <w:rPr>
+          <w:shd w:fill="auto" w:val="clear"/>
+        </w:rPr>
+        <w:t>of</w:t>
+      </w:r>
+      <w:r>
+        <w:rPr>
+          <w:shd w:fill="auto" w:val="clear"/>
+        </w:rPr>
+        <w:t xml:space="preserve"> </w:t>
+      </w:r>
+      <w:r>
+        <w:rPr>
+          <w:rFonts w:eastAsia="Liberation Serif" w:cs="Liberation Serif" w:ascii="Liberation Serif" w:hAnsi="Liberation Serif"/>
+          <w:shd w:fill="auto" w:val="clear"/>
+        </w:rPr>
+        <w:t>≥</w:t>
+      </w:r>
+      <w:r>
+        <w:rPr>
+          <w:shd w:fill="auto" w:val="clear"/>
+        </w:rPr>
+        <w:t xml:space="preserve"> 2 b</w:t>
+      </w:r>
+      <w:r>
+        <w:rPr/>
+        <w:t>ases, compared</w:t>
+      </w:r>
+      <w:r>
+        <w:rPr>
+          <w:shd w:fill="auto" w:val="clear"/>
+        </w:rPr>
+        <w:t xml:space="preserve"> to </w:t>
+      </w:r>
+      <w:r>
+        <w:rPr>
+          <w:shd w:fill="auto" w:val="clear"/>
+        </w:rPr>
+        <w:t>59</w:t>
+      </w:r>
+      <w:r>
+        <w:rPr>
+          <w:shd w:fill="auto" w:val="clear"/>
+        </w:rPr>
+        <w:t xml:space="preserve"> types</w:t>
+      </w:r>
+      <w:r>
+        <w:rPr/>
+        <w:t xml:space="preserve"> distinguished by the COSMIC83 classification. </w:t>
+      </w:r>
+    </w:p>
+    <w:p>
+      <w:pPr>
+        <w:pStyle w:val="Normal"/>
+        <w:rPr/>
+      </w:pPr>
+      <w:r>
+        <w:rPr/>
+        <w:t>Koh et al. also offered a classification scheme based on 476 types of indels &lt;did we or they do extraction on this scheme?&gt;.  However, it is not possible to use this classification scheme to translate between mutational spectra or signatures in the COSMIC83 and Koh89 classification schemes.</w:t>
+      </w:r>
+    </w:p>
+    <w:p>
+      <w:pPr>
+        <w:pStyle w:val="Normal"/>
+        <w:rPr/>
+      </w:pPr>
+      <w:r>
+        <w:rPr/>
+        <w:t>The single base deletions associated with AA provide an example of the advantages of each of the two indel classification systems. In the COSMIC83 system, the AA signature shows that the most common deletion of a single T occurs as V1TV2 &gt; V1V2, where V indicates any base other than T, and V1 need not be the same as V2. This is a distinction that Koh89’s AA signature does not capture. However, the Koh89 AA signature shows that deletions of T are usually associated with a flanking A, which one might speculate is related to the adenine adducts caused by AA. These adenine adducts are also thought to be responsible for the predominance of A&gt;T single base substitutions in the AA SBS signature and of the frequent involvement of adenines in the AA DBS signatures (Figure 1C,D).</w:t>
+      </w:r>
+    </w:p>
+    <w:p>
+      <w:pPr>
+        <w:pStyle w:val="ListParagraph"/>
+        <w:rPr/>
+      </w:pPr>
+      <w:r>
+        <w:rPr/>
+        <w:t>Here, we analyzed somatic indels in &gt;7,000 whole genomes to create a comprehensive collection of indel mutational signatures using both the COSMIC83 and Koh89 classification schemes using approaches based on hierarchical Dirichlet processes and on non-negative matrix factorization.  To systematically compare the two signature catalogs, we developed and applied a new pipeline to match C</w:t>
+      </w:r>
+      <w:r>
+        <w:rPr>
+          <w:rFonts w:hint="eastAsia"/>
+        </w:rPr>
+        <w:t>OSMI</w:t>
+      </w:r>
+      <w:r>
+        <w:rPr/>
+        <w:t>C83 and K</w:t>
+      </w:r>
+      <w:r>
+        <w:rPr>
+          <w:rFonts w:hint="eastAsia"/>
+        </w:rPr>
+        <w:t>oh89</w:t>
+      </w:r>
+      <w:r>
+        <w:rPr/>
+        <w:t xml:space="preserve"> signatures based on tumor samples with high signature proportions</w:t>
+      </w:r>
+      <w:r>
+        <w:rPr>
+          <w:rFonts w:hint="eastAsia"/>
+        </w:rPr>
+        <w:t xml:space="preserve"> and cosine similarities</w:t>
+      </w:r>
+      <w:r>
+        <w:rPr/>
+        <w:t>. We further profiled the replication timing, asymmetry</w:t>
+      </w:r>
+      <w:r>
+        <w:rPr>
+          <w:rFonts w:hint="eastAsia"/>
+        </w:rPr>
+        <w:t xml:space="preserve"> between genic and intergenic regions and </w:t>
+      </w:r>
+      <w:r>
+        <w:rPr/>
+        <w:t>asymmetry</w:t>
+      </w:r>
+      <w:r>
+        <w:rPr>
+          <w:rFonts w:hint="eastAsia"/>
+        </w:rPr>
+        <w:t xml:space="preserve"> between leading and lagging </w:t>
+      </w:r>
+      <w:r>
+        <w:rPr/>
+        <w:t xml:space="preserve">replication strand of each signature, providing insights into their underlying mutational processes. </w:t>
       </w:r>
       <w:r>
         <w:rPr>
           <w:shd w:fill="FFFF00" w:val="clear"/>
         </w:rPr>
-        <w:t>19 &lt;correct?&gt; types</w:t>
-      </w:r>
-      <w:r>
-        <w:rPr/>
-        <w:t xml:space="preserve"> of indels </w:t>
-      </w:r>
-      <w:r>
-        <w:rPr>
+        <w:t>Together, our analyses provide an expanded and detailed landscape of both C</w:t>
+      </w:r>
+      <w:r>
+        <w:rPr>
+          <w:rFonts w:hint="eastAsia"/>
           <w:shd w:fill="FFFF00" w:val="clear"/>
         </w:rPr>
-        <w:t>of &gt;=</w:t>
-      </w:r>
-      <w:r>
-        <w:rPr/>
-        <w:t xml:space="preserve"> 2 bases, compared to the </w:t>
+        <w:t>OSMI</w:t>
       </w:r>
       <w:r>
         <w:rPr>
           <w:shd w:fill="FFFF00" w:val="clear"/>
         </w:rPr>
-        <w:t>xx</w:t>
-      </w:r>
-      <w:r>
-        <w:rPr/>
-        <w:t xml:space="preserve"> types distinguished by the COSMIC83 classification. </w:t>
+        <w:t>C83 and K</w:t>
+      </w:r>
+      <w:r>
+        <w:rPr>
+          <w:rFonts w:hint="eastAsia"/>
+          <w:shd w:fill="FFFF00" w:val="clear"/>
+        </w:rPr>
+        <w:t>oh89</w:t>
+      </w:r>
+      <w:r>
+        <w:rPr>
+          <w:shd w:fill="FFFF00" w:val="clear"/>
+        </w:rPr>
+        <w:t xml:space="preserve"> mutational signatures, comprehensively contributions to key cancer genes, as well as their replication timing, replication strand bias, and genic versus intergenic distributions. </w:t>
+      </w:r>
+    </w:p>
+    <w:p>
+      <w:pPr>
+        <w:pStyle w:val="normalfirst"/>
+        <w:rPr>
+          <w:shd w:fill="FFFF00" w:val="clear"/>
+        </w:rPr>
+      </w:pPr>
+      <w:r>
+        <w:rPr>
+          <w:shd w:fill="FFFF00" w:val="clear"/>
+        </w:rPr>
+        <w:t>Shiny web page, correlations to clinical, SBS. Mention topoisomerase 1 experiment</w:t>
+      </w:r>
+    </w:p>
+    <w:p>
+      <w:pPr>
+        <w:pStyle w:val="normalfirst"/>
+        <w:rPr>
+          <w:shd w:fill="FFFF00" w:val="clear"/>
+        </w:rPr>
+      </w:pPr>
+      <w:r>
+        <w:rPr>
+          <w:shd w:fill="FFFF00" w:val="clear"/>
+        </w:rPr>
+        <w:t>&lt;END OF INTRO, NEED MORE IN THE SUMMARY PARA OF THE INTRO&gt;</w:t>
       </w:r>
     </w:p>
     <w:p>
@@ -1599,898 +1798,678 @@
       </w:pPr>
       <w:r>
         <w:rPr/>
-        <w:t>Koh et al. also offered a classification scheme based on 476 types of indels &lt;did we or they do extraction on this scheme?&gt;.  However, it is not possible to use this classification scheme to translate between mutational spectra or signatures in the COSMIC83 and Koh89 classification schemes.</w:t>
       </w:r>
     </w:p>
     <w:p>
       <w:pPr>
         <w:pStyle w:val="Normal"/>
-        <w:rPr/>
-      </w:pPr>
-      <w:r>
-        <w:rPr/>
-        <w:t xml:space="preserve">The single base deletions associated with AA provide an example of the advantages of each of the two indel classification systems. In the COSMIC83 system, the AA signature shows that the most common deletion of a single T occurs as V1TV2 &gt; V1V2, where V indicates any base other than T, and V1 need not be the same as V2. This is a distinction that Koh89’s AA signature does not capture. However, the Koh89 AA signature shows that deletions of T are usually associated with a flanking A, which one might </w:t>
-      </w:r>
-      <w:r>
-        <w:rPr/>
-        <w:t>speculate</w:t>
-      </w:r>
-      <w:r>
-        <w:rPr/>
-        <w:t xml:space="preserve"> is related to the adenine adducts caused by AA. These adenine adducts are also thought to be responsible for the predominance of A&gt;T single base substitutions in the AA SBS signature and of the frequent involvement of adenines in the AA DBS signatures (Figure 1C,D).</w:t>
-      </w:r>
-    </w:p>
-    <w:p>
-      <w:pPr>
-        <w:pStyle w:val="ListParagraph"/>
-        <w:rPr/>
-      </w:pPr>
-      <w:r>
-        <w:rPr/>
-        <w:t xml:space="preserve">Here, we </w:t>
-      </w:r>
-      <w:r>
-        <w:rPr/>
-        <w:t xml:space="preserve">analyzed somatic indels in &gt;7,000 whole genomes to create a comprehensive collection of indel mutational signatures </w:t>
-      </w:r>
-      <w:r>
-        <w:rPr/>
-        <w:t xml:space="preserve">using both the COSMIC83 and Koh89 classification schemes using approaches based on hierarchical Dirichlet processes and on non-negative matrix factorization.  </w:t>
-      </w:r>
-      <w:r>
-        <w:rPr/>
-        <w:t>To systematically compare the two signature catalogs, we developed and applied a new pipeline to match C</w:t>
-      </w:r>
-      <w:r>
-        <w:rPr>
-          <w:rFonts w:hint="eastAsia"/>
+        <w:rPr>
+          <w:shd w:fill="FFFF00" w:val="clear"/>
+        </w:rPr>
+      </w:pPr>
+      <w:r>
+        <w:rPr/>
+      </w:r>
+    </w:p>
+    <w:p>
+      <w:pPr>
+        <w:pStyle w:val="Heading1"/>
+        <w:ind w:hanging="0" w:start="0"/>
+        <w:rPr/>
+      </w:pPr>
+      <w:r>
+        <w:rPr/>
+        <w:t>Results</w:t>
+      </w:r>
+    </w:p>
+    <w:p>
+      <w:pPr>
+        <w:pStyle w:val="Heading2"/>
+        <w:ind w:hanging="0" w:start="0"/>
+        <w:rPr/>
+      </w:pPr>
+      <w:r>
+        <w:rPr/>
+        <w:t>Repertoire of indel signatures based on de novo signature discovery</w:t>
+      </w:r>
+    </w:p>
+    <w:p>
+      <w:pPr>
+        <w:pStyle w:val="normalfirst"/>
+        <w:rPr/>
+      </w:pPr>
+      <w:r>
+        <w:rPr>
+          <w:shd w:fill="auto" w:val="clear"/>
+        </w:rPr>
+        <w:t xml:space="preserve">We extracted signatures from somatic indels spectra of 2,780 cancer genomes from (The ICGC/TCGA Pan-Cancer Analysis of Whole Genomes Consortium et al. 2020) and 3,430 cancer genomes from the Hartwig Medical Foundation (HMF) (Priestley et al. 2019) </w:t>
+      </w:r>
+      <w:r>
+        <w:rPr>
+          <w:shd w:fill="auto" w:val="clear"/>
+        </w:rPr>
+        <w:t>encompassing 32 cancer types  (spectra in Supplementary Tables S</w:t>
+      </w:r>
+      <w:r>
+        <w:rPr>
+          <w:rFonts w:hint="eastAsia"/>
+          <w:shd w:fill="auto" w:val="clear"/>
+        </w:rPr>
+        <w:t>8 and S9)</w:t>
+      </w:r>
+      <w:r>
+        <w:rPr>
+          <w:shd w:fill="auto" w:val="clear"/>
+        </w:rPr>
+        <w:t xml:space="preserve">.  </w:t>
+      </w:r>
+      <w:r>
+        <w:rPr>
+          <w:shd w:fill="77BC65" w:val="clear"/>
+        </w:rPr>
+        <w:t>&lt;Note: Biliary Bladder Bone.SoftTissue Breast Cervix Colon Esophagus Head Kidney Liver Lung Lymphoid Myeloid Ovary Pancreas Prostate Skin Stomach Thymus Uterus Testis Neuroendocrine Thyroid Anus Penile Mesothelioma Vulva Nervous.system Vagina Eye Adrenal Vascular [excluded: Unknown, NULL, CNS (subsumed under nervous system, GI-tract – mostly colon, esophagus, stomach) – Double primary]</w:t>
+      </w:r>
+    </w:p>
+    <w:p>
+      <w:pPr>
+        <w:pStyle w:val="normalfirst"/>
+        <w:rPr>
+          <w:shd w:fill="auto" w:val="clear"/>
+        </w:rPr>
+      </w:pPr>
+      <w:r>
+        <w:rPr>
+          <w:shd w:fill="auto" w:val="clear"/>
+        </w:rPr>
+        <w:t xml:space="preserve">We used signature discovery software based on two different algorithms. We used SigProfilerExtractor, which is based on nonnegative matrix factorization (NMF) </w:t>
+      </w:r>
+      <w:r>
+        <w:fldChar w:fldCharType="begin"/>
+      </w:r>
+      <w:r>
+        <w:rPr>
+          <w:shd w:fill="auto" w:val="clear"/>
+        </w:rPr>
+        <w:instrText xml:space="preserve">ADDIN ZOTERO_ITEM CSL_CITATION {"citationID":"mC0HXKAo","properties":{"formattedCitation":"(Islam et al. 2022)","plainCitation":"(Islam et al. 2022)","noteIndex":0},"citationItems":[{"id":11503,"uris":["http://zotero.org/groups/6195561/items/L82XAQGL"],"itemData":{"id":11503,"type":"article-journal","abstract":"Mutational signature analysis is commonly performed in cancer genomic studies. Here, we present SigProfilerExtractor, an automated tool for de novo extraction of mutational signatures, and benchmark it against another 13 bioinformatics tools by using 34 scenarios encompassing 2,500 simulated signatures found in 60,000 synthetic genomes and 20,000 synthetic exomes. For simulations with 5% noise, reflecting high-quality datasets, SigProfilerExtractor outperforms other approaches by elucidating between 20% and 50% more true-positive signatures while yielding 5-fold less false-positive signatures. Applying SigProfilerExtractor to 4,643 whole-genome- and 19,184 whole-exome-sequenced cancers reveals four novel signatures. Two of the signatures are confirmed in independent cohorts, and one of these signatures is associated with tobacco smoking. In summary, this report provides a reference tool for analysis of mutational signatures, a comprehensive benchmarking of bioinformatics tools for extracting signatures, and several novel mutational signatures, including one putatively attributed to direct tobacco smoking mutagenesis in bladder tissues.","container-title":"Cell Genomics","DOI":"10.1016/j.xgen.2022.100179","ISSN":"2666979X","issue":"11","note":"publisher: Cell Press","title":"Uncovering novel mutational signatures by de novo extraction with SigProfilerExtractor","volume":"2","author":[{"family":"Islam","given":"S. M.Ashiqul"},{"family":"Díaz-Gay","given":"Marcos"},{"family":"Wu","given":"Yang"},{"family":"Barnes","given":"Mark"},{"family":"Vangara","given":"Raviteja"},{"family":"Bergstrom","given":"Erik N."},{"family":"He","given":"Yudou"},{"family":"Vella","given":"Mike"},{"family":"Wang","given":"Jingwei"},{"family":"Teague","given":"Jon W."},{"family":"Clapham","given":"Peter"},{"family":"Moody","given":"Sarah"},{"family":"Senkin","given":"Sergey"},{"family":"Li","given":"Yun Rose"},{"family":"Riva","given":"Laura"},{"family":"Zhang","given":"Tongwu"},{"family":"Gruber","given":"Andreas J."},{"family":"Steele","given":"Christopher D."},{"family":"Otlu","given":"Burçak"},{"family":"Khandekar","given":"Azhar"},{"family":"Abbasi","given":"Ammal"},{"family":"Humphreys","given":"Laura"},{"family":"Syulyukina","given":"Natalia"},{"family":"Brady","given":"Samuel W."},{"family":"Alexandrov","given":"Boian S."},{"family":"Pillay","given":"Nischalan"},{"family":"Zhang","given":"Jinghui"},{"family":"Adams","given":"David J."},{"family":"Martincorena","given":"Iñigo"},{"family":"Wedge","given":"David C."},{"family":"Landi","given":"Maria Teresa"},{"family":"Brennan","given":"Paul"},{"family":"Stratton","given":"Michael R."},{"family":"Rozen","given":"Steven G."},{"family":"Alexandrov","given":"Ludmil B."}],"issued":{"date-parts":[["2022",11,9]]}}}],"schema":"https://github.com/citation-style-language/schema/raw/master/csl-citation.json"}</w:instrText>
+      </w:r>
+      <w:r>
+        <w:rPr>
+          <w:shd w:fill="auto" w:val="clear"/>
+        </w:rPr>
+      </w:r>
+      <w:r>
+        <w:rPr>
+          <w:shd w:fill="auto" w:val="clear"/>
+        </w:rPr>
+        <w:fldChar w:fldCharType="separate"/>
+      </w:r>
+      <w:r>
+        <w:rPr>
+          <w:shd w:fill="auto" w:val="clear"/>
+        </w:rPr>
+      </w:r>
+      <w:r>
+        <w:rPr>
+          <w:shd w:fill="auto" w:val="clear"/>
+        </w:rPr>
+        <w:t>(Islam et al. 2022)</w:t>
+      </w:r>
+      <w:r>
+        <w:rPr>
+          <w:shd w:fill="auto" w:val="clear"/>
+        </w:rPr>
+      </w:r>
+      <w:r>
+        <w:rPr>
+          <w:shd w:fill="auto" w:val="clear"/>
+        </w:rPr>
+        <w:fldChar w:fldCharType="end"/>
+      </w:r>
+      <w:r>
+        <w:rPr>
+          <w:shd w:fill="auto" w:val="clear"/>
+        </w:rPr>
+        <w:t xml:space="preserve">, and mSigHdp, which is based on hierarchical Dirichlet processes </w:t>
+      </w:r>
+      <w:r>
+        <w:fldChar w:fldCharType="begin"/>
+      </w:r>
+      <w:r>
+        <w:rPr>
+          <w:shd w:fill="auto" w:val="clear"/>
+        </w:rPr>
+        <w:instrText xml:space="preserve">ADDIN ZOTERO_ITEM CSL_CITATION {"citationID":"NDB43297","properties":{"formattedCitation":"(Liu et al. 2023)","plainCitation":"(Liu et al. 2023)","noteIndex":0},"citationItems":[{"id":11478,"uris":["http://zotero.org/groups/6195561/items/NQMLZAP5"],"itemData":{"id":11478,"type":"article-journal","abstract":"Mutational signatures are characteristic patterns of mutations caused by endogenous or exogenous mutational processes. These signatures can be discovered by analyzing mutations in large sets of samples––usually somatic mutations in tumor samples. Most programs for discovering mutational signatures are based on non-negative matrix factorization (NMF). Alternatively, signatures can be discovered using hierarchical Dirichlet process (HDP) mixture models, an approach that has been less explored. These models assign mutations to clusters and view each cluster as being generated from the signature of a particular mutational process. Here, we describe mSigHdp, an improved approach to using HDP mixture models to discover mutational signatures. We benchmarked mSigHdp and state-of-theart NMF-based approaches on four realistic synthetic data sets. These data sets encompassed 18 cancer types. In total, they contained 3.5 × 107 singlebase-substitution mutations representing 32 signatures and 6.1 × 106 small insertion and deletion mutations representing 13 signatures. For three of the four data sets, mSigHdp had the best positive predictive value for discovering mutational signatures, and for all four data sets, it had the best true positive rate. Its CPU usage was similar to that of the NMFbased approaches. Thus, mSigHdp is an important and practical addition to the set of tools available for discovering mutational signatures.","container-title":"NAR Genomics and Bioinformatics","DOI":"10.1093/nargab/lqad005","ISSN":"2631-9268","issue":"1","language":"en","license":"https://creativecommons.org/licenses/by/4.0/","page":"lqad005","source":"DOI.org (Crossref)","title":"mSigHdp: hierarchical Dirichlet process mixture modeling for mutational signature discovery","title-short":"mSigHdp","volume":"5","author":[{"family":"Liu","given":"Mo"},{"family":"Wu","given":"Yang"},{"family":"Jiang","given":"Nanhai"},{"family":"Boot","given":"Arnoud"},{"family":"Rozen","given":"Steven G"}],"issued":{"date-parts":[["2023",1,10]]}}}],"schema":"https://github.com/citation-style-language/schema/raw/master/csl-citation.json"}</w:instrText>
+      </w:r>
+      <w:r>
+        <w:rPr>
+          <w:shd w:fill="auto" w:val="clear"/>
+        </w:rPr>
+      </w:r>
+      <w:r>
+        <w:rPr>
+          <w:shd w:fill="auto" w:val="clear"/>
+        </w:rPr>
+        <w:fldChar w:fldCharType="separate"/>
+      </w:r>
+      <w:r>
+        <w:rPr>
+          <w:shd w:fill="auto" w:val="clear"/>
+        </w:rPr>
+        <w:t>(Liu et al. 2023)</w:t>
+      </w:r>
+      <w:r>
+        <w:rPr>
+          <w:shd w:fill="auto" w:val="clear"/>
+        </w:rPr>
+      </w:r>
+      <w:r>
+        <w:rPr>
+          <w:shd w:fill="auto" w:val="clear"/>
+        </w:rPr>
+        <w:fldChar w:fldCharType="end"/>
+      </w:r>
+      <w:r>
+        <w:rPr>
+          <w:shd w:fill="auto" w:val="clear"/>
+        </w:rPr>
+        <w:t xml:space="preserve">. Although NMF-based approaches are widely used for signature discovery, approaches based on hierarchical Dirichlet process may offer advantages. In particular, mSigHdp had better benchmarking results for indel signature discovery in synthetic data </w:t>
+      </w:r>
+      <w:r>
+        <w:fldChar w:fldCharType="begin"/>
+      </w:r>
+      <w:r>
+        <w:rPr>
+          <w:shd w:fill="auto" w:val="clear"/>
+        </w:rPr>
+        <w:instrText xml:space="preserve">ADDIN ZOTERO_ITEM CSL_CITATION {"citationID":"dwAhLIGu","properties":{"formattedCitation":"(Liu et al. 2023)","plainCitation":"(Liu et al. 2023)","noteIndex":0},"citationItems":[{"id":11478,"uris":["http://zotero.org/groups/6195561/items/NQMLZAP5"],"itemData":{"id":11478,"type":"article-journal","abstract":"Mutational signatures are characteristic patterns of mutations caused by endogenous or exogenous mutational processes. These signatures can be discovered by analyzing mutations in large sets of samples––usually somatic mutations in tumor samples. Most programs for discovering mutational signatures are based on non-negative matrix factorization (NMF). Alternatively, signatures can be discovered using hierarchical Dirichlet process (HDP) mixture models, an approach that has been less explored. These models assign mutations to clusters and view each cluster as being generated from the signature of a particular mutational process. Here, we describe mSigHdp, an improved approach to using HDP mixture models to discover mutational signatures. We benchmarked mSigHdp and state-of-theart NMF-based approaches on four realistic synthetic data sets. These data sets encompassed 18 cancer types. In total, they contained 3.5 × 107 singlebase-substitution mutations representing 32 signatures and 6.1 × 106 small insertion and deletion mutations representing 13 signatures. For three of the four data sets, mSigHdp had the best positive predictive value for discovering mutational signatures, and for all four data sets, it had the best true positive rate. Its CPU usage was similar to that of the NMFbased approaches. Thus, mSigHdp is an important and practical addition to the set of tools available for discovering mutational signatures.","container-title":"NAR Genomics and Bioinformatics","DOI":"10.1093/nargab/lqad005","ISSN":"2631-9268","issue":"1","language":"en","license":"https://creativecommons.org/licenses/by/4.0/","page":"lqad005","source":"DOI.org (Crossref)","title":"mSigHdp: hierarchical Dirichlet process mixture modeling for mutational signature discovery","title-short":"mSigHdp","volume":"5","author":[{"family":"Liu","given":"Mo"},{"family":"Wu","given":"Yang"},{"family":"Jiang","given":"Nanhai"},{"family":"Boot","given":"Arnoud"},{"family":"Rozen","given":"Steven G"}],"issued":{"date-parts":[["2023",1,10]]}}}],"schema":"https://github.com/citation-style-language/schema/raw/master/csl-citation.json"}</w:instrText>
+      </w:r>
+      <w:r>
+        <w:rPr>
+          <w:shd w:fill="auto" w:val="clear"/>
+        </w:rPr>
+      </w:r>
+      <w:r>
+        <w:rPr>
+          <w:shd w:fill="auto" w:val="clear"/>
+        </w:rPr>
+        <w:fldChar w:fldCharType="separate"/>
+      </w:r>
+      <w:r>
+        <w:rPr>
+          <w:shd w:fill="auto" w:val="clear"/>
+        </w:rPr>
+        <w:t>(Liu et al. 2023)</w:t>
+      </w:r>
+      <w:r>
+        <w:rPr>
+          <w:shd w:fill="auto" w:val="clear"/>
+        </w:rPr>
+      </w:r>
+      <w:r>
+        <w:rPr>
+          <w:shd w:fill="auto" w:val="clear"/>
+        </w:rPr>
+        <w:fldChar w:fldCharType="end"/>
+      </w:r>
+      <w:r>
+        <w:rPr>
+          <w:shd w:fill="auto" w:val="clear"/>
+        </w:rPr>
+        <w:t>. In addition, mSigHdp infers a posterior distribution of the number of signatures present in a data set, while by contrast, NMF based approaches sometimes struggle with determining the number of signatures present</w:t>
+      </w:r>
+      <w:r>
+        <w:rPr>
+          <w:rFonts w:hint="eastAsia"/>
+          <w:shd w:fill="auto" w:val="clear"/>
+        </w:rPr>
+        <w:t xml:space="preserve"> (more details in Discussion </w:t>
+      </w:r>
+      <w:r>
+        <w:rPr>
+          <w:rFonts w:hint="eastAsia"/>
+          <w:shd w:fill="FFFF00" w:val="clear"/>
+        </w:rPr>
+        <w:t>&lt;check&gt;</w:t>
+      </w:r>
+      <w:r>
+        <w:rPr>
+          <w:rFonts w:hint="eastAsia"/>
+          <w:shd w:fill="auto" w:val="clear"/>
+        </w:rPr>
+        <w:t>).</w:t>
+      </w:r>
+    </w:p>
+    <w:p>
+      <w:pPr>
+        <w:pStyle w:val="normalfirst"/>
+        <w:rPr/>
+      </w:pPr>
+      <w:r>
+        <w:rPr>
+          <w:shd w:fill="auto" w:val="clear"/>
+        </w:rPr>
+        <w:t>W</w:t>
+      </w:r>
+      <w:r>
+        <w:rPr>
+          <w:shd w:fill="auto" w:val="clear"/>
+        </w:rPr>
+        <w:t>e identified a comprehensive set of 33 signatures in the C</w:t>
+      </w:r>
+      <w:r>
+        <w:rPr>
+          <w:rFonts w:hint="eastAsia"/>
+          <w:shd w:fill="auto" w:val="clear"/>
         </w:rPr>
         <w:t>OSMI</w:t>
       </w:r>
       <w:r>
-        <w:rPr/>
-        <w:t>C83 and K</w:t>
-      </w:r>
-      <w:r>
-        <w:rPr>
-          <w:rFonts w:hint="eastAsia"/>
-        </w:rPr>
-        <w:t>oh89</w:t>
-      </w:r>
-      <w:r>
-        <w:rPr/>
-        <w:t xml:space="preserve"> signatures based on tumor samples with high signature proportions</w:t>
-      </w:r>
-      <w:r>
-        <w:rPr>
-          <w:rFonts w:hint="eastAsia"/>
-        </w:rPr>
-        <w:t xml:space="preserve"> and cosine similarities</w:t>
-      </w:r>
-      <w:r>
-        <w:rPr/>
-        <w:t>. We further profiled the replication timing, asymmetry</w:t>
-      </w:r>
-      <w:r>
-        <w:rPr>
-          <w:rFonts w:hint="eastAsia"/>
-        </w:rPr>
-        <w:t xml:space="preserve"> between genic and intergenic regions and </w:t>
-      </w:r>
-      <w:r>
-        <w:rPr/>
-        <w:t>asymmetry</w:t>
-      </w:r>
-      <w:r>
-        <w:rPr>
-          <w:rFonts w:hint="eastAsia"/>
-        </w:rPr>
-        <w:t xml:space="preserve"> between leading and lagging </w:t>
-      </w:r>
-      <w:r>
-        <w:rPr/>
-        <w:t xml:space="preserve">replication strand of each signature, providing insights into their underlying mutational processes. </w:t>
-      </w:r>
+        <w:rPr>
+          <w:shd w:fill="auto" w:val="clear"/>
+        </w:rPr>
+        <w:t>C83 classification and 41 mutational signatures in the K</w:t>
+      </w:r>
+      <w:r>
+        <w:rPr>
+          <w:rFonts w:hint="eastAsia"/>
+          <w:shd w:fill="auto" w:val="clear"/>
+        </w:rPr>
+        <w:t>oh89 classification</w:t>
+      </w:r>
+      <w:r>
+        <w:rPr>
+          <w:shd w:fill="auto" w:val="clear"/>
+        </w:rPr>
+        <w:t xml:space="preserve">.  </w:t>
+      </w:r>
+      <w:r>
+        <w:rPr>
+          <w:shd w:fill="auto" w:val="clear"/>
+        </w:rPr>
+        <w:t xml:space="preserve">Among the signatures in the COSMIC83 classification (how many were novel), and we re-identified (the abstract said 23 but the text below says 18 (the C_ID…) </w:t>
+      </w:r>
+    </w:p>
+    <w:p>
+      <w:pPr>
+        <w:pStyle w:val="normalfirst"/>
+        <w:rPr>
+          <w:shd w:fill="auto" w:val="clear"/>
+        </w:rPr>
+      </w:pPr>
+      <w:r>
+        <w:rPr>
+          <w:shd w:fill="auto" w:val="clear"/>
+        </w:rPr>
+        <w:t>ones we didn’t identify (?)</w:t>
+      </w:r>
+    </w:p>
+    <w:p>
+      <w:pPr>
+        <w:pStyle w:val="normalfirst"/>
+        <w:rPr>
+          <w:shd w:fill="auto" w:val="clear"/>
+        </w:rPr>
+      </w:pPr>
+      <w:r>
+        <w:rPr>
+          <w:shd w:fill="auto" w:val="clear"/>
+        </w:rPr>
+      </w:r>
+    </w:p>
+    <w:p>
+      <w:pPr>
+        <w:pStyle w:val="normalfirst"/>
+        <w:rPr>
+          <w:shd w:fill="auto" w:val="clear"/>
+        </w:rPr>
+      </w:pPr>
+      <w:r>
+        <w:rPr>
+          <w:shd w:fill="auto" w:val="clear"/>
+        </w:rPr>
+        <w:t>New in COSMIC 3.5</w:t>
+      </w:r>
+    </w:p>
+    <w:p>
+      <w:pPr>
+        <w:pStyle w:val="normalfirst"/>
+        <w:rPr>
+          <w:shd w:fill="auto" w:val="clear"/>
+        </w:rPr>
+      </w:pPr>
+      <w:r>
+        <w:rPr>
+          <w:shd w:fill="auto" w:val="clear"/>
+        </w:rPr>
+        <w:t xml:space="preserve">24 – lungs of never smokers </w:t>
+      </w:r>
+    </w:p>
+    <w:p>
+      <w:pPr>
+        <w:pStyle w:val="normalfirst"/>
+        <w:rPr>
+          <w:shd w:fill="auto" w:val="clear"/>
+        </w:rPr>
+      </w:pPr>
+      <w:r>
+        <w:rPr>
+          <w:shd w:fill="auto" w:val="clear"/>
+        </w:rPr>
+        <w:t>25 – microsatellite stable colon cancer</w:t>
+      </w:r>
+    </w:p>
+    <w:p>
+      <w:pPr>
+        <w:pStyle w:val="normalfirst"/>
+        <w:rPr>
+          <w:shd w:fill="auto" w:val="clear"/>
+        </w:rPr>
+      </w:pPr>
+      <w:r>
+        <w:rPr>
+          <w:shd w:fill="auto" w:val="clear"/>
+        </w:rPr>
+        <w:t>missing</w:t>
+      </w:r>
+    </w:p>
+    <w:p>
+      <w:pPr>
+        <w:pStyle w:val="normalfirst"/>
+        <w:rPr>
+          <w:shd w:fill="auto" w:val="clear"/>
+        </w:rPr>
+      </w:pPr>
+      <w:r>
+        <w:rPr>
+          <w:shd w:fill="auto" w:val="clear"/>
+        </w:rPr>
+        <w:t>ID15 (found in 2 tumors, check PCAWG paper)</w:t>
+      </w:r>
+    </w:p>
+    <w:p>
+      <w:pPr>
+        <w:pStyle w:val="normalfirst"/>
+        <w:rPr>
+          <w:shd w:fill="auto" w:val="clear"/>
+        </w:rPr>
+      </w:pPr>
+      <w:r>
+        <w:rPr>
+          <w:shd w:fill="auto" w:val="clear"/>
+        </w:rPr>
+        <w:t>ID16, (found in 1 tumor, check PCAWG paper)</w:t>
+      </w:r>
+    </w:p>
+    <w:p>
+      <w:pPr>
+        <w:pStyle w:val="normalfirst"/>
+        <w:rPr>
+          <w:shd w:fill="auto" w:val="clear"/>
+        </w:rPr>
+      </w:pPr>
+      <w:r>
+        <w:rPr>
+          <w:shd w:fill="auto" w:val="clear"/>
+        </w:rPr>
+        <w:t>ID20 (no specific tissue distribution noted, based on medarxiv paper  found in 100genome project in UK) ; this is called id 19 in the paper  and is called “rare” single c insertions</w:t>
+      </w:r>
+    </w:p>
+    <w:p>
+      <w:pPr>
+        <w:pStyle w:val="normalfirst"/>
+        <w:rPr>
+          <w:shd w:fill="auto" w:val="clear"/>
+        </w:rPr>
+      </w:pPr>
+      <w:r>
+        <w:rPr>
+          <w:shd w:fill="auto" w:val="clear"/>
+        </w:rPr>
+        <w:t xml:space="preserve">ID21 also medarxiv paper 2-4 bp deletions of double repeats </w:t>
+      </w:r>
+      <w:r>
+        <w:rPr>
+          <w:shd w:fill="auto" w:val="clear"/>
+        </w:rPr>
+        <w:t>called id21 in the paper, possible chromthripsis related assoc w/ ID9</w:t>
+      </w:r>
+    </w:p>
+    <w:p>
+      <w:pPr>
+        <w:pStyle w:val="normalfirst"/>
+        <w:rPr>
+          <w:shd w:fill="auto" w:val="clear"/>
+        </w:rPr>
+      </w:pPr>
+      <w:r>
+        <w:rPr>
+          <w:shd w:fill="auto" w:val="clear"/>
+        </w:rPr>
+        <w:t xml:space="preserve">ID22 </w:t>
+      </w:r>
+      <w:r>
+        <w:rPr>
+          <w:shd w:fill="auto" w:val="clear"/>
+        </w:rPr>
+        <w:t>3 or 4 bp insertions, called ID22 in the paper, called rare</w:t>
+      </w:r>
+    </w:p>
+    <w:p>
+      <w:pPr>
+        <w:pStyle w:val="normalfirst"/>
+        <w:rPr>
+          <w:shd w:fill="auto" w:val="clear"/>
+        </w:rPr>
+      </w:pPr>
+      <w:r>
+        <w:rPr>
+          <w:shd w:fill="auto" w:val="clear"/>
+        </w:rPr>
+      </w:r>
+    </w:p>
+    <w:p>
+      <w:pPr>
+        <w:pStyle w:val="normalfirst"/>
+        <w:rPr>
+          <w:shd w:fill="auto" w:val="clear"/>
+        </w:rPr>
+      </w:pPr>
+      <w:r>
+        <w:rPr>
+          <w:shd w:fill="auto" w:val="clear"/>
+        </w:rPr>
+        <w:t>xxxxxx</w:t>
+      </w:r>
+    </w:p>
+    <w:p>
+      <w:pPr>
+        <w:pStyle w:val="Normal"/>
+        <w:rPr/>
+      </w:pPr>
       <w:r>
         <w:rPr>
           <w:shd w:fill="FFFF00" w:val="clear"/>
         </w:rPr>
-        <w:t>Together, our analyses provide an expanded and detailed landscape of both C</w:t>
-      </w:r>
-      <w:r>
-        <w:rPr>
-          <w:rFonts w:hint="eastAsia"/>
+        <w:t>&lt;</w:t>
+      </w:r>
+      <w:r>
+        <w:rPr>
           <w:shd w:fill="FFFF00" w:val="clear"/>
         </w:rPr>
-        <w:t>OSMI</w:t>
+        <w:t xml:space="preserve">incorporate this here&gt; </w:t>
+      </w:r>
+      <w:r>
+        <w:rPr/>
+        <w:t>Here, we</w:t>
+      </w:r>
+      <w:r>
+        <w:rPr/>
+        <w:t xml:space="preserve"> designat</w:t>
+      </w:r>
+      <w:r>
+        <w:rPr/>
+        <w:t>e</w:t>
+      </w:r>
+      <w:r>
+        <w:rPr/>
+        <w:t xml:space="preserve"> </w:t>
+      </w:r>
+      <w:r>
+        <w:rPr/>
+        <w:t xml:space="preserve">signatures in </w:t>
+      </w:r>
+      <w:r>
+        <w:rPr/>
+        <w:t xml:space="preserve">COSMIC83 </w:t>
+      </w:r>
+      <w:r>
+        <w:rPr/>
+        <w:t xml:space="preserve">classification </w:t>
+      </w:r>
+      <w:r>
+        <w:rPr/>
+        <w:t xml:space="preserve">signatures with the prefix ID (e.g. ID23 in Figure 1A) </w:t>
+      </w:r>
+      <w:r>
+        <w:rPr/>
+        <w:t>using the numbering from &lt;REF COSIMC&gt;. We de</w:t>
+      </w:r>
+      <w:r>
+        <w:rPr/>
+        <w:t>signa</w:t>
+      </w:r>
+      <w:r>
+        <w:rPr/>
+        <w:t>te</w:t>
+      </w:r>
+      <w:r>
+        <w:rPr/>
+        <w:t xml:space="preserve"> </w:t>
+      </w:r>
+      <w:r>
+        <w:rPr/>
+        <w:t xml:space="preserve">signatures in </w:t>
+      </w:r>
+      <w:r>
+        <w:rPr/>
+        <w:t xml:space="preserve">Koh89 </w:t>
+      </w:r>
+      <w:r>
+        <w:rPr/>
+        <w:t xml:space="preserve">classification </w:t>
+      </w:r>
+      <w:r>
+        <w:rPr/>
+        <w:t xml:space="preserve">that we extracted with the prefix InsDel (e.g. InsDel23 in Figure 1B). We based the numbering of signatures </w:t>
+      </w:r>
+      <w:r>
+        <w:rPr/>
+        <w:t xml:space="preserve">in the Koh89 classification </w:t>
+      </w:r>
+      <w:r>
+        <w:rPr/>
+        <w:t xml:space="preserve">on the numbering in </w:t>
       </w:r>
       <w:r>
         <w:rPr>
           <w:shd w:fill="FFFF00" w:val="clear"/>
         </w:rPr>
-        <w:t>C83 and K</w:t>
-      </w:r>
-      <w:r>
-        <w:rPr>
-          <w:rFonts w:hint="eastAsia"/>
+        <w:t xml:space="preserve">&lt;ref cosmic&gt;, </w:t>
+      </w:r>
+      <w:r>
+        <w:rPr>
           <w:shd w:fill="FFFF00" w:val="clear"/>
         </w:rPr>
-        <w:t>oh89</w:t>
+        <w:t>and  wh</w:t>
+      </w:r>
+      <w:r>
+        <w:rPr/>
+        <w:t>en a single signature in the COSMIC83 classification can be subdivided into several several signatures in the Koh89 classification, we distinguish the latter by single-letter suffixes. For example, COSMIC83 signature ID1 maps to InsDel1a, InsDel1b, InsDel1c, and InsDel1d in the Koh89 classification. In many cases Koh et al assigned InD numbers to signatures with the same number in &lt;cosmic reference&gt;. However, some assignments appear to be discrepant based on analyses in the current stud</w:t>
       </w:r>
       <w:r>
         <w:rPr>
           <w:shd w:fill="FFFF00" w:val="clear"/>
         </w:rPr>
-        <w:t xml:space="preserve"> mutational signatures, comprehensively contributions to key cancer genes, as well as their replication timing, replication strand bias, and genic versus intergenic distributions. </w:t>
+        <w:t>y, and we believe the InsDel IDs provide better correspondence.</w:t>
+      </w:r>
+    </w:p>
+    <w:p>
+      <w:pPr>
+        <w:pStyle w:val="Normal"/>
+        <w:rPr>
+          <w:shd w:fill="FFFF00" w:val="clear"/>
+        </w:rPr>
+      </w:pPr>
+      <w:r>
+        <w:rPr>
+          <w:shd w:fill="FFFF00" w:val="clear"/>
+        </w:rPr>
+        <w:t>Put this somewhere else or delete: For signatures extracted in Koh et al. 2025 we use the identifiers beginning InD as presented in that paper.</w:t>
+      </w:r>
+    </w:p>
+    <w:p>
+      <w:pPr>
+        <w:pStyle w:val="Normal"/>
+        <w:ind w:hanging="0" w:start="0"/>
+        <w:rPr>
+          <w:shd w:fill="FFFF00" w:val="clear"/>
+        </w:rPr>
+      </w:pPr>
+      <w:r>
+        <w:rPr>
+          <w:shd w:fill="FFFF00" w:val="clear"/>
+        </w:rPr>
+        <w:t>xxxxxxx</w:t>
       </w:r>
     </w:p>
     <w:p>
       <w:pPr>
         <w:pStyle w:val="normalfirst"/>
-        <w:rPr>
-          <w:highlight w:val="none"/>
+        <w:rPr/>
+      </w:pPr>
+      <w:r>
+        <w:rPr>
+          <w:shd w:fill="auto" w:val="clear"/>
+        </w:rPr>
+        <w:t>A signature was considered novel if it was not similar to a known signature and could not be reconstructed as a combination of several known signatures (</w:t>
+      </w:r>
+      <w:r>
+        <w:rPr>
+          <w:rFonts w:hint="eastAsia"/>
+          <w:shd w:fill="auto" w:val="clear"/>
+        </w:rPr>
+        <w:t>more details in Methods and Results &lt;confirm this&gt;)</w:t>
+      </w:r>
+      <w:r>
+        <w:rPr>
+          <w:shd w:fill="auto" w:val="clear"/>
+        </w:rPr>
+        <w:t>.</w:t>
+      </w:r>
+    </w:p>
+    <w:p>
+      <w:pPr>
+        <w:pStyle w:val="Normal"/>
+        <w:rPr/>
+      </w:pPr>
+      <w:r>
+        <w:rPr/>
+      </w:r>
+    </w:p>
+    <w:p>
+      <w:pPr>
+        <w:pStyle w:val="Normal"/>
+        <w:rPr/>
+      </w:pPr>
+      <w:r>
+        <w:rPr>
           <w:shd w:fill="FFFF00" w:val="clear"/>
         </w:rPr>
-      </w:pPr>
-      <w:r>
-        <w:rPr>
-          <w:shd w:fill="FFFF00" w:val="clear"/>
-        </w:rPr>
-        <w:t>Shiny web page, correlations to clinical, SBS. Mention topoisomerase 1 experiment</w:t>
-      </w:r>
-    </w:p>
-    <w:p>
-      <w:pPr>
-        <w:pStyle w:val="normalfirst"/>
-        <w:rPr>
-          <w:highlight w:val="none"/>
-          <w:shd w:fill="FFFF00" w:val="clear"/>
-        </w:rPr>
-      </w:pPr>
-      <w:r>
-        <w:rPr>
-          <w:shd w:fill="FFFF00" w:val="clear"/>
-        </w:rPr>
-        <w:t>&lt;</w:t>
-      </w:r>
-      <w:r>
-        <w:rPr>
-          <w:shd w:fill="FFFF00" w:val="clear"/>
-        </w:rPr>
-        <w:t>END OF INTRO, NEED MORE IN THE SUMMARY PARA OF THE INTRO&gt;</w:t>
-      </w:r>
-    </w:p>
-    <w:p>
-      <w:pPr>
-        <w:pStyle w:val="Normal"/>
-        <w:rPr/>
-      </w:pPr>
-      <w:r>
-        <w:rPr/>
-      </w:r>
-    </w:p>
-    <w:p>
-      <w:pPr>
-        <w:pStyle w:val="Normal"/>
-        <w:rPr>
-          <w:highlight w:val="none"/>
-          <w:shd w:fill="FFFF00" w:val="clear"/>
-        </w:rPr>
-      </w:pPr>
-      <w:r>
-        <w:rPr>
-          <w:shd w:fill="FFFF00" w:val="clear"/>
-        </w:rPr>
-        <w:t xml:space="preserve"> </w:t>
-      </w:r>
-      <w:r>
-        <w:rPr>
-          <w:shd w:fill="FFFF00" w:val="clear"/>
-        </w:rPr>
-        <w:t xml:space="preserve">SAVE FOR ELSEWHERE OR DISCARD </w:t>
-      </w:r>
-      <w:r>
-        <w:rPr>
-          <w:shd w:fill="FFFF00" w:val="clear"/>
-        </w:rPr>
-        <w:t>Experimental validation in a cells with deficient  ribonucleotide excision repair showed that transcription-associated mutagenesis by topoisomerase 1 at sites of ribonucleotides incorporated in genomic DNA generates previously unreported i</w:t>
-      </w:r>
-      <w:r>
-        <w:rPr>
-          <w:rFonts w:hint="eastAsia"/>
-          <w:shd w:fill="FFFF00" w:val="clear"/>
-        </w:rPr>
-        <w:t>ndel</w:t>
-      </w:r>
-      <w:r>
-        <w:rPr>
-          <w:shd w:fill="FFFF00" w:val="clear"/>
-        </w:rPr>
-        <w:t xml:space="preserve"> signatures that we identified independently in both indel classification systems </w:t>
-      </w:r>
-      <w:r>
-        <w:fldChar w:fldCharType="begin"/>
-      </w:r>
-      <w:r>
-        <w:rPr>
-          <w:shd w:fill="FFFF00" w:val="clear"/>
-        </w:rPr>
-        <w:instrText xml:space="preserve">ADDIN ZOTERO_ITEM CSL_CITATION {"citationID":"MFFBVSS7","properties":{"formattedCitation":"(Cho et al. 2013; Takahashi et al. 2011; Lippert et al. 2011)","plainCitation":"(Cho et al. 2013; Takahashi et al. 2011; Lippert et al. 2011)","noteIndex":0},"citationItems":[{"id":"LB8OR9DJ/ukQFUg47","uris":["http://zotero.org/users/14858941/items/KPLSC8FP"],"itemData":{"id":923,"type":"article-journal","abstract":"Topoisomerase 1 (Top1) resolves transcription-associated supercoils by generating transient singlestrand breaks in DNA. Top1 activity in yeast is a major source of transcription-associated mutagenesis, generating a distinctive mutation signature characterized by deletions in short, tandem repeats. A similar signature is associated with the persistence of ribonucleoside monophosphates (rNMPs) in DNA, and it also depends on Top1 activity. There is only partial overlap, however, between Top1-dependent deletion hotspots identiﬁed in highly transcribed DNA and those associated with rNMPs, suggesting the existence of both rNMP-dependent and rNMP-independent events. Here, we present genetic studies conﬁrming that there are two distinct types of hotspots. Data suggest a novel model in which rNMP-dependent hotspots are generated by sequential Top1 reactions and are consistent with rNMP-independent hotspots reﬂecting processing of a trapped Top1 cleavage complex.","container-title":"DNA Repair","DOI":"10.1016/j.dnarep.2012.12.004","ISSN":"1568-7864","issue":"3","language":"en","license":"https://www.elsevier.com/tdm/userlicense/1.0/","note":"publisher: Elsevier BV","page":"205-211","source":"Crossref","title":"Two distinct mechanisms of Topoisomerase 1-dependent mutagenesis in yeast","volume":"12","author":[{"family":"Cho","given":"Jang-Eun"},{"family":"Kim","given":"Nayun"},{"family":"Li","given":"Yue C."},{"family":"Jinks-Robertson","given":"Sue"}],"issued":{"date-parts":[["2013",3]]}}},{"id":"LB8OR9DJ/HtA2qzeP","uris":["http://zotero.org/users/14858941/items/GHSS5QE7"],"itemData":{"id":924,"type":"article-journal","abstract":"High transcription is associated with genetic instability, notably increased spontaneous mutation rates, which is a phenomenon termed Transcription-Associated-Mutagenesis (TAM). In this study, we investigated TAM using the chromosomal            CAN1            gene under the transcriptional control of two strong and inducible promoters (            pGAL1            and            pTET            ) in            Saccharomyces cerevisiae            . Both            pTET            - and            pGAL1            -driven high transcription at the            CAN1            gene result in enhanced spontaneous mutation rates. Comparison of both promoters reveals differences in the type of mutagenesis, except for short (−2 and −3 nt) deletions, which depend only on the level of transcription. This mutation type, characteristic of TAM, is sequence dependent, occurring prefentially at di- and trinucleotides repeats, notably at two mutational hotspots encompassing the same 5′-ACATAT-3′ sequence. To explore the mechanisms underlying the formation of short deletions in the course of TAM, we have determined Can            R            mutation spectra in yeast mutants affected in DNA metabolism. We identified topoisomerase 1-deficient strains (            top1            Δ) that specifically abolish the formation of short deletions under high transcription. The rate of the formation of (−2/−3nt) deletions is also reduced in the absence of            RAD1            and            MUS81            genes, involved in the repair of Top1p–DNA covalent complex. Furthermore ChIP analysis reveals an enrichment of trapped Top1p in the            CAN1            ORF under high transcription. We propose a model, in which the repair of trapped Top1p–DNA complexes provokes the formation of short deletion in            S. cerevisiae            . This study reveals unavoidable conflicts between Top1p and the transcriptional machinery and their potential impact on genome stability.","container-title":"Proceedings of the National Academy of Sciences","DOI":"10.1073/pnas.1012582108","ISSN":"0027-8424, 1091-6490","issue":"2","journalAbbreviation":"Proc. Natl. Acad. Sci. U.S.A.","language":"en","note":"publisher: Proceedings of the National Academy of Sciences","page":"692-697","source":"Crossref","title":"Topoisomerase 1 provokes the formation of short deletions in repeated sequences upon high transcription in            &lt;i&gt;Saccharomyces cerevisiae&lt;/i&gt;","volume":"108","author":[{"family":"Takahashi","given":"Diane T."},{"family":"Burguiere-Slezak","given":"Guenaelle"},{"family":"Van Der Kemp","given":"Patricia Auffret"},{"family":"Boiteux","given":"Serge"}],"issued":{"date-parts":[["2011",1,11]]}}},{"id":"LB8OR9DJ/W5BD7eUC","uris":["http://zotero.org/users/14858941/items/LUMLXEKM"],"itemData":{"id":922,"type":"article-journal","abstract":"High levels of transcription in            Saccharomyces cerevisiae            are associated with increased genetic instability, which has been linked to DNA damage. Here, we describe a            pGAL-CAN1            forward mutation assay for studying transcription-associated mutagenesis (TAM) in yeast. In a wild-type background with no alterations in DNA repair capacity, ≈50% of forward mutations that arise in the            CAN1            gene under high-transcription conditions are deletions of 2–5 bp. Furthermore, the deletions characteristic of TAM localize to discrete hotspots that coincide with 2–4 copies of a tandem repeat. Although the signature deletions of TAM are not affected by the loss of error-free or error-prone lesion bypass pathways, they are completely eliminated by deletion of the            TOP1            gene, which encodes the yeast type IB topoisomerase. Hotspots can be transposed into the context of a frameshift reversion assay, which is sensitive enough to detect Top1-dependent deletions even in the absence of high transcription. We suggest that the accumulation of Top1 cleavage complexes is related to the level of transcription and that their removal leads to the signature deletions. Given the high degree of conservation between DNA metabolic processes, the links established here among transcription, Top1, and mutagenesis are likely to extend beyond the yeast system.","container-title":"Proceedings of the National Academy of Sciences","DOI":"10.1073/pnas.1012363108","ISSN":"0027-8424, 1091-6490","issue":"2","journalAbbreviation":"Proc. Natl. Acad. Sci. U.S.A.","language":"en","note":"publisher: Proceedings of the National Academy of Sciences","page":"698-703","source":"Crossref","title":"Role for topoisomerase 1 in transcription-associated mutagenesis in yeast","volume":"108","author":[{"family":"Lippert","given":"Malcolm J."},{"family":"Kim","given":"Nayun"},{"family":"Cho","given":"Jang-Eun"},{"family":"Larson","given":"Ryan P."},{"family":"Schoenly","given":"Nathan E."},{"family":"O'Shea","given":"Shannon H."},{"family":"Jinks-Robertson","given":"Sue"}],"issued":{"date-parts":[["2011",1,11]]}}}],"schema":"https://github.com/citation-style-language/schema/raw/master/csl-citation.json"}</w:instrText>
-      </w:r>
-      <w:r>
-        <w:rPr>
-          <w:shd w:fill="FFFF00" w:val="clear"/>
-        </w:rPr>
-      </w:r>
-      <w:r>
-        <w:rPr>
-          <w:shd w:fill="FFFF00" w:val="clear"/>
-        </w:rPr>
-        <w:fldChar w:fldCharType="separate"/>
-      </w:r>
-      <w:r>
-        <w:rPr>
-          <w:shd w:fill="FFFF00" w:val="clear"/>
-        </w:rPr>
-        <w:t>(Cho et al. 2013; Takahashi et al. 2011; Lippert et al. 2011)</w:t>
-      </w:r>
-      <w:r>
-        <w:rPr>
-          <w:shd w:fill="FFFF00" w:val="clear"/>
-        </w:rPr>
-      </w:r>
-      <w:r>
-        <w:rPr>
-          <w:shd w:fill="FFFF00" w:val="clear"/>
-        </w:rPr>
-        <w:fldChar w:fldCharType="end"/>
-      </w:r>
-      <w:r>
-        <w:rPr>
-          <w:shd w:fill="FFFF00" w:val="clear"/>
-        </w:rPr>
-        <w:t xml:space="preserve"> Additionally, four novel signatures from both indel classifications systems occurred predominantly in the HMF dataset, due to its larger representation of tumors with microsatellite instability (MSI). </w:t>
-      </w:r>
-    </w:p>
-    <w:p>
-      <w:pPr>
-        <w:pStyle w:val="Normal"/>
-        <w:rPr/>
-      </w:pPr>
-      <w:r>
-        <w:rPr/>
-      </w:r>
-    </w:p>
-    <w:p>
-      <w:pPr>
-        <w:pStyle w:val="Normal"/>
-        <w:rPr/>
-      </w:pPr>
-      <w:r>
-        <w:rPr>
-          <w:shd w:fill="FFFF00" w:val="clear"/>
-        </w:rPr>
-        <w:t>&lt;</w:t>
-      </w:r>
-      <w:r>
-        <w:rPr>
-          <w:shd w:fill="FFFF00" w:val="clear"/>
-        </w:rPr>
-        <w:t xml:space="preserve">cannibalize for </w:t>
-      </w:r>
-      <w:r>
-        <w:rPr>
-          <w:shd w:fill="FFFF00" w:val="clear"/>
-        </w:rPr>
-        <w:t xml:space="preserve">results&gt; </w:t>
-      </w:r>
-      <w:r>
-        <w:rPr/>
-        <w:t>To systematically compare the two signature catalogs, we developed and applied a new pipeline to match C</w:t>
-      </w:r>
-      <w:r>
-        <w:rPr>
-          <w:rFonts w:hint="eastAsia"/>
-        </w:rPr>
-        <w:t>OSMI</w:t>
-      </w:r>
-      <w:r>
-        <w:rPr/>
-        <w:t>C83 and K</w:t>
-      </w:r>
-      <w:r>
-        <w:rPr>
-          <w:rFonts w:hint="eastAsia"/>
-        </w:rPr>
-        <w:t>oh89</w:t>
-      </w:r>
-      <w:r>
-        <w:rPr/>
-        <w:t xml:space="preserve"> signatures based on tumor samples with high signature proportions</w:t>
-      </w:r>
-      <w:r>
-        <w:rPr>
-          <w:rFonts w:hint="eastAsia"/>
-        </w:rPr>
-        <w:t xml:space="preserve"> and cosine similarities</w:t>
-      </w:r>
-      <w:r>
-        <w:rPr/>
-        <w:t>. We further profiled the replication timing, asymmetry</w:t>
-      </w:r>
-      <w:r>
-        <w:rPr>
-          <w:rFonts w:hint="eastAsia"/>
-        </w:rPr>
-        <w:t xml:space="preserve"> between genic and intergenic regions and </w:t>
-      </w:r>
-      <w:r>
-        <w:rPr/>
-        <w:t>asymmetry</w:t>
-      </w:r>
-      <w:r>
-        <w:rPr>
-          <w:rFonts w:hint="eastAsia"/>
-        </w:rPr>
-        <w:t xml:space="preserve"> between leading and lagging </w:t>
-      </w:r>
-      <w:r>
-        <w:rPr/>
-        <w:t>replication strand of each signature, providing insights into their underlying mutational processes. Experimental validation in a cells with deficient  ribonucleotide excision repair showed that transcription-associated mutagenesis by topoisomerase 1 at sites of ribonucleotides incorporated in genomic DNA generates previously unreported i</w:t>
-      </w:r>
-      <w:r>
-        <w:rPr>
-          <w:rFonts w:hint="eastAsia"/>
-        </w:rPr>
-        <w:t>ndel</w:t>
-      </w:r>
-      <w:r>
-        <w:rPr/>
-        <w:t xml:space="preserve"> signatures that we identified independently in both indel classification systems </w:t>
-      </w:r>
-      <w:r>
-        <w:fldChar w:fldCharType="begin"/>
-      </w:r>
-      <w:r>
-        <w:rPr/>
-        <w:instrText xml:space="preserve">ADDIN ZOTERO_ITEM CSL_CITATION {"citationID":"MFFBVSS7","properties":{"formattedCitation":"(Cho et al. 2013; Takahashi et al. 2011; Lippert et al. 2011)","plainCitation":"(Cho et al. 2013; Takahashi et al. 2011; Lippert et al. 2011)","noteIndex":0},"citationItems":[{"id":"LB8OR9DJ/ukQFUg47","uris":["http://zotero.org/users/14858941/items/KPLSC8FP"],"itemData":{"id":923,"type":"article-journal","abstract":"Topoisomerase 1 (Top1) resolves transcription-associated supercoils by generating transient singlestrand breaks in DNA. Top1 activity in yeast is a major source of transcription-associated mutagenesis, generating a distinctive mutation signature characterized by deletions in short, tandem repeats. A similar signature is associated with the persistence of ribonucleoside monophosphates (rNMPs) in DNA, and it also depends on Top1 activity. There is only partial overlap, however, between Top1-dependent deletion hotspots identiﬁed in highly transcribed DNA and those associated with rNMPs, suggesting the existence of both rNMP-dependent and rNMP-independent events. Here, we present genetic studies conﬁrming that there are two distinct types of hotspots. Data suggest a novel model in which rNMP-dependent hotspots are generated by sequential Top1 reactions and are consistent with rNMP-independent hotspots reﬂecting processing of a trapped Top1 cleavage complex.","container-title":"DNA Repair","DOI":"10.1016/j.dnarep.2012.12.004","ISSN":"1568-7864","issue":"3","language":"en","license":"https://www.elsevier.com/tdm/userlicense/1.0/","note":"publisher: Elsevier BV","page":"205-211","source":"Crossref","title":"Two distinct mechanisms of Topoisomerase 1-dependent mutagenesis in yeast","volume":"12","author":[{"family":"Cho","given":"Jang-Eun"},{"family":"Kim","given":"Nayun"},{"family":"Li","given":"Yue C."},{"family":"Jinks-Robertson","given":"Sue"}],"issued":{"date-parts":[["2013",3]]}}},{"id":"LB8OR9DJ/HtA2qzeP","uris":["http://zotero.org/users/14858941/items/GHSS5QE7"],"itemData":{"id":924,"type":"article-journal","abstract":"High transcription is associated with genetic instability, notably increased spontaneous mutation rates, which is a phenomenon termed Transcription-Associated-Mutagenesis (TAM). In this study, we investigated TAM using the chromosomal            CAN1            gene under the transcriptional control of two strong and inducible promoters (            pGAL1            and            pTET            ) in            Saccharomyces cerevisiae            . Both            pTET            - and            pGAL1            -driven high transcription at the            CAN1            gene result in enhanced spontaneous mutation rates. Comparison of both promoters reveals differences in the type of mutagenesis, except for short (−2 and −3 nt) deletions, which depend only on the level of transcription. This mutation type, characteristic of TAM, is sequence dependent, occurring prefentially at di- and trinucleotides repeats, notably at two mutational hotspots encompassing the same 5′-ACATAT-3′ sequence. To explore the mechanisms underlying the formation of short deletions in the course of TAM, we have determined Can            R            mutation spectra in yeast mutants affected in DNA metabolism. We identified topoisomerase 1-deficient strains (            top1            Δ) that specifically abolish the formation of short deletions under high transcription. The rate of the formation of (−2/−3nt) deletions is also reduced in the absence of            RAD1            and            MUS81            genes, involved in the repair of Top1p–DNA covalent complex. Furthermore ChIP analysis reveals an enrichment of trapped Top1p in the            CAN1            ORF under high transcription. We propose a model, in which the repair of trapped Top1p–DNA complexes provokes the formation of short deletion in            S. cerevisiae            . This study reveals unavoidable conflicts between Top1p and the transcriptional machinery and their potential impact on genome stability.","container-title":"Proceedings of the National Academy of Sciences","DOI":"10.1073/pnas.1012582108","ISSN":"0027-8424, 1091-6490","issue":"2","journalAbbreviation":"Proc. Natl. Acad. Sci. U.S.A.","language":"en","note":"publisher: Proceedings of the National Academy of Sciences","page":"692-697","source":"Crossref","title":"Topoisomerase 1 provokes the formation of short deletions in repeated sequences upon high transcription in            &lt;i&gt;Saccharomyces cerevisiae&lt;/i&gt;","volume":"108","author":[{"family":"Takahashi","given":"Diane T."},{"family":"Burguiere-Slezak","given":"Guenaelle"},{"family":"Van Der Kemp","given":"Patricia Auffret"},{"family":"Boiteux","given":"Serge"}],"issued":{"date-parts":[["2011",1,11]]}}},{"id":"LB8OR9DJ/W5BD7eUC","uris":["http://zotero.org/users/14858941/items/LUMLXEKM"],"itemData":{"id":922,"type":"article-journal","abstract":"High levels of transcription in            Saccharomyces cerevisiae            are associated with increased genetic instability, which has been linked to DNA damage. Here, we describe a            pGAL-CAN1            forward mutation assay for studying transcription-associated mutagenesis (TAM) in yeast. In a wild-type background with no alterations in DNA repair capacity, ≈50% of forward mutations that arise in the            CAN1            gene under high-transcription conditions are deletions of 2–5 bp. Furthermore, the deletions characteristic of TAM localize to discrete hotspots that coincide with 2–4 copies of a tandem repeat. Although the signature deletions of TAM are not affected by the loss of error-free or error-prone lesion bypass pathways, they are completely eliminated by deletion of the            TOP1            gene, which encodes the yeast type IB topoisomerase. Hotspots can be transposed into the context of a frameshift reversion assay, which is sensitive enough to detect Top1-dependent deletions even in the absence of high transcription. We suggest that the accumulation of Top1 cleavage complexes is related to the level of transcription and that their removal leads to the signature deletions. Given the high degree of conservation between DNA metabolic processes, the links established here among transcription, Top1, and mutagenesis are likely to extend beyond the yeast system.","container-title":"Proceedings of the National Academy of Sciences","DOI":"10.1073/pnas.1012363108","ISSN":"0027-8424, 1091-6490","issue":"2","journalAbbreviation":"Proc. Natl. Acad. Sci. U.S.A.","language":"en","note":"publisher: Proceedings of the National Academy of Sciences","page":"698-703","source":"Crossref","title":"Role for topoisomerase 1 in transcription-associated mutagenesis in yeast","volume":"108","author":[{"family":"Lippert","given":"Malcolm J."},{"family":"Kim","given":"Nayun"},{"family":"Cho","given":"Jang-Eun"},{"family":"Larson","given":"Ryan P."},{"family":"Schoenly","given":"Nathan E."},{"family":"O'Shea","given":"Shannon H."},{"family":"Jinks-Robertson","given":"Sue"}],"issued":{"date-parts":[["2011",1,11]]}}}],"schema":"https://github.com/citation-style-language/schema/raw/master/csl-citation.json"}</w:instrText>
-      </w:r>
-      <w:r>
-        <w:rPr/>
-      </w:r>
-      <w:r>
-        <w:rPr/>
-        <w:fldChar w:fldCharType="separate"/>
-      </w:r>
-      <w:r>
-        <w:rPr/>
-        <w:t>(Cho et al. 2013; Takahashi et al. 2011; Lippert et al. 2011)</w:t>
-      </w:r>
-      <w:r>
-        <w:rPr/>
-      </w:r>
-      <w:r>
-        <w:rPr/>
-        <w:fldChar w:fldCharType="end"/>
-      </w:r>
-      <w:r>
-        <w:rPr/>
-        <w:t xml:space="preserve"> Additionally, four novel signatures from both indel classifications systems occurred predominantly in the HMF dataset, due to its larger representation of tumors with microsatellite instability (MSI). Together, our analyses provide an expanded and detailed landscape of both C</w:t>
-      </w:r>
-      <w:r>
-        <w:rPr>
-          <w:rFonts w:hint="eastAsia"/>
-        </w:rPr>
-        <w:t>OSMI</w:t>
-      </w:r>
-      <w:r>
-        <w:rPr/>
-        <w:t>C83 and K</w:t>
-      </w:r>
-      <w:r>
-        <w:rPr>
-          <w:rFonts w:hint="eastAsia"/>
-        </w:rPr>
-        <w:t>oh89</w:t>
-      </w:r>
-      <w:r>
-        <w:rPr/>
-        <w:t xml:space="preserve"> mutational signatures, comprehensively contributions to key cancer genes, as well as their replication timing, replication strand bias, and genic versus intergenic distributions.</w:t>
-      </w:r>
-    </w:p>
-    <w:p>
-      <w:pPr>
-        <w:pStyle w:val="Heading1"/>
-        <w:rPr/>
-      </w:pPr>
-      <w:r>
-        <w:rPr/>
-        <w:t>Results</w:t>
-      </w:r>
-    </w:p>
-    <w:p>
-      <w:pPr>
-        <w:pStyle w:val="Heading2"/>
-        <w:rPr/>
-      </w:pPr>
-      <w:r>
-        <w:rPr/>
-        <w:t xml:space="preserve">De novo </w:t>
-      </w:r>
-      <w:r>
-        <w:rPr/>
-        <w:t xml:space="preserve">indel </w:t>
-      </w:r>
-      <w:r>
-        <w:rPr/>
-        <w:t>signature discovery</w:t>
-      </w:r>
-    </w:p>
-    <w:p>
-      <w:pPr>
-        <w:pStyle w:val="normalfirst"/>
-        <w:rPr/>
-      </w:pPr>
-      <w:r>
-        <w:rPr>
-          <w:shd w:fill="auto" w:val="clear"/>
-        </w:rPr>
-        <w:t xml:space="preserve">We extracted signatures from somatic indels </w:t>
-      </w:r>
-      <w:r>
-        <w:rPr>
-          <w:shd w:fill="auto" w:val="clear"/>
-        </w:rPr>
-        <w:t>spectra of</w:t>
-      </w:r>
-      <w:r>
-        <w:rPr>
-          <w:shd w:fill="auto" w:val="clear"/>
-        </w:rPr>
-        <w:t xml:space="preserve"> </w:t>
-      </w:r>
-      <w:r>
-        <w:rPr>
-          <w:shd w:fill="auto" w:val="clear"/>
-        </w:rPr>
-        <w:t xml:space="preserve">2,780 cancer genomes from </w:t>
-      </w:r>
-      <w:r>
-        <w:rPr>
-          <w:shd w:fill="auto" w:val="clear"/>
-        </w:rPr>
-        <w:t>(The ICGC/TCGA Pan-Cancer Analysis of Whole Genomes Consortium et al. 2020) and</w:t>
-      </w:r>
-      <w:r>
-        <w:rPr>
-          <w:shd w:fill="auto" w:val="clear"/>
-        </w:rPr>
-        <w:t xml:space="preserve"> 3,430 cancer genomes from the </w:t>
-      </w:r>
-      <w:r>
-        <w:rPr>
-          <w:shd w:fill="auto" w:val="clear"/>
-        </w:rPr>
-        <w:t xml:space="preserve">Hartwig Medical Foundation </w:t>
-      </w:r>
-      <w:r>
-        <w:rPr>
-          <w:shd w:fill="auto" w:val="clear"/>
-        </w:rPr>
-        <w:t>(HMF</w:t>
-      </w:r>
-      <w:r>
-        <w:rPr>
-          <w:shd w:fill="auto" w:val="clear"/>
-        </w:rPr>
-        <w:t xml:space="preserve">) (Priestley et al. 2019) </w:t>
-      </w:r>
-      <w:r>
-        <w:rPr>
-          <w:shd w:fill="auto" w:val="clear"/>
-        </w:rPr>
-        <w:t xml:space="preserve">(spectra in Supplementary </w:t>
-      </w:r>
-      <w:r>
-        <w:rPr>
-          <w:shd w:fill="auto" w:val="clear"/>
-        </w:rPr>
-        <w:t>Table</w:t>
-      </w:r>
-      <w:r>
-        <w:rPr>
-          <w:shd w:fill="auto" w:val="clear"/>
-        </w:rPr>
-        <w:t>s</w:t>
-      </w:r>
-      <w:r>
-        <w:rPr>
-          <w:shd w:fill="auto" w:val="clear"/>
-        </w:rPr>
-        <w:t xml:space="preserve"> S</w:t>
-      </w:r>
-      <w:r>
-        <w:rPr>
-          <w:rFonts w:hint="eastAsia"/>
-          <w:shd w:fill="auto" w:val="clear"/>
-        </w:rPr>
-        <w:t xml:space="preserve">8 </w:t>
-      </w:r>
-      <w:r>
-        <w:rPr>
-          <w:rFonts w:hint="eastAsia"/>
-          <w:shd w:fill="auto" w:val="clear"/>
-        </w:rPr>
-        <w:t xml:space="preserve">and </w:t>
-      </w:r>
-      <w:r>
-        <w:rPr>
-          <w:rFonts w:hint="eastAsia"/>
-          <w:shd w:fill="auto" w:val="clear"/>
-        </w:rPr>
-        <w:t>S9</w:t>
-      </w:r>
-      <w:r>
-        <w:rPr>
-          <w:rFonts w:hint="eastAsia"/>
-          <w:shd w:fill="auto" w:val="clear"/>
-        </w:rPr>
-        <w:t>)</w:t>
-      </w:r>
-      <w:r>
-        <w:rPr>
-          <w:shd w:fill="auto" w:val="clear"/>
-        </w:rPr>
-        <w:t xml:space="preserve">. </w:t>
-      </w:r>
-    </w:p>
-    <w:p>
-      <w:pPr>
-        <w:pStyle w:val="normalfirst"/>
-        <w:rPr>
-          <w:highlight w:val="none"/>
-          <w:shd w:fill="auto" w:val="clear"/>
-        </w:rPr>
-      </w:pPr>
-      <w:r>
-        <w:rPr>
-          <w:shd w:fill="auto" w:val="clear"/>
-        </w:rPr>
-      </w:r>
-    </w:p>
-    <w:p>
-      <w:pPr>
-        <w:pStyle w:val="normalfirst"/>
-        <w:rPr>
-          <w:highlight w:val="none"/>
-          <w:shd w:fill="auto" w:val="clear"/>
-        </w:rPr>
-      </w:pPr>
-      <w:r>
-        <w:rPr>
-          <w:shd w:fill="auto" w:val="clear"/>
-        </w:rPr>
-      </w:r>
-    </w:p>
-    <w:p>
-      <w:pPr>
-        <w:pStyle w:val="normalfirst"/>
-        <w:rPr>
-          <w:highlight w:val="none"/>
-          <w:shd w:fill="auto" w:val="clear"/>
-        </w:rPr>
-      </w:pPr>
-      <w:r>
-        <w:rPr>
-          <w:shd w:fill="auto" w:val="clear"/>
-        </w:rPr>
-      </w:r>
-    </w:p>
-    <w:p>
-      <w:pPr>
-        <w:pStyle w:val="normalfirst"/>
-        <w:rPr/>
-      </w:pPr>
-      <w:r>
-        <w:rPr>
-          <w:shd w:fill="auto" w:val="clear"/>
-        </w:rPr>
-        <w:t xml:space="preserve">Using </w:t>
-      </w:r>
-      <w:r>
-        <w:rPr>
-          <w:shd w:fill="auto" w:val="clear"/>
-        </w:rPr>
-        <w:t xml:space="preserve">a </w:t>
-      </w:r>
-      <w:r>
-        <w:rPr>
-          <w:shd w:fill="auto" w:val="clear"/>
-        </w:rPr>
-        <w:t xml:space="preserve">hierarchical Dirichlet process </w:t>
-      </w:r>
-      <w:r>
-        <w:rPr>
-          <w:shd w:fill="auto" w:val="clear"/>
-        </w:rPr>
-        <w:t xml:space="preserve">approach </w:t>
-      </w:r>
-      <w:r>
-        <w:rPr>
-          <w:shd w:fill="auto" w:val="clear"/>
-        </w:rPr>
-        <w:t xml:space="preserve">and a non-negative matrix factorization approach, we identified a comprehensive set of 33 </w:t>
-      </w:r>
-      <w:r>
-        <w:rPr>
-          <w:shd w:fill="auto" w:val="clear"/>
-        </w:rPr>
-        <w:t>signatures in the</w:t>
-      </w:r>
-      <w:r>
-        <w:rPr>
-          <w:shd w:fill="auto" w:val="clear"/>
-        </w:rPr>
-        <w:t xml:space="preserve"> C</w:t>
-      </w:r>
-      <w:r>
-        <w:rPr>
-          <w:rFonts w:hint="eastAsia"/>
-          <w:shd w:fill="auto" w:val="clear"/>
-        </w:rPr>
-        <w:t>OSMI</w:t>
-      </w:r>
-      <w:r>
-        <w:rPr>
-          <w:shd w:fill="auto" w:val="clear"/>
-        </w:rPr>
-        <w:t xml:space="preserve">C83 </w:t>
-      </w:r>
-      <w:r>
-        <w:rPr>
-          <w:shd w:fill="auto" w:val="clear"/>
-        </w:rPr>
-        <w:t>classification</w:t>
-      </w:r>
-      <w:r>
-        <w:rPr>
-          <w:shd w:fill="auto" w:val="clear"/>
-        </w:rPr>
-        <w:t xml:space="preserve"> and 41 </w:t>
-      </w:r>
-      <w:r>
-        <w:rPr>
-          <w:shd w:fill="auto" w:val="clear"/>
-        </w:rPr>
-        <w:t xml:space="preserve">mutational signatures in the </w:t>
-      </w:r>
-      <w:r>
-        <w:rPr>
-          <w:shd w:fill="auto" w:val="clear"/>
-        </w:rPr>
-        <w:t>K</w:t>
-      </w:r>
-      <w:r>
-        <w:rPr>
-          <w:rFonts w:hint="eastAsia"/>
-          <w:shd w:fill="auto" w:val="clear"/>
-        </w:rPr>
-        <w:t xml:space="preserve">oh89 </w:t>
-      </w:r>
-      <w:r>
-        <w:rPr>
-          <w:rFonts w:hint="eastAsia"/>
-          <w:shd w:fill="auto" w:val="clear"/>
-        </w:rPr>
-        <w:t>classification</w:t>
-      </w:r>
-      <w:r>
-        <w:rPr>
-          <w:shd w:fill="auto" w:val="clear"/>
-        </w:rPr>
-        <w:t xml:space="preserve">. A signature was considered novel if it was not similar to a known signature </w:t>
-      </w:r>
-      <w:r>
-        <w:rPr>
-          <w:shd w:fill="auto" w:val="clear"/>
-        </w:rPr>
-        <w:t>and</w:t>
-      </w:r>
-      <w:r>
-        <w:rPr>
-          <w:shd w:fill="auto" w:val="clear"/>
-        </w:rPr>
-        <w:t xml:space="preserve"> could not be reconstructed </w:t>
-      </w:r>
-      <w:r>
-        <w:rPr>
-          <w:shd w:fill="auto" w:val="clear"/>
-        </w:rPr>
-        <w:t>as a combination of several known signatures (</w:t>
-      </w:r>
-      <w:r>
-        <w:rPr>
-          <w:rFonts w:hint="eastAsia"/>
-          <w:shd w:fill="auto" w:val="clear"/>
-        </w:rPr>
-        <w:t>more details in Methods and Results &lt;</w:t>
-      </w:r>
-      <w:r>
-        <w:rPr>
-          <w:rFonts w:hint="eastAsia"/>
-          <w:shd w:fill="auto" w:val="clear"/>
-        </w:rPr>
-        <w:t>confirm this&gt;</w:t>
-      </w:r>
-      <w:r>
-        <w:rPr>
-          <w:rFonts w:hint="eastAsia"/>
-          <w:shd w:fill="auto" w:val="clear"/>
-        </w:rPr>
-        <w:t>)</w:t>
-      </w:r>
-      <w:r>
-        <w:rPr>
-          <w:shd w:fill="auto" w:val="clear"/>
-        </w:rPr>
-        <w:t>.We extracted mutational signatures from XXXX tumors representing XXX cancer types using a metho</w:t>
-      </w:r>
-      <w:r>
-        <w:rPr/>
-        <w:t>d based on two very different algorithms. One, SigProfilerExtractor, is based on nonnegative matrix factorization (NMF)</w:t>
-      </w:r>
-      <w:r>
-        <w:fldChar w:fldCharType="begin"/>
-      </w:r>
-      <w:r>
-        <w:rPr/>
-        <w:instrText xml:space="preserve">ADDIN ZOTERO_ITEM CSL_CITATION {"citationID":"mC0HXKAo","properties":{"formattedCitation":"(Islam et al. 2022)","plainCitation":"(Islam et al. 2022)","noteIndex":0},"citationItems":[{"id":11503,"uris":["http://zotero.org/groups/6195561/items/L82XAQGL"],"itemData":{"id":11503,"type":"article-journal","abstract":"Mutational signature analysis is commonly performed in cancer genomic studies. Here, we present SigProfilerExtractor, an automated tool for de novo extraction of mutational signatures, and benchmark it against another 13 bioinformatics tools by using 34 scenarios encompassing 2,500 simulated signatures found in 60,000 synthetic genomes and 20,000 synthetic exomes. For simulations with 5% noise, reflecting high-quality datasets, SigProfilerExtractor outperforms other approaches by elucidating between 20% and 50% more true-positive signatures while yielding 5-fold less false-positive signatures. Applying SigProfilerExtractor to 4,643 whole-genome- and 19,184 whole-exome-sequenced cancers reveals four novel signatures. Two of the signatures are confirmed in independent cohorts, and one of these signatures is associated with tobacco smoking. In summary, this report provides a reference tool for analysis of mutational signatures, a comprehensive benchmarking of bioinformatics tools for extracting signatures, and several novel mutational signatures, including one putatively attributed to direct tobacco smoking mutagenesis in bladder tissues.","container-title":"Cell Genomics","DOI":"10.1016/j.xgen.2022.100179","ISSN":"2666979X","issue":"11","note":"publisher: Cell Press","title":"Uncovering novel mutational signatures by de novo extraction with SigProfilerExtractor","volume":"2","author":[{"family":"Islam","given":"S. M.Ashiqul"},{"family":"Díaz-Gay","given":"Marcos"},{"family":"Wu","given":"Yang"},{"family":"Barnes","given":"Mark"},{"family":"Vangara","given":"Raviteja"},{"family":"Bergstrom","given":"Erik N."},{"family":"He","given":"Yudou"},{"family":"Vella","given":"Mike"},{"family":"Wang","given":"Jingwei"},{"family":"Teague","given":"Jon W."},{"family":"Clapham","given":"Peter"},{"family":"Moody","given":"Sarah"},{"family":"Senkin","given":"Sergey"},{"family":"Li","given":"Yun Rose"},{"family":"Riva","given":"Laura"},{"family":"Zhang","given":"Tongwu"},{"family":"Gruber","given":"Andreas J."},{"family":"Steele","given":"Christopher D."},{"family":"Otlu","given":"Burçak"},{"family":"Khandekar","given":"Azhar"},{"family":"Abbasi","given":"Ammal"},{"family":"Humphreys","given":"Laura"},{"family":"Syulyukina","given":"Natalia"},{"family":"Brady","given":"Samuel W."},{"family":"Alexandrov","given":"Boian S."},{"family":"Pillay","given":"Nischalan"},{"family":"Zhang","given":"Jinghui"},{"family":"Adams","given":"David J."},{"family":"Martincorena","given":"Iñigo"},{"family":"Wedge","given":"David C."},{"family":"Landi","given":"Maria Teresa"},{"family":"Brennan","given":"Paul"},{"family":"Stratton","given":"Michael R."},{"family":"Rozen","given":"Steven G."},{"family":"Alexandrov","given":"Ludmil B."}],"issued":{"date-parts":[["2022",11,9]]}}}],"schema":"https://github.com/citation-style-language/schema/raw/master/csl-citation.json"}</w:instrText>
-      </w:r>
-      <w:r>
-        <w:rPr/>
-      </w:r>
-      <w:r>
-        <w:rPr/>
-        <w:fldChar w:fldCharType="separate"/>
-      </w:r>
-      <w:r>
-        <w:rPr/>
-        <w:t>(Islam et al. 2022)</w:t>
-      </w:r>
-      <w:r>
-        <w:rPr/>
-      </w:r>
-      <w:r>
-        <w:rPr/>
-        <w:fldChar w:fldCharType="end"/>
-      </w:r>
-      <w:r>
-        <w:rPr/>
-        <w:t xml:space="preserve">, and the other, mSigHdp, is based on hierarchical Dirichlet processes </w:t>
-      </w:r>
-      <w:r>
-        <w:fldChar w:fldCharType="begin"/>
-      </w:r>
-      <w:r>
-        <w:rPr/>
-        <w:instrText xml:space="preserve">ADDIN ZOTERO_ITEM CSL_CITATION {"citationID":"NDB43297","properties":{"formattedCitation":"(Liu et al. 2023)","plainCitation":"(Liu et al. 2023)","noteIndex":0},"citationItems":[{"id":11478,"uris":["http://zotero.org/groups/6195561/items/NQMLZAP5"],"itemData":{"id":11478,"type":"article-journal","abstract":"Mutational signatures are characteristic patterns of mutations caused by endogenous or exogenous mutational processes. These signatures can be discovered by analyzing mutations in large sets of samples––usually somatic mutations in tumor samples. Most programs for discovering mutational signatures are based on non-negative matrix factorization (NMF). Alternatively, signatures can be discovered using hierarchical Dirichlet process (HDP) mixture models, an approach that has been less explored. These models assign mutations to clusters and view each cluster as being generated from the signature of a particular mutational process. Here, we describe mSigHdp, an improved approach to using HDP mixture models to discover mutational signatures. We benchmarked mSigHdp and state-of-theart NMF-based approaches on four realistic synthetic data sets. These data sets encompassed 18 cancer types. In total, they contained 3.5 × 107 singlebase-substitution mutations representing 32 signatures and 6.1 × 106 small insertion and deletion mutations representing 13 signatures. For three of the four data sets, mSigHdp had the best positive predictive value for discovering mutational signatures, and for all four data sets, it had the best true positive rate. Its CPU usage was similar to that of the NMFbased approaches. Thus, mSigHdp is an important and practical addition to the set of tools available for discovering mutational signatures.","container-title":"NAR Genomics and Bioinformatics","DOI":"10.1093/nargab/lqad005","ISSN":"2631-9268","issue":"1","language":"en","license":"https://creativecommons.org/licenses/by/4.0/","page":"lqad005","source":"DOI.org (Crossref)","title":"mSigHdp: hierarchical Dirichlet process mixture modeling for mutational signature discovery","title-short":"mSigHdp","volume":"5","author":[{"family":"Liu","given":"Mo"},{"family":"Wu","given":"Yang"},{"family":"Jiang","given":"Nanhai"},{"family":"Boot","given":"Arnoud"},{"family":"Rozen","given":"Steven G"}],"issued":{"date-parts":[["2023",1,10]]}}}],"schema":"https://github.com/citation-style-language/schema/raw/master/csl-citation.json"}</w:instrText>
-      </w:r>
-      <w:r>
-        <w:rPr/>
-      </w:r>
-      <w:r>
-        <w:rPr/>
-        <w:fldChar w:fldCharType="separate"/>
-      </w:r>
-      <w:r>
-        <w:rPr/>
-        <w:t>(Liu et al. 2023)</w:t>
-      </w:r>
-      <w:r>
-        <w:rPr/>
-      </w:r>
-      <w:r>
-        <w:rPr/>
-        <w:fldChar w:fldCharType="end"/>
-      </w:r>
-      <w:r>
-        <w:rPr/>
-        <w:t xml:space="preserve">. </w:t>
-      </w:r>
-    </w:p>
-    <w:p>
-      <w:pPr>
-        <w:pStyle w:val="Normal"/>
-        <w:rPr/>
-      </w:pPr>
-      <w:r>
-        <w:rPr>
-          <w:shd w:fill="FFFF00" w:val="clear"/>
-        </w:rPr>
-        <w:t>&lt;rationale&gt;</w:t>
-      </w:r>
-      <w:r>
-        <w:rPr/>
-        <w:t xml:space="preserve"> Although Non-negative Matrix Factorization (NMF) is widely used for in-silico signature discovery, complementary approaches based on hierarchical Dirichlet process may offer advantages. In particular, the R package mSigHdp (mutational signatures from hierarchical Dirichlet processes) had better benchmarking results on mutational signature discovery in synthetic </w:t>
-      </w:r>
-      <w:r>
-        <w:rPr>
-          <w:rFonts w:hint="eastAsia"/>
-        </w:rPr>
-        <w:t>Indel</w:t>
-      </w:r>
-      <w:r>
-        <w:rPr/>
-        <w:t xml:space="preserve"> (and SBS) data </w:t>
-      </w:r>
-      <w:r>
-        <w:fldChar w:fldCharType="begin"/>
-      </w:r>
-      <w:r>
-        <w:rPr/>
-        <w:instrText xml:space="preserve">ADDIN ZOTERO_ITEM CSL_CITATION {"citationID":"dwAhLIGu","properties":{"formattedCitation":"(Liu et al. 2023)","plainCitation":"(Liu et al. 2023)","noteIndex":0},"citationItems":[{"id":11478,"uris":["http://zotero.org/groups/6195561/items/NQMLZAP5"],"itemData":{"id":11478,"type":"article-journal","abstract":"Mutational signatures are characteristic patterns of mutations caused by endogenous or exogenous mutational processes. These signatures can be discovered by analyzing mutations in large sets of samples––usually somatic mutations in tumor samples. Most programs for discovering mutational signatures are based on non-negative matrix factorization (NMF). Alternatively, signatures can be discovered using hierarchical Dirichlet process (HDP) mixture models, an approach that has been less explored. These models assign mutations to clusters and view each cluster as being generated from the signature of a particular mutational process. Here, we describe mSigHdp, an improved approach to using HDP mixture models to discover mutational signatures. We benchmarked mSigHdp and state-of-theart NMF-based approaches on four realistic synthetic data sets. These data sets encompassed 18 cancer types. In total, they contained 3.5 × 107 singlebase-substitution mutations representing 32 signatures and 6.1 × 106 small insertion and deletion mutations representing 13 signatures. For three of the four data sets, mSigHdp had the best positive predictive value for discovering mutational signatures, and for all four data sets, it had the best true positive rate. Its CPU usage was similar to that of the NMFbased approaches. Thus, mSigHdp is an important and practical addition to the set of tools available for discovering mutational signatures.","container-title":"NAR Genomics and Bioinformatics","DOI":"10.1093/nargab/lqad005","ISSN":"2631-9268","issue":"1","language":"en","license":"https://creativecommons.org/licenses/by/4.0/","page":"lqad005","source":"DOI.org (Crossref)","title":"mSigHdp: hierarchical Dirichlet process mixture modeling for mutational signature discovery","title-short":"mSigHdp","volume":"5","author":[{"family":"Liu","given":"Mo"},{"family":"Wu","given":"Yang"},{"family":"Jiang","given":"Nanhai"},{"family":"Boot","given":"Arnoud"},{"family":"Rozen","given":"Steven G"}],"issued":{"date-parts":[["2023",1,10]]}}}],"schema":"https://github.com/citation-style-language/schema/raw/master/csl-citation.json"}</w:instrText>
-      </w:r>
-      <w:r>
-        <w:rPr/>
-      </w:r>
-      <w:r>
-        <w:rPr/>
-        <w:fldChar w:fldCharType="separate"/>
-      </w:r>
-      <w:r>
-        <w:rPr/>
-        <w:t>(Liu et al. 2023)</w:t>
-      </w:r>
-      <w:r>
-        <w:rPr/>
-      </w:r>
-      <w:r>
-        <w:rPr/>
-        <w:fldChar w:fldCharType="end"/>
-      </w:r>
-      <w:r>
-        <w:rPr/>
-        <w:t>. In addition, mSigHdp’s model directly infers a posterior distribution of the number of signatures present in a data set, while by contrast, NMF based approaches sometimes struggle with determining the number of signatures present</w:t>
-      </w:r>
-      <w:r>
-        <w:rPr>
-          <w:rFonts w:hint="eastAsia"/>
-        </w:rPr>
-        <w:t xml:space="preserve"> (more details in Discussion)</w:t>
-      </w:r>
-      <w:r>
-        <w:rPr/>
-        <w:t>.</w:t>
-      </w:r>
-    </w:p>
-    <w:p>
-      <w:pPr>
-        <w:pStyle w:val="Normal"/>
-        <w:rPr/>
-      </w:pPr>
-      <w:r>
-        <w:rPr>
-          <w:shd w:fill="FFFF00" w:val="clear"/>
-        </w:rPr>
-        <w:t>&lt;</w:t>
-      </w:r>
-      <w:r>
-        <w:rPr>
-          <w:shd w:fill="FFFF00" w:val="clear"/>
-        </w:rPr>
-        <w:t xml:space="preserve">because of the large numbers of mutations missed by the original classification, probably belongs here; need to document the large numbers&gt; </w:t>
-      </w:r>
-      <w:r>
-        <w:rPr/>
-        <w:t xml:space="preserve">Notably, </w:t>
-      </w:r>
-      <w:r>
-        <w:rPr/>
-        <w:t xml:space="preserve">the code from &lt;Koh et al would have discarded xxxx of XXXX indels….because of the upper bound on the lengths of homopolymers in that classificaiton&gt; </w:t>
-      </w:r>
-      <w:r>
-        <w:rPr/>
-        <w:t xml:space="preserve">we modified one category from Koh et al.’s original classification, expanding the 1 bp C deletion from </w:t>
+        <w:t xml:space="preserve">&lt;because of the large numbers of mutations missed by the original classification, probably belongs here; need to document the large numbers&gt; </w:t>
+      </w:r>
+      <w:r>
+        <w:rPr/>
+        <w:t xml:space="preserve">Notably, the code from &lt;Koh et al would have discarded xxxx of XXXX indels….because of the upper bound on the lengths of homopolymers in that classificaiton&gt; we modified one category from Koh et al.’s original classification, expanding the 1-base C deletion from </w:t>
       </w:r>
       <w:r>
         <w:rPr>
@@ -2548,19 +2527,7 @@
         <w:rPr>
           <w:strike/>
         </w:rPr>
-        <w:t>&lt;</w:t>
-      </w:r>
-      <w:r>
-        <w:rPr>
-          <w:strike/>
-        </w:rPr>
-        <w:t xml:space="preserve">delete:&gt; </w:t>
-      </w:r>
-      <w:r>
-        <w:rPr>
-          <w:strike/>
-        </w:rPr>
-        <w:t>as we observed 1 bp C deletions from polyC tracts as long as 10–15 bp in 853 samples within our dataset.</w:t>
+        <w:t>&lt;delete:&gt; as we observed 1 bp C deletions from polyC tracts as long as 10–15 bp in 853 samples within our dataset.</w:t>
       </w:r>
       <w:r>
         <w:rPr>
@@ -2651,7 +2618,15 @@
       </w:r>
       <w:r>
         <w:rPr/>
-        <w:t xml:space="preserve">), and (c) 15 novel signatures not fitting these categories, labeled "H_IDx" starting from ID24, as COSMIC v3.4 ends at ID23 (Figure 2C). All novel signatures are supported by at least one sample, reinforcing their biological relevance </w:t>
+        <w:t>), and (c) 15 novel signatures not fitting these categories, labeled "H_IDx" starting from ID24, as COSMIC v3.4 ends at ID23 &lt;</w:t>
+      </w:r>
+      <w:r>
+        <w:rPr/>
+        <w:t xml:space="preserve">It now goes to ID25&gt; </w:t>
+      </w:r>
+      <w:r>
+        <w:rPr/>
+        <w:t xml:space="preserve"> (Figure 2C). All novel signatures are supported by at least one sample, reinforcing their biological relevance </w:t>
       </w:r>
       <w:r>
         <w:rPr>
@@ -2740,6 +2715,7 @@
     <w:p>
       <w:pPr>
         <w:pStyle w:val="Heading2"/>
+        <w:ind w:hanging="0" w:start="0"/>
         <w:rPr/>
       </w:pPr>
       <w:r>
@@ -2834,7 +2810,7 @@
       </w:r>
       <w:r>
         <w:rPr/>
-        <w:t xml:space="preserve">Unlike C_ID9 in our extraction, the COSMIC ID9 signature shows a near-absence of the DEL:1:T:5+ motif (Figure S1), despite DEL:1:T:5+ mutations being common in all tumors exhibiting ID9. Biologically, a process removing single thymine bases from polyT tracts of 1–4 bp would likely also operate on longer polyT stretches. The </w:t>
+        <w:t xml:space="preserve">Unlike C_ID9 in our extraction, the COSMIC ID9 signature shows a near-absence of the DEL:1:T:5+ motif (Figure S1), despite DEL:1:T:5+ mutations being common in all tumors exhibiting ID9. Biologically, a process removing single thymine bases from polyT tracts of 1 to 4 bases would likely also operate on longer polyT stretches. The </w:t>
       </w:r>
       <w:r>
         <w:rPr>
@@ -2844,7 +2820,7 @@
       </w:r>
       <w:r>
         <w:rPr/>
-        <w:t xml:space="preserve"> classification supports this, as InsDel9 captures 1 bp T deletions from polyT sequences ranging from 1–9 bp. Similarly, </w:t>
+        <w:t xml:space="preserve"> classification supports this, as InsDel9 captures singe-base T deletions from polyT sequences ranging in length from 1 to 9 bases. Similarly, </w:t>
       </w:r>
       <w:r>
         <w:rPr>
@@ -2894,7 +2870,17 @@
       </w:r>
       <w:r>
         <w:rPr/>
-        <w:t xml:space="preserve"> the depletion 1 bp T across polyT tracts of various lengths</w:t>
+        <w:t xml:space="preserve"> th</w:t>
+      </w:r>
+      <w:r>
+        <w:rPr>
+          <w:shd w:fill="FFFF00" w:val="clear"/>
+        </w:rPr>
+        <w:t xml:space="preserve">e depletion 1 bp T across polyT </w:t>
+      </w:r>
+      <w:r>
+        <w:rPr/>
+        <w:t>tracts of various lengths</w:t>
       </w:r>
       <w:r>
         <w:rPr>
@@ -3082,6 +3068,7 @@
     <w:p>
       <w:pPr>
         <w:pStyle w:val="Heading2"/>
+        <w:ind w:hanging="0" w:start="0"/>
         <w:rPr/>
       </w:pPr>
       <w:r>
@@ -3118,32 +3105,47 @@
         <w:fldChar w:fldCharType="begin"/>
       </w:r>
       <w:r>
-        <w:rPr/>
+        <w:rPr>
+          <w:rFonts w:hint="eastAsia"/>
+        </w:rPr>
         <w:instrText xml:space="preserve">ADDIN ZOTERO_ITEM CSL_CITATION {"citationID":"It5pCsjD","properties":{"formattedCitation":"(Jiang et al. 2024)","plainCitation":"(Jiang et al. 2024)","noteIndex":0},"citationItems":[{"id":"LB8OR9DJ/pNv2mIZ6","uris":["http://zotero.org/users/14858941/items/TNZKE37K"],"itemData":{"id":687,"type":"article-journal","abstract":"Mutational signatures are characteristic patterns of mutations caused by endogenous mutational processes or by exogenous mutational exposures. Much research has focused on the problem of inferring mutational signatures as latent variables in somatic mutation data from multiple tumors. However, the problem of determining which signatures are present in a given sample and how many mutations each signature is responsible for has received negligible attention. In particular, there has been little systematic benchmarking of various approaches to this problem. This problem is referred to as \"signature attribution\" in a single sample. We show that this is a challenging problem, because there are often many combinations of signatures that can reconstruct the mutational spectrum of a given sample reasonably well. We benchmarked the accuracy of five approaches to signature attribution, including a new approach we call Presence Attribute Signature Activity (PASA), on large synthetic data sets. These data sets recapitulated the single-base, insertion-deletion, and doublet-base mutational signature repertoires of 9 cancer types. For single-base substitution mutations, PASA outperformed other approaches on all the cancer types combined. Interestingly, however, the ranking of approaches varied by cancer type. For doublet-base substitutions and small insertions and deletions, the ranking of approaches was more stable, with PASA outperforming other approaches in most, but not all of the nine cancer types. For all mutation types, the ranking of approaches varied by cancer type, and no approach achieved both high precision and recall. We believe these observations reflect the inherent challenges in signature attribution.","container-title":"bioRxiv","DOI":"10.1101/2024.05.20.594967","title":"A new approach to the challenging problem of mutational signature attribution","URL":"https://doi.org/10.1101/2024.05.20.594967","author":[{"family":"Jiang","given":"Nanhai"},{"family":"Wu","given":"Yang"},{"family":"Rozen","given":"Steven G"}],"issued":{"date-parts":[["2024"]]}}}],"schema":"https://github.com/citation-style-language/schema/raw/master/csl-citation.json"}</w:instrText>
       </w:r>
       <w:r>
-        <w:rPr/>
-      </w:r>
-      <w:r>
-        <w:rPr/>
+        <w:rPr>
+          <w:rFonts w:hint="eastAsia"/>
+        </w:rPr>
+      </w:r>
+      <w:r>
+        <w:rPr>
+          <w:rFonts w:hint="eastAsia"/>
+        </w:rPr>
         <w:fldChar w:fldCharType="separate"/>
       </w:r>
       <w:r>
+        <w:rPr>
+          <w:rFonts w:hint="eastAsia"/>
+        </w:rPr>
+      </w:r>
+      <w:r>
         <w:rPr/>
         <w:t>(Jiang et al. 2024)</w:t>
       </w:r>
       <w:r>
-        <w:rPr/>
-      </w:r>
-      <w:r>
-        <w:rPr/>
+        <w:rPr>
+          <w:rFonts w:hint="eastAsia"/>
+        </w:rPr>
+      </w:r>
+      <w:r>
+        <w:rPr>
+          <w:rFonts w:hint="eastAsia"/>
+        </w:rPr>
         <w:fldChar w:fldCharType="end"/>
       </w:r>
       <w:r>
         <w:rPr/>
         <w:t xml:space="preserve">. </w:t>
       </w:r>
-      <w:commentRangeStart w:id="3"/>
+      <w:commentRangeStart w:id="0"/>
       <w:r>
         <w:rPr/>
         <w:t xml:space="preserve">Tumors with high TMB often exhibit </w:t>
@@ -3175,11 +3177,13 @@
         <w:t>specialized for COSMIC83 spectra</w:t>
       </w:r>
       <w:r>
-        <w:rPr/>
-      </w:r>
-      <w:commentRangeEnd w:id="3"/>
-      <w:r>
-        <w:commentReference w:id="3"/>
+        <w:rPr>
+          <w:rFonts w:hint="eastAsia"/>
+        </w:rPr>
+      </w:r>
+      <w:commentRangeEnd w:id="0"/>
+      <w:r>
+        <w:commentReference w:id="0"/>
       </w:r>
       <w:r>
         <w:rPr>
@@ -3415,6 +3419,7 @@
     <w:p>
       <w:pPr>
         <w:pStyle w:val="Heading2"/>
+        <w:ind w:hanging="0" w:start="0"/>
         <w:rPr>
           <w:rFonts w:hint="eastAsia"/>
         </w:rPr>
@@ -3599,6 +3604,7 @@
     <w:p>
       <w:pPr>
         <w:pStyle w:val="Heading2"/>
+        <w:ind w:hanging="0" w:start="0"/>
         <w:rPr/>
       </w:pPr>
       <w:r>
@@ -3651,25 +3657,40 @@
         <w:fldChar w:fldCharType="begin"/>
       </w:r>
       <w:r>
-        <w:rPr/>
+        <w:rPr>
+          <w:rFonts w:hint="eastAsia"/>
+        </w:rPr>
         <w:instrText xml:space="preserve">ADDIN ZOTERO_ITEM CSL_CITATION {"citationID":"e2clggfU","properties":{"formattedCitation":"(Mart\\uc0\\u237{}nez-Jim\\uc0\\u233{}nez et al. 2023; Bavi et al. 2020)","plainCitation":"(Martínez-Jiménez et al. 2023; Bavi et al. 2020)","noteIndex":0},"citationItems":[{"id":"LB8OR9DJ/hfxcak8g","uris":["http://zotero.org/users/14858941/items/7KY3QWQK"],"itemData":{"id":912,"type":"article-journal","abstract":"Abstract\n            \n              Metastatic cancer remains an almost inevitably lethal disease\n              1–3\n              . A better understanding of disease progression and response to therapies therefore remains of utmost importance. Here we characterize the genomic differences between early-stage untreated primary tumours and late-stage treated metastatic tumours using a harmonized pan-cancer analysis (or reanalysis) of two unpaired primary\n              4\n              and metastatic\n              5\n              cohorts of 7,108 whole-genome-sequenced tumours. Metastatic tumours in general have a lower intratumour heterogeneity and a conserved karyotype, displaying only a modest increase in mutations, although frequencies of structural variants are elevated overall. Furthermore, highly variable tumour-specific contributions of mutational footprints of endogenous (for example, SBS1 and APOBEC) and exogenous mutational processes (for example, platinum treatment) are present. The majority of cancer types had either moderate genomic differences (for example, lung adenocarcinoma) or highly consistent genomic portraits (for example, ovarian serous carcinoma) when comparing early-stage and late-stage disease. Breast, prostate, thyroid and kidney renal clear cell carcinomas and pancreatic neuroendocrine tumours are clear exceptions to the rule, displaying an extensive transformation of their genomic landscape in advanced stages. Exposure to treatment further scars the tumour genome and introduces an evolutionary bottleneck that selects for known therapy-resistant drivers in approximately half of treated patients. Our data showcase the potential of pan-cancer whole-genome analysis to identify distinctive features of late-stage tumours and provide a valuable resource to further investigate the biological basis of cancer and resistance to therapies.","container-title":"Nature","DOI":"10.1038/s41586-023-06054-z","ISSN":"0028-0836, 1476-4687","issue":"7964","journalAbbreviation":"Nature","language":"en","page":"333-341","source":"DOI.org (Crossref)","title":"Pan-cancer whole-genome comparison of primary and metastatic solid tumours","volume":"618","author":[{"family":"Martínez-Jiménez","given":"Francisco"},{"family":"Movasati","given":"Ali"},{"family":"Brunner","given":"Sascha Remy"},{"family":"Nguyen","given":"Luan"},{"family":"Priestley","given":"Peter"},{"family":"Cuppen","given":"Edwin"},{"family":"Van Hoeck","given":"Arne"}],"issued":{"date-parts":[["2023",6,8]]}}},{"id":"LB8OR9DJ/19JtwKmK","uris":["http://zotero.org/users/14858941/items/J5XJQ3EK"],"itemData":{"id":663,"type":"article-journal","abstract":"&lt;p&gt; Cancer is driven by genetic change, and the advent of massively parallel sequencing has enabled systematic documentation of this variation at the whole-genome scale &lt;sup&gt;1–3&lt;/sup&gt; . Here we report the integrative analysis of 2,658 whole-cancer genomes and their matching normal tissues across 38 tumour types from the Pan-Cancer Analysis of Whole Genomes (PCAWG) Consortium of the International Cancer Genome Consortium (ICGC) and The Cancer Genome Atlas (TCGA). We describe the generation of the PCAWG resource, facilitated by international data sharing using compute clouds. On average, cancer genomes contained 4–5 driver mutations when combining coding and non-coding genomic elements; however, in around 5% of cases no drivers were identified, suggesting that cancer driver discovery is not yet complete. Chromothripsis, in which many clustered structural variants arise in a single catastrophic event, is frequently an early event in tumour evolution; in acral melanoma, for example, these events precede most somatic point mutations and affect several cancer-associated genes simultaneously. Cancers with abnormal telomere maintenance often originate from tissues with low replicative activity and show several mechanisms of preventing telomere attrition to critical levels. Common and rare germline variants affect patterns of somatic mutation, including point mutations, structural variants and somatic retrotransposition. A collection of papers from the PCAWG Consortium describes non-coding mutations that drive cancer beyond those in the &lt;italic&gt;TERT&lt;/italic&gt; promoter &lt;sup&gt;4&lt;/sup&gt; ; identifies new signatures of mutational processes that cause base substitutions, small insertions and deletions and structural variation &lt;sup&gt;5,6&lt;/sup&gt; ; analyses timings and patterns of tumour evolution &lt;sup&gt;7&lt;/sup&gt; ; describes the diverse transcriptional consequences of somatic mutation on splicing, expression levels, fusion genes and promoter activity &lt;sup&gt;8,9&lt;/sup&gt; ; and evaluates a range of more-specialized features of cancer genomes &lt;sup&gt;8,10–18&lt;/sup&gt; . &lt;/p&gt;","container-title":"Nature","DOI":"10.1038/s41586-020-1969-6","ISSN":"0028-0836","issue":"7793","page":"82-93","title":"Pan-cancer analysis of whole genomes","volume":"578","author":[{"family":"Bavi","given":"Prashant"},{"family":"Baylin","given":"Stephen B."},{"family":"Bazant","given":"Wojciech"},{"family":"Beardsmore","given":"Duncan"},{"family":"Beck","given":"Timothy A."},{"family":"Behjati","given":"Sam"},{"family":"Behren","given":"Andreas"},{"family":"Niu","given":"Beifang"},{"family":"Bell","given":"Cindy"},{"family":"Beltran","given":"Sergi"},{"family":"Benz","given":"Christopher"},{"family":"Berchuck","given":"Andrew"},{"family":"Bergmann","given":"Anke K."},{"family":"Bergstrom","given":"Erik N."},{"family":"Berman","given":"Benjamin P."},{"family":"Berney","given":"Daniel M."},{"family":"Bernhart","given":"Stephan H."},{"family":"Beroukhim","given":"Rameen"},{"family":"Berrios","given":"Mario"},{"family":"Bersani","given":"Samantha"},{"family":"Bertl","given":"Johanna"},{"family":"Betancourt","given":"Miguel"},{"family":"Bhandari","given":"Vinayak"},{"family":"Bhosle","given":"Shriram G."},{"family":"Biankin","given":"Andrew V."},{"family":"Bieg","given":"Matthias"},{"family":"Bigner","given":"Darell"},{"family":"Binder","given":"Hans"},{"family":"Birney","given":"Ewan"},{"family":"Birrer","given":"Michael"},{"family":"Biswas","given":"Nidhan K."},{"family":"Bjerkehagen","given":"Bodil"},{"family":"Bodenheimer","given":"Tom"},{"family":"Boice","given":"Lori"},{"family":"Bonizzato","given":"Giada"},{"family":"De Bono","given":"Johann S."},{"family":"Boot","given":"Arnoud"},{"family":"Bootwalla","given":"Moiz S."},{"family":"Borg","given":"Ake"},{"family":"Borkhardt","given":"Arndt"},{"family":"Boroevich","given":"Keith A."},{"family":"Borozan","given":"Ivan"},{"family":"Borst","given":"Christoph"},{"family":"Bosenberg","given":"Marcus"},{"family":"Bosio","given":"Mattia"},{"family":"Boultwood","given":"Jacqueline"},{"family":"Bourque","given":"Guillaume"},{"family":"Boutros","given":"Paul C."},{"family":"Bova","given":"G. Steven"},{"family":"Bowen","given":"David T."},{"family":"Bowlby","given":"Reanne"},{"family":"Bowtell","given":"David D. L."},{"family":"Boyault","given":"Sandrine"},{"family":"Boyce","given":"Rich"},{"family":"Boyd","given":"Jeffrey"},{"family":"Brazma","given":"Alvis"},{"family":"Brennan","given":"Paul"},{"family":"Brewer","given":"Daniel S."},{"family":"Brinkman","given":"Arie B."},{"family":"Bristow","given":"Robert G."},{"family":"Broaddus","given":"Russell R."},{"family":"Brock","given":"Jane E."},{"family":"Brock","given":"Malcolm"},{"family":"Broeks","given":"Annegien"},{"family":"Brooks","given":"Angela N."},{"family":"Brooks","given":"Denise"},{"family":"Brors","given":"Benedikt"},{"family":"Brunak","given":"Søren"},{"family":"Bruxner","given":"Timothy J. C."},{"family":"Bruzos","given":"Alicia L."},{"family":"Buchanan","given":"Alex"},{"family":"Buchhalter","given":"Ivo"},{"family":"Buchholz","given":"Christiane"},{"family":"Bullman","given":"Susan"},{"family":"Burke","given":"Hazel"},{"family":"Burkhardt","given":"Birgit"},{"family":"Burns","given":"Kathleen H."},{"family":"Busanovich","given":"John"},{"family":"Bustamante","given":"Carlos D."},{"family":"Butler","given":"Adam P."},{"family":"Butte","given":"Atul J."},{"family":"Byrne","given":"Niall J."},{"family":"Børresen-Dale","given":"Anne-Lise"},{"family":"Caesar-Johnson","given":"Samantha J."},{"family":"Cafferkey","given":"Andy"},{"family":"Cahill","given":"Declan"},{"family":"Calabrese","given":"Claudia"},{"family":"Caldas","given":"Carlos"},{"family":"Calvo","given":"Fabien"},{"family":"Camacho","given":"Niedzica"},{"family":"Campbell","given":"Peter J."},{"family":"Campo","given":"Elias"},{"family":"Cantù","given":"Cinzia"},{"family":"Cao","given":"Shaolong"},{"family":"Carey","given":"Thomas E."},{"family":"Carlevaro-Fita","given":"Joana"},{"family":"Carlsen","given":"Rebecca"},{"family":"Cataldo","given":"Ivana"},{"family":"Cazzola","given":"Mario"},{"family":"Cebon","given":"Jonathan"},{"family":"Cerfolio","given":"Robert"},{"family":"Chadwick","given":"Dianne E."},{"family":"Chakravarty","given":"Dimple"},{"family":"Chalmers","given":"Don"},{"family":"Chan","given":"Calvin Wing Yiu"},{"family":"Chan","given":"Kin"},{"family":"Chan-Seng-Yue","given":"Michelle"},{"family":"Chandan","given":"Vishal S."},{"family":"Chang","given":"David K."},{"family":"Chanock","given":"Stephen J."},{"family":"Chantrill","given":"Lorraine A."},{"family":"Chateigner","given":"Aurélien"},{"family":"Chatterjee","given":"Nilanjan"},{"family":"Chayama","given":"Kazuaki"},{"family":"Chen","given":"Hsiao-Wei"},{"family":"Chen","given":"Jieming"},{"family":"Chen","given":"Ken"},{"family":"Chen","given":"Yiwen"},{"family":"Chen","given":"Zhaohong"},{"family":"Cherniack","given":"Andrew D."},{"family":"Chien","given":"Jeremy"},{"family":"Chiew","given":"Yoke-Eng"},{"family":"Chin","given":"Suet-Feung"},{"family":"Cho","given":"Juok"},{"family":"Cho","given":"Sunghoon"},{"family":"Choi","given":"Jung Kyoon"},{"family":"Choi","given":"Wan"},{"family":"Chomienne","given":"Christine"},{"family":"Chong","given":"Zechen"},{"family":"Choo","given":"Su Pin"},{"family":"Chou","given":"Angela"},{"family":"Christ","given":"Angelika N."},{"family":"Christie","given":"Elizabeth L."},{"family":"Chuah","given":"Eric"},{"family":"Cibulskis","given":"Carrie"},{"family":"Cibulskis","given":"Kristian"},{"family":"Cingarlini","given":"Sara"},{"family":"Clapham","given":"Peter"},{"family":"Claviez","given":"Alexander"},{"family":"Cleary","given":"Sean"},{"family":"Cloonan","given":"Nicole"},{"family":"Cmero","given":"Marek"},{"family":"Collins","given":"Colin C."},{"family":"Connor","given":"Ashton A."},{"family":"Cooke","given":"Susanna L."},{"family":"Cooper","given":"Colin S."},{"family":"Cope","given":"Leslie"},{"family":"Corbo","given":"Vincenzo"},{"family":"Cordes","given":"Matthew G."},{"family":"Cordner","given":"Stephen M."},{"family":"Cortés-Ciriano","given":"Isidro"},{"family":"Covington","given":"Kyle"},{"family":"Cowin","given":"Prue A."},{"family":"Craft","given":"Brian"},{"family":"Craft","given":"David"},{"family":"Creighton","given":"Chad J."},{"family":"Cun","given":"Yupeng"},{"family":"Curley","given":"Erin"},{"family":"Cutcutache","given":"Ioana"},{"family":"Czajka","given":"Karolina"},{"family":"Czerniak","given":"Bogdan"},{"family":"Dagg","given":"Rebecca A."},{"family":"Danilova","given":"Ludmila"},{"family":"Davi","given":"Maria Vittoria"},{"family":"Davidson","given":"Natalie R."},{"family":"Davies","given":"Helen"},{"family":"Davis","given":"Ian J."},{"family":"Davis-Dusenbery","given":"Brandi N."},{"family":"Dawson","given":"Kevin J."},{"family":"De La Vega","given":"Francisco M."},{"family":"De Paoli-Iseppi","given":"Ricardo"},{"family":"Defreitas","given":"Timothy"},{"family":"Tos","given":"Angelo P. Dei"},{"family":"Delaneau","given":"Olivier"},{"family":"Demchok","given":"John A."},{"family":"Demeulemeester","given":"Jonas"},{"family":"Demidov","given":"German M."},{"family":"Demircioğlu","given":"Deniz"},{"family":"Dennis","given":"Nening M."},{"family":"Denroche","given":"Robert E."},{"family":"Dentro","given":"Stefan C."},{"family":"Desai","given":"Nikita"},{"family":"Deshpande","given":"Vikram"},{"family":"Deshwar","given":"Amit G."},{"family":"Desmedt","given":"Christine"},{"family":"Deu-Pons","given":"Jordi"},{"family":"Dhalla","given":"Noreen"},{"family":"Dhani","given":"Neesha C."},{"family":"Dhingra","given":"Priyanka"},{"family":"Dhir","given":"Rajiv"},{"family":"DiBiase","given":"Anthony"},{"family":"Diamanti","given":"Klev"},{"family":"Ding","given":"Li"},{"family":"Ding","given":"Shuai"},{"family":"Dinh","given":"Huy Q."},{"family":"Dirix","given":"Luc"},{"family":"Doddapaneni","given":"HarshaVardhan"},{"family":"Donmez","given":"Nilgun"},{"family":"Dow","given":"Michelle T."},{"family":"Drapkin","given":"Ronny"},{"family":"Drechsel","given":"Oliver"},{"family":"Drews","given":"Ruben M."},{"family":"Serge","given":"Serge"},{"family":"Dudderidge","given":"Tim"},{"family":"Dueso-Barroso","given":"Ana"},{"family":"Dunford","given":"Andrew J."},{"family":"Dunn","given":"Michael"},{"family":"Dursi","given":"Lewis Jonathan"},{"family":"Duthie","given":"Fraser R."},{"family":"Dutton-Regester","given":"Ken"},{"family":"Eagles","given":"Jenna"},{"family":"Easton","given":"Douglas F."},{"family":"Edmonds","given":"Stuart"},{"family":"Edwards","given":"Paul A."},{"family":"Edwards","given":"Sandra E."},{"family":"Eeles","given":"Rosalind A."},{"family":"Ehinger","given":"Anna"},{"family":"Eils","given":"Juergen"},{"family":"Eils","given":"Roland"},{"family":"El-Naggar","given":"Adel"},{"family":"Eldridge","given":"Matthew"},{"family":"Ellrott","given":"Kyle"},{"family":"Erkek","given":"Serap"},{"family":"Escaramis","given":"Georgia"},{"family":"Espiritu","given":"Shadrielle M. G."},{"family":"Estivill","given":"Xavier"},{"family":"Etemadmoghadam","given":"Dariush"},{"family":"Eyfjord","given":"Jorunn E."},{"family":"Faltas","given":"Bishoy M."},{"family":"Fan","given":"Daiming"},{"family":"Faquin","given":"William C."},{"family":"Farcas","given":"Claudiu"},{"family":"Fassan","given":"Matteo"},{"family":"Fatima","given":"Aquila"},{"family":"Favero","given":"Francesco"},{"family":"Fayzullaev","given":"Nodirjon"},{"family":"Felau","given":"Ina"},{"family":"Fereday","given":"Sian"},{"family":"Ferguson","given":"Martin L."},{"family":"Ferretti","given":"Vincent"},{"family":"Feuerbach","given":"Lars"},{"family":"Field","given":"Matthew A."},{"family":"Fink","given":"J. Lynn"},{"family":"Finocchiaro","given":"Gaetano"},{"family":"Fisher","given":"Cyril"},{"family":"Fittall","given":"Matthew W."},{"family":"Fitzgerald","given":"Anna"},{"family":"Fitzgerald","given":"Rebecca C."},{"family":"Flanagan","given":"Adrienne M."},{"family":"Fleshner","given":"Neil E."},{"family":"Flicek","given":"Paul"},{"family":"Foekens","given":"John A."},{"family":"Fong","given":"Kwun M."},{"family":"Fonseca","given":"Nuno A."},{"family":"Foster","given":"Christopher S."},{"family":"Fox","given":"Natalie S."},{"family":"Fraser","given":"Michael"},{"family":"Frazer","given":"Scott"},{"family":"Frenkel-Morgenstern","given":"Milana"},{"family":"Friedman","given":"William"},{"family":"Frigola","given":"Joan"},{"family":"Fronick","given":"Catrina C."},{"family":"Fujimoto","given":"Akihiro"},{"family":"Fujita","given":"Masashi"},{"family":"Fukayama","given":"Masashi"},{"family":"Fulton","given":"Lucinda A."},{"family":"Fulton","given":"Robert S."},{"family":"Furuta","given":"Mayuko"},{"family":"Futreal","given":"P. Andrew"},{"family":"Füllgrabe","given":"Anja"},{"family":"Gabriel","given":"Stacey B."},{"family":"Gallinger","given":"Steven"},{"family":"Gambacorti-Passerini","given":"Carlo"},{"family":"Gao","given":"Jianjiong"},{"family":"Gao","given":"Shengjie"},{"family":"Garraway","given":"Levi"},{"family":"Garred","given":"Øystein"},{"family":"Garrison","given":"Erik"},{"family":"Garsed","given":"Dale W."},{"family":"Gehlenborg","given":"Nils"},{"family":"Gelpi","given":"Josep L. L."},{"family":"George","given":"Joshy"},{"family":"Gerhard","given":"Daniela S."},{"family":"Gerhauser","given":"Clarissa"},{"family":"Gershenwald","given":"Jeffrey E."},{"family":"Gerstein","given":"Mark"},{"family":"Gerstung","given":"Moritz"},{"family":"Getz","given":"Gad"},{"family":"Ghori","given":"Mohammed"},{"family":"Ghossein","given":"Ronald"},{"family":"Giama","given":"Nasra H."},{"family":"Gibbs","given":"Richard A."},{"family":"Gibson","given":"Bob"},{"family":"Gill","given":"Anthony J."},{"family":"Gill","given":"Pelvender"},{"family":"Giri","given":"Dilip D."},{"family":"Glodzik","given":"Dominik"},{"family":"Gnanapragasam","given":"Vincent J."},{"family":"Goebler","given":"Maria Elisabeth"},{"family":"Goldman","given":"Mary J."},{"family":"Gomez","given":"Carmen"},{"family":"Gonzalez","given":"Santiago"},{"family":"Gonzalez-Perez","given":"Abel"},{"family":"Gordenin","given":"Dmitry A."},{"family":"Gossage","given":"James"},{"family":"Gotoh","given":"Kunihito"},{"family":"Govindan","given":"Ramaswamy"},{"family":"Grabau","given":"Dorthe"},{"family":"Graham","given":"Janet S."},{"family":"Grant","given":"Robert C."},{"family":"Green","given":"Anthony R."},{"family":"Green","given":"Eric"},{"family":"Greger","given":"Liliana"},{"family":"Grehan","given":"Nicola"},{"family":"Grimaldi","given":"Sonia"},{"family":"Grimmond","given":"Sean M."},{"family":"Grossman","given":"Robert L."},{"family":"Gundem","given":"Gunes"},{"family":"Guo","given":"Qianyun"},{"family":"Gupta","given":"Manaswi"},{"family":"Gupta","given":"Shailja"},{"family":"Gut","given":"Ivo G."},{"family":"Gut","given":"Marta"},{"family":"Göke","given":"Jonathan"},{"family":"Ha","given":"Gavin"},{"family":"Haake","given":"Andrea"},{"family":"Haan","given":"David"},{"family":"Haas","given":"Siegfried"},{"family":"Haase","given":"Kerstin"},{"family":"Haber","given":"James E."},{"family":"Habermann","given":"Nina"},{"family":"Hach","given":"Faraz"},{"family":"Haider","given":"Syed"},{"family":"Hama","given":"Natsuko"},{"family":"Hamdy","given":"Freddie C."},{"family":"Hamilton","given":"Anne"},{"family":"Hamilton","given":"Mark P."},{"family":"Han","given":"Leng"},{"family":"Hanna","given":"George B."},{"family":"Hansmann","given":"Martin"},{"family":"Haradhvala","given":"Nicholas J."},{"family":"Harismendy","given":"Olivier"},{"family":"Harliwong","given":"Ivon"},{"family":"Harmanci","given":"Arif O."},{"family":"Harrington","given":"Eoghan"},{"family":"Hasegawa","given":"Takanori"},{"family":"Haussler","given":"David"},{"family":"Hawkins","given":"Steve"},{"family":"Hayami","given":"Shinya"},{"family":"Hayashi","given":"Shuto"},{"family":"Hayes","given":"D. Neil"},{"family":"Hayes","given":"Stephen J."},{"family":"Hayward","given":"Nicholas K."},{"family":"Hazell","given":"Steven"},{"family":"He","given":"Yao"},{"family":"Heath","given":"Allison P."},{"family":"Heath","given":"Simon C."},{"family":"Hedley","given":"David"},{"family":"Hegde","given":"Apurva M."},{"family":"Heiman","given":"David I."},{"family":"Heinold","given":"Michael C."},{"family":"Heins","given":"Zachary"},{"family":"Heisler","given":"Lawrence E."},{"family":"Hellstrom-Lindberg","given":"Eva"},{"family":"Helmy","given":"Mohamed"},{"family":"Heo","given":"Seong Gu"},{"family":"Hepperla","given":"Austin J."},{"family":"Heredia-Genestar","given":"José María"},{"family":"Herrmann","given":"Carl"},{"family":"Hersey","given":"Peter"},{"family":"Hess","given":"Julian M."},{"family":"Hilmarsdottir","given":"Holmfridur"},{"family":"Hinton","given":"Jonathan"},{"family":"Hirano","given":"Satoshi"},{"family":"Hiraoka","given":"Nobuyoshi"},{"family":"Hoadley","given":"Katherine A."},{"family":"Hobolth","given":"Asger"},{"family":"Hodzic","given":"Ermin"},{"family":"Hoell","given":"Jessica I."},{"family":"Hoffmann","given":"Steve"},{"family":"Hofmann","given":"Oliver"},{"family":"Holbrook","given":"Andrea"},{"family":"Holik","given":"Aliaksei Z."},{"family":"Hollingsworth","given":"Michael A."},{"family":"Holmes","given":"Oliver"},{"family":"Holt","given":"Robert A."},{"family":"Hong","given":"Chen"},{"family":"Hong","given":"Eun Pyo"},{"family":"Hong","given":"Jongwhi H."},{"family":"Hooijer","given":"Gerrit K."},{"family":"Hornshøj","given":"Henrik"},{"family":"Hosoda","given":"Fumie"},{"family":"Hou","given":"Yong"},{"family":"Hovestadt","given":"Volker"},{"family":"Howat","given":"William"},{"family":"Hoyle","given":"Alan P."},{"family":"Hruban","given":"Ralph H."},{"family":"Hu","given":"Jianhong"},{"family":"Hu","given":"Taobo"},{"family":"Hua","given":"Xing"},{"family":"Huang","given":"Kuan-lin"},{"family":"Huang","given":"Mei"},{"family":"Huang","given":"Mi Ni"},{"family":"Huang","given":"Vincent"},{"family":"Huang","given":"Yi"},{"family":"Huber","given":"Wolfgang"},{"family":"Hudson","given":"Thomas J."},{"family":"Hummel","given":"Michael"},{"family":"Hung","given":"Jillian A."},{"family":"Huntsman","given":"David"},{"family":"Hupp","given":"Ted R."},{"family":"Huse","given":"Jason"},{"family":"Huska","given":"Matthew R."},{"family":"Hutter","given":"Barbara"},{"family":"Hutter","given":"Carolyn M."},{"family":"Hübschmann","given":"Daniel"},{"family":"Iacobuzio-Donahue","given":"Christine A."},{"family":"Imbusch","given":"Charles David"},{"family":"Imielinski","given":"Marcin"},{"family":"Imoto","given":"Seiya"},{"family":"Isaacs","given":"William B."},{"family":"Isaev","given":"Keren"},{"family":"Ishikawa","given":"Shumpei"},{"family":"Iskar","given":"Murat"},{"family":"Islam","given":"S. M. Ashiqul"},{"family":"Ittmann","given":"Michael"},{"family":"Ivkovic","given":"Sinisa"},{"family":"Izarzugaza","given":"Jose M. G."},{"family":"Jacquemier","given":"Jocelyne"},{"family":"Jakrot","given":"Valerie"},{"family":"Jamieson","given":"Nigel B."},{"family":"Jang","given":"Gun Ho"},{"family":"Jang","given":"Se Jin"},{"family":"Jayaseelan","given":"Joy C."},{"family":"Jayasinghe","given":"Reyka"},{"family":"Jefferys","given":"Stuart R."},{"family":"Jegalian","given":"Karine"},{"family":"Jennings","given":"Jennifer L."},{"family":"Jeon","given":"Seung-Hyup"},{"family":"Jerman","given":"Lara"},{"family":"Ji","given":"Yuan"},{"family":"Jiao","given":"Wei"},{"family":"Johansson","given":"Peter A."},{"family":"Johns","given":"Amber L."},{"family":"Johns","given":"Jeremy"},{"family":"Johnson","given":"Rory"},{"family":"Johnson","given":"Todd A."},{"family":"Jolly","given":"Clemency"},{"family":"Joly","given":"Yann"},{"family":"Jonasson","given":"Jon G."},{"family":"Jones","given":"Corbin D."},{"family":"Jones","given":"David R."},{"family":"Jones","given":"David T. W."},{"family":"Jones","given":"Nic"},{"family":"Jones","given":"Steven J. M."},{"family":"Jonkers","given":"Jos"},{"family":"Ju","given":"Young Seok"},{"family":"Juhl","given":"Hartmut"},{"family":"Jung","given":"Jongsun"},{"family":"Juul","given":"Malene"},{"family":"Juul","given":"Randi Istrup"},{"family":"Juul","given":"Sissel"},{"family":"Jäger","given":"Natalie"},{"family":"Kahles","given":"Andre"},{"family":"Kahraman","given":"Abdullah"},{"family":"Kaiser","given":"Vera B."},{"family":"Kakavand","given":"Hojabr"},{"family":"Kalimuthu","given":"Sangeetha"},{"family":"Kalle","given":"Christof","non-dropping-particle":"von"},{"family":"Kang","given":"Koo Jeong"},{"family":"Karlan","given":"Beth"},{"family":"Karlić","given":"Rosa"},{"family":"Karsch","given":"Dennis"},{"family":"Kasaian","given":"Katayoon"},{"family":"Kassahn","given":"Karin S."},{"family":"Katai","given":"Hitoshi"},{"family":"Kato","given":"Mamoru"},{"family":"Katoh","given":"Hiroto"},{"family":"Kawakami","given":"Yoshiiku"},{"family":"Kay","given":"Jonathan D."},{"family":"Kazakoff","given":"Stephen H."},{"family":"Kazanov","given":"Marat D."},{"family":"Keays","given":"Maria"},{"family":"Kebebew","given":"Electron"},{"family":"Kefford","given":"Richard F."},{"family":"Kellis","given":"Manolis"},{"family":"Kench","given":"James G."},{"family":"Kennedy","given":"Catherine J."},{"family":"Kerssemakers","given":"Jules N. A."},{"family":"Khoo","given":"David"},{"family":"Khoo","given":"Vincent"},{"family":"Khuntikeo","given":"Narong"},{"family":"Khurana","given":"Ekta"},{"family":"Kilpinen","given":"Helena"},{"family":"Kim","given":"Hark Kyun"},{"family":"Kim","given":"Hyung-Lae"},{"family":"Kim","given":"Hyung-Yong"},{"family":"Kim","given":"Hyunghwan"},{"family":"Kim","given":"Jaegil"},{"family":"Kim","given":"Jihoon"},{"family":"Kim","given":"Jong K."},{"family":"Kim","given":"Youngwook"},{"family":"King","given":"Tari A."},{"family":"Klapper","given":"Wolfram"},{"family":"Kleinheinz","given":"Kortine"},{"family":"Klimczak","given":"Leszek J."},{"family":"Knappskog","given":"Stian"},{"family":"Kneba","given":"Michael"},{"family":"Knoppers","given":"Bartha M."},{"family":"Koh","given":"Youngil"},{"family":"Komorowski","given":"Jan"},{"family":"Komura","given":"Daisuke"},{"family":"Komura","given":"Mitsuhiro"},{"family":"Kong","given":"Gu"},{"family":"Kool","given":"Marcel"},{"family":"Korbel","given":"Jan O."},{"family":"Korchina","given":"Viktoriya"},{"family":"Korshunov","given":"Andrey"},{"family":"Koscher","given":"Michael"},{"family":"Koster","given":"Roelof"},{"family":"Kote-Jarai","given":"Zsofia"},{"family":"Koures","given":"Antonios"},{"family":"Kovacevic","given":"Milena"},{"family":"Kremeyer","given":"Barbara"},{"family":"Kretzmer","given":"Helene"},{"family":"Kreuz","given":"Markus"},{"family":"Krishnamurthy","given":"Savitri"},{"family":"Kube","given":"Dieter"},{"family":"Kumar","given":"Kiran"},{"family":"Kumar","given":"Pardeep"},{"family":"Kumar","given":"Sushant"},{"family":"Kumar","given":"Yogesh"},{"family":"Kundra","given":"Ritika"},{"family":"Kübler","given":"Kirsten"},{"family":"Küppers","given":"Ralf"},{"family":"Lagergren","given":"Jesper"},{"family":"Lai","given":"Phillip H."},{"family":"Laird","given":"Peter W."},{"family":"Lakhani","given":"Sunil R."},{"family":"Lalansingh","given":"Christopher M."},{"family":"Lalonde","given":"Emilie"},{"family":"Lamaze","given":"Fabien C."},{"family":"Lambert","given":"Adam"},{"family":"Lander","given":"Eric"},{"family":"Landgraf","given":"Pablo"},{"family":"Landoni","given":"Luca"},{"family":"Langerød","given":"Anita"},{"family":"Lanzós","given":"Andrés"},{"family":"Larsimont","given":"Denis"},{"family":"Larsson","given":"Erik"},{"family":"Lathrop","given":"Mark"},{"family":"Lau","given":"Loretta M. S."},{"family":"Lawerenz","given":"Chris"},{"family":"Lawlor","given":"Rita T."},{"family":"Lawrence","given":"Michael S."},{"family":"Lazar","given":"Alexander J."},{"family":"Lazic","given":"Ana Mijalkovic"},{"family":"Le","given":"Xuan"},{"family":"Lee","given":"Darlene"},{"family":"Lee","given":"Donghoon"},{"family":"Lee","given":"Eunjung Alice"},{"family":"Lee","given":"Hee Jin"},{"family":"Lee","given":"Jake June-Koo"},{"family":"Lee","given":"Jeong-Yeon"},{"family":"Lee","given":"Juhee"},{"family":"Lee","given":"Ming Ta Michael"},{"family":"Lee-Six","given":"Henry"},{"family":"Lehmann","given":"Kjong-Van"},{"family":"Lehrach","given":"Hans"},{"family":"Lenze","given":"Dido"},{"family":"Leonard","given":"Conrad R."},{"family":"Leongamornlert","given":"Daniel A."},{"family":"Leshchiner","given":"Ignaty"},{"family":"Letourneau","given":"Louis"},{"family":"Letunic","given":"Ivica"},{"family":"Levine","given":"Douglas A."},{"family":"Lewis","given":"Lora"},{"family":"Ley","given":"Tim"},{"family":"Li","given":"Chang"},{"family":"Li","given":"Constance H."},{"family":"Li","given":"Haiyan Irene"},{"family":"Li","given":"Jun"},{"family":"Li","given":"Lin"},{"family":"Li","given":"Shantao"},{"family":"Li","given":"Siliang"},{"family":"Li","given":"Xiaobo"},{"family":"Li","given":"Xiaotong"},{"family":"Li","given":"Xinyue"},{"family":"Li","given":"Yilong"},{"family":"Liang","given":"Han"},{"family":"Liang","given":"Sheng-Ben"},{"family":"Lichter","given":"Peter"},{"family":"Lin","given":"Pei"},{"family":"Lin","given":"Ziao"},{"family":"Linehan","given":"W. M."},{"family":"Lingjærde","given":"Ole Christian"},{"family":"Liu","given":"Dongbing"},{"family":"Liu","given":"Eric Minwei"},{"family":"Liu","given":"Fei-Fei Fei"},{"family":"Liu","given":"Fenglin"},{"family":"Liu","given":"Jia"},{"family":"Liu","given":"Xingmin"},{"family":"Livingstone","given":"Julie"},{"family":"Livitz","given":"Dimitri"},{"family":"Livni","given":"Naomi"},{"family":"Lochovsky","given":"Lucas"},{"family":"Loeffler","given":"Markus"},{"family":"Long","given":"Georgina V."},{"family":"Lopez-Guillermo","given":"Armando"},{"family":"Lou","given":"Shaoke"},{"family":"Louis","given":"David N."},{"family":"Lovat","given":"Laurence B."},{"family":"Lu","given":"Yiling"},{"family":"Lu","given":"Yong-Jie"},{"family":"Lu","given":"Youyong"},{"family":"Luchini","given":"Claudio"},{"family":"Lungu","given":"Ilinca"},{"family":"Luo","given":"Xuemei"},{"family":"Luxton","given":"Hayley J."},{"family":"Lynch","given":"Andy G."},{"family":"Lype","given":"Lisa"},{"family":"López","given":"Cristina"},{"family":"López-Otín","given":"Carlos"},{"family":"Ma","given":"Eric Z."},{"family":"Ma","given":"Yussanne"},{"family":"MacGrogan","given":"Gaetan"},{"family":"MacRae","given":"Shona"},{"family":"Macintyre","given":"Geoff"},{"family":"Madsen","given":"Tobias"},{"family":"Maejima","given":"Kazuhiro"},{"family":"Mafficini","given":"Andrea"},{"family":"Maglinte","given":"Dennis T."},{"family":"Maitra","given":"Arindam"},{"family":"Majumder","given":"Partha P."},{"family":"Malcovati","given":"Luca"},{"family":"Malikic","given":"Salem"},{"family":"Malleo","given":"Giuseppe"},{"family":"Mann","given":"Graham J."},{"family":"Mantovani-Löffler","given":"Luisa"},{"family":"Marchal","given":"Kathleen"},{"family":"Marchegiani","given":"Giovanni"},{"family":"Mardis","given":"Elaine R."},{"family":"Margolin","given":"Adam A."},{"family":"Marin","given":"Maximillian G."},{"family":"Markowetz","given":"Florian"},{"family":"Markowski","given":"Julia"},{"family":"Marques-Bonet","given":"Tomas"},{"family":"Marra","given":"Marco A."},{"family":"Marsden","given":"Luke"},{"family":"Martens","given":"John W. M."},{"family":"Martin","given":"Sancha"},{"family":"Martin-Subero","given":"Jose I."},{"family":"Martincorena","given":"Iñigo"},{"family":"Martinez-Fundichely","given":"Alexander"},{"family":"Maruvka","given":"Yosef E."},{"family":"Mashl","given":"R. Jay"},{"family":"Massie","given":"Charlie E."},{"family":"Matthew","given":"Thomas J."},{"family":"Matthews","given":"Lucy"},{"family":"Mayer","given":"Erik"},{"family":"Mayes","given":"Simon"},{"family":"Mayo","given":"Michael"},{"family":"Mbabaali","given":"Faridah"},{"family":"McCune","given":"Karen"},{"family":"McDermott","given":"Ultan"},{"family":"McGillivray","given":"Patrick D."},{"family":"McLellan","given":"Michael D."},{"family":"McPherson","given":"John D."},{"family":"McPherson","given":"John R."},{"family":"McPherson","given":"Treasa A."},{"family":"Meier","given":"Samuel R."},{"family":"Meng","given":"Alice"},{"family":"Meng","given":"Shaowu"},{"family":"Menzies","given":"Andrew"},{"family":"Merrett","given":"Neil D."},{"family":"Merson","given":"Sue"},{"family":"Meyerson","given":"Matthew"},{"family":"Meyerson","given":"William"},{"family":"Mieczkowski","given":"Piotr A."},{"family":"Mihaiescu","given":"George L."},{"family":"Mijalkovic","given":"Sanja"},{"family":"Mikkelsen","given":"Tom"},{"family":"Milella","given":"Michele"},{"family":"Mileshkin","given":"Linda"},{"family":"Miller","given":"Christopher A."},{"family":"Miller","given":"David K."},{"family":"Miller","given":"Jessica K."},{"family":"Mills","given":"Gordon B."},{"family":"Milovanovic","given":"Ana"},{"family":"Minner","given":"Sarah"},{"family":"Miotto","given":"Marco"},{"family":"Arnau","given":"Gisela Mir"},{"family":"Mirabello","given":"Lisa"},{"family":"Mitchell","given":"Chris"},{"family":"Mitchell","given":"Thomas J."},{"family":"Miyano","given":"Satoru"},{"family":"Miyoshi","given":"Naoki"},{"family":"Mizuno","given":"Shinichi"},{"family":"Molnár-Gábor","given":"Fruzsina"},{"family":"Moore","given":"Malcolm J."},{"family":"Moore","given":"Richard A."},{"family":"Morganella","given":"Sandro"},{"family":"Morris","given":"Quaid D."},{"family":"Mose","given":"Lisle E."},{"family":"Moser","given":"Catherine D."},{"family":"Muiños","given":"Ferran"},{"family":"Mularoni","given":"Loris"},{"family":"Mungall","given":"Andrew J."},{"family":"Mungall","given":"Karen"},{"family":"Musgrove","given":"Elizabeth A."},{"family":"Mustonen","given":"Ville"},{"family":"Mutch","given":"David"},{"family":"Muyas","given":"Francesc"},{"family":"Muzny","given":"Donna M."},{"family":"Muñoz","given":"Alfonso"},{"family":"Myers","given":"Jerome"},{"family":"Myklebost","given":"Ola"},{"family":"Möller","given":"Peter"},{"family":"Nagae","given":"Genta"},{"family":"Nagrial","given":"Adnan M."},{"family":"Nahal-Bose","given":"Hardeep K."},{"family":"Nakagama","given":"Hitoshi"},{"family":"Nakagawa","given":"Hidewaki"},{"family":"Nakamura","given":"Hiromi"},{"family":"Nakamura","given":"Toru"},{"family":"Nakano","given":"Kaoru"},{"family":"Nandi","given":"Tannistha"},{"family":"Nangalia","given":"Jyoti"},{"family":"Nastic","given":"Mia"},{"family":"Navarro","given":"Arcadi"},{"family":"Navarro","given":"Fabio C. P."},{"family":"Neal","given":"David E."},{"family":"Nettekoven","given":"Gerd"},{"family":"Newell","given":"Felicity"},{"family":"Newhouse","given":"Steven J."},{"family":"Newton","given":"Yulia"},{"family":"Ng","given":"Alvin Wei Tian"},{"family":"Ng","given":"Anthony"},{"family":"Nicholson","given":"Jonathan"},{"family":"Nicol","given":"David"},{"family":"Nie","given":"Yongzhan"},{"family":"Nielsen","given":"G. Petur"},{"family":"Nielsen","given":"Morten Muhlig"},{"family":"Nik-Zainal","given":"Serena"},{"family":"Noble","given":"Michael S."},{"family":"Nones","given":"Katia"},{"family":"Northcott","given":"Paul A."},{"family":"Notta","given":"Faiyaz"},{"family":"O’Connor","given":"Brian D."},{"family":"O’Donnell","given":"Peter"},{"family":"O’Donovan","given":"Maria"},{"family":"O’Meara","given":"Sarah"},{"family":"O’Neill","given":"Brian Patrick"},{"family":"O’Neill","given":"J. Robert"},{"family":"Ocana","given":"David"},{"family":"Ochoa","given":"Angelica"},{"family":"Oesper","given":"Layla"},{"family":"Ogden","given":"Christopher"},{"family":"Ohdan","given":"Hideki"},{"family":"Ohi","given":"Kazuhiro"},{"family":"Ohno-Machado","given":"Lucila"},{"family":"Oien","given":"Karin A."},{"family":"Ojesina","given":"Akinyemi I."},{"family":"Ojima","given":"Hidenori"},{"family":"Okusaka","given":"Takuji"},{"family":"Omberg","given":"Larsson"},{"family":"Ong","given":"Choon Kiat"},{"family":"Ossowski","given":"Stephan"},{"family":"Ott","given":"German"},{"family":"Ouellette","given":"B. F. Francis"},{"family":"P’ng","given":"Christine"},{"family":"Paczkowska","given":"Marta"},{"family":"Paiella","given":"Salvatore"},{"family":"Pairojkul","given":"Chawalit"},{"family":"Pajic","given":"Marina"},{"family":"Pan-Hammarström","given":"Qiang"},{"family":"Papaemmanuil","given":"Elli"},{"family":"Papatheodorou","given":"Irene"},{"family":"Paramasivam","given":"Nagarajan"},{"family":"Park","given":"Ji Wan"},{"family":"Park","given":"Joong-Won"},{"family":"Park","given":"Keunchil"},{"family":"Park","given":"Kiejung"},{"family":"Park","given":"Peter J."},{"family":"Parker","given":"Joel S."},{"family":"Parsons","given":"Simon L."},{"family":"Pass","given":"Harvey"},{"family":"Pasternack","given":"Danielle"},{"family":"Pastore","given":"Alessandro"},{"family":"Patch","given":"Ann-Marie"},{"family":"Pauporté","given":"Iris"},{"family":"Pearson","given":"John V."},{"family":"Pedamallu","given":"Chandra Sekhar"},{"family":"Pedersen","given":"Jakob Skou"},{"family":"Pederzoli","given":"Paolo"},{"family":"Peifer","given":"Martin"},{"family":"Pennell","given":"Nathan A."},{"family":"Perou","given":"Charles M."},{"family":"Perry","given":"Marc D."},{"family":"Petersen","given":"Gloria M."},{"family":"Peto","given":"Myron"},{"family":"Petrelli","given":"Nicholas"},{"family":"Petryszak","given":"Robert"},{"family":"Pfister","given":"Stefan M."},{"family":"Phillips","given":"Mark"},{"family":"Pich","given":"Oriol"},{"family":"Pickett","given":"Hilda A."},{"family":"Pihl","given":"Todd D."},{"family":"Pillay","given":"Nischalan"},{"family":"Pinder","given":"Sarah"},{"family":"Pinese","given":"Mark"},{"family":"Pinho","given":"Andreia V."},{"family":"Pitkänen","given":"Esa"},{"family":"Piñeiro-Yáñez","given":"Elena"},{"family":"Planko","given":"Laura"},{"family":"Plass","given":"Christoph"},{"family":"Polak","given":"Paz"},{"family":"Pons","given":"Tirso"},{"family":"Popescu","given":"Irinel"},{"family":"Potapova","given":"Olga"},{"family":"Prasad","given":"Aparna"},{"family":"Preston","given":"Shaun R."},{"family":"Prinz","given":"Manuel"},{"family":"Pritchard","given":"Antonia L."},{"family":"Prokopec","given":"Stephenie D."},{"family":"Provenzano","given":"Elena"},{"family":"Puente","given":"Xose S."},{"family":"Puig","given":"Sonia"},{"family":"Puiggròs","given":"Montserrat"},{"family":"Pulido-Tamayo","given":"Sergio"},{"family":"Pupo","given":"Gulietta M."},{"family":"Purdie","given":"Colin A."},{"family":"Quinn","given":"Michael C."},{"family":"Rabionet","given":"Raquel"},{"family":"Rader","given":"Janet S."},{"family":"Radlwimmer","given":"Bernhard"},{"family":"Radovic","given":"Petar"},{"family":"Raeder","given":"Benjamin"},{"family":"Raine","given":"Keiran M."},{"family":"Ramakrishna","given":"Manasa"},{"family":"Ramakrishnan","given":"Kamna"},{"family":"Ramalingam","given":"Suresh"},{"family":"Raphael","given":"Benjamin J."},{"family":"Rathmell","given":"W. Kimryn"},{"family":"Rausch","given":"Tobias"},{"family":"Reifenberger","given":"Guido"},{"family":"Reimand","given":"Jüri"},{"family":"Reis-Filho","given":"Jorge"},{"family":"Reuter","given":"Victor"},{"family":"Reyes-Salazar","given":"Iker"},{"family":"Reyna","given":"Matthew A."},{"family":"Reynolds","given":"Sheila M."},{"family":"Rheinbay","given":"Esther"},{"family":"Riazalhosseini","given":"Yasser"},{"family":"Richardson","given":"Andrea L."},{"family":"Richter","given":"Julia"},{"family":"Ringel","given":"Matthew"},{"family":"Ringnér","given":"Markus"},{"family":"Rino","given":"Yasushi"},{"family":"Rippe","given":"Karsten"},{"family":"Roach","given":"Jeffrey"},{"family":"Roberts","given":"Lewis R."},{"family":"Roberts","given":"Nicola D."},{"family":"Roberts","given":"Steven A."},{"family":"Robertson","given":"A. Gordon"},{"family":"Robertson","given":"Alan J."},{"family":"Rodriguez","given":"Javier Bartolomé"},{"family":"Rodriguez-Martin","given":"Bernardo"},{"family":"Rodríguez-González","given":"F. Germán"},{"family":"Rohde","given":"Marius"},{"family":"Rokutan","given":"Hirofumi"},{"family":"Rooman","given":"Ilse"},{"family":"Roques","given":"Tom"},{"family":"Rosebrock","given":"Daniel"},{"family":"Rosenberg","given":"Mara"},{"family":"Rosenstiel","given":"Philip C."},{"family":"Rosenwald","given":"Andreas"},{"family":"Rowe","given":"Edward W."},{"family":"Royo","given":"Romina"},{"family":"Rozen","given":"Steven G."},{"family":"Rubanova","given":"Yulia"},{"family":"Rubin","given":"Mark A."},{"family":"Rubio-Perez","given":"Carlota"},{"family":"Rudneva","given":"Vasilisa A."},{"family":"Rusev","given":"Borislav C."},{"family":"Ruzzenente","given":"Andrea"},{"family":"Rätsch","given":"Gunnar"},{"family":"Sabarinathan","given":"Radhakrishnan"},{"family":"Sabelnykova","given":"Veronica Y."},{"family":"Sadeghi","given":"Sara"},{"family":"Sahinalp","given":"S. Cenk"},{"family":"Saini","given":"Natalie"},{"family":"Saito-Adachi","given":"Mihoko"},{"family":"Saksena","given":"Gordon"},{"family":"Salgado","given":"Roberto"},{"family":"Salichos","given":"Leonidas"},{"family":"Sallari","given":"Richard"},{"family":"Saller","given":"Charles"},{"family":"Salvia","given":"Roberto"},{"family":"Sam","given":"Michelle"},{"family":"Samra","given":"Jaswinder S."},{"family":"Sanchez-Vega","given":"Francisco"},{"family":"Sander","given":"Chris"},{"family":"Sanders","given":"Grant"},{"family":"Sarin","given":"Rajiv"},{"family":"Sarrafi","given":"Iman"},{"family":"Sasaki-Oku","given":"Aya"},{"family":"Sauer","given":"Torill"},{"family":"Sauter","given":"Guido"},{"family":"Saw","given":"Robyn P. M."},{"family":"Scardoni","given":"Maria"},{"family":"Scarlett","given":"Christopher J."},{"family":"Scarpa","given":"Aldo"},{"family":"Scelo","given":"Ghislaine"},{"family":"Schadendorf","given":"Dirk"},{"family":"Schein","given":"Jacqueline E."},{"family":"Schilhabel","given":"Markus B."},{"family":"Schlesner","given":"Matthias"},{"family":"Schlomm","given":"Thorsten"},{"family":"Schmidt","given":"Heather K."},{"family":"Schreiber","given":"Stefan"},{"family":"Schultz","given":"Nikolaus"},{"family":"Schumacher","given":"Steven E."},{"family":"Schwarz","given":"Roland F."},{"family":"Scolyer","given":"Richard A."},{"family":"Scott","given":"David"},{"family":"Scully","given":"Ralph"},{"family":"Seethala","given":"Raja"},{"family":"Segre","given":"Ayellet V."},{"family":"Selander","given":"Iris"},{"family":"Semple","given":"Colin A."},{"family":"Senbabaoglu","given":"Yasin"},{"family":"Sengupta","given":"Subhajit"},{"family":"Sereni","given":"Elisabetta"},{"family":"Serra","given":"Stefano"},{"family":"Shackleton","given":"Mark"},{"family":"Shah","given":"Nimish C."},{"family":"Shahabi","given":"Sagedeh"},{"family":"Shang","given":"Catherine A."},{"family":"Shang","given":"Ping"},{"family":"Shapira","given":"Ofer"},{"family":"Shelton","given":"Troy"},{"family":"Shen","given":"Ciyue"},{"family":"Shen","given":"Hui"},{"family":"Shepherd","given":"Rebecca"},{"family":"Shi","given":"Yan"},{"family":"Shiah","given":"Yu-Jia"},{"family":"Shibata","given":"Tatsuhiro"},{"family":"Shih","given":"Juliann"},{"family":"Shimizu","given":"Eigo"},{"family":"Shin","given":"Seung Jun"},{"family":"Shiraishi","given":"Yuichi"},{"family":"Shmaya","given":"Tal"},{"family":"Shmulevich","given":"Ilya"},{"family":"Shorser","given":"Solomon I."},{"family":"Shrestha","given":"Raunak"},{"family":"Shringarpure","given":"Suyash S."},{"family":"Shriver","given":"Craig"},{"family":"Shuai","given":"Shimin"},{"family":"Sidiropoulos","given":"Nikos"},{"family":"Siebert","given":"Reiner"},{"family":"Sieuwerts","given":"Anieta M."},{"family":"Sieverling","given":"Lina"},{"family":"Signoretti","given":"Sabina"},{"family":"Sikora","given":"Katarzyna O."},{"family":"Simbolo","given":"Michele"},{"family":"Simon","given":"Ronald"},{"family":"Simons","given":"Janae V."},{"family":"Simpson","given":"Jared T."},{"family":"Simpson","given":"Peter T."},{"family":"Singer","given":"Samuel"},{"family":"Sinnott-Armstrong","given":"Nasa"},{"family":"Sipahimalani","given":"Payal"},{"family":"Skelly","given":"Tara J."},{"family":"Smid","given":"Marcel"},{"family":"Smith","given":"Jaclyn"},{"family":"Smith-McCune","given":"Karen"},{"family":"Socci","given":"Nicholas D."},{"family":"Soloway","given":"Matthew G."},{"family":"Song","given":"Lei"},{"family":"Sood","given":"Anil K."},{"family":"Sothi","given":"Sharmila"},{"family":"Sotiriou","given":"Christos"},{"family":"Soulette","given":"Cameron M."},{"family":"Span","given":"Paul N."},{"family":"Spellman","given":"Paul T."},{"family":"Spillane","given":"Andrew J."},{"family":"Spiro","given":"Oliver"},{"family":"Spring","given":"Jonathan"},{"family":"Staaf","given":"Johan"},{"family":"Stadler","given":"Peter F."},{"family":"Staib","given":"Peter"},{"family":"Stark","given":"Stefan G."},{"family":"Stebbings","given":"Lucy"},{"family":"Stefánsson","given":"Ólafur Andri"},{"family":"Stegle","given":"Oliver"},{"family":"Stein","given":"Lincoln D."},{"family":"Stenhouse","given":"Alasdair"},{"family":"Stewart","given":"Chip"},{"family":"Stilgenbauer","given":"Stephan"},{"family":"Stobbe","given":"Miranda D."},{"family":"Stratton","given":"Michael R."},{"family":"Stretch","given":"Jonathan R."},{"family":"Struck","given":"Adam J."},{"family":"Stuart","given":"Joshua M."},{"family":"Stunnenberg","given":"Henk G."},{"family":"Su","given":"Hong"},{"family":"Su","given":"Xiaoping"},{"family":"Sungalee","given":"Stephanie"},{"family":"Susak","given":"Hana"},{"family":"Suzuki","given":"Akihiro"},{"family":"Sweep","given":"Fred"},{"family":"Szczepanowski","given":"Monika"},{"family":"Sültmann","given":"Holger"},{"family":"Yugawa","given":"Takashi"},{"family":"Tam","given":"Angela"},{"family":"Tamborero","given":"David"},{"family":"Tan","given":"Benita Kiat Tee"},{"family":"Tan","given":"Donghui"},{"family":"Tan","given":"Patrick"},{"family":"Tanaka","given":"Hiroko"},{"family":"Taniguchi","given":"Hirokazu"},{"family":"Tanskanen","given":"Tomas J."},{"family":"Tarabichi","given":"Maxime"},{"family":"Tarnuzzer","given":"Roy"},{"family":"Tarpey","given":"Patrick"},{"family":"Taschuk","given":"Morgan L."},{"family":"Tatsuno","given":"Kenji"},{"family":"Tavaré","given":"Simon"},{"family":"Taylor","given":"Darrin F."},{"family":"Taylor-Weiner","given":"Amaro"},{"family":"Teague","given":"Jon W."},{"family":"Teh","given":"Bin Tean"},{"family":"Tembe","given":"Varsha"},{"family":"Temes","given":"Javier"},{"family":"Thai","given":"Kevin"},{"family":"Thiessen","given":"Nina"},{"family":"Thomas","given":"Gilles"},{"family":"Thomas","given":"Sarah"},{"family":"Thompson","given":"Alastair M."},{"family":"Thompson","given":"John F. F."},{"family":"Thompson","given":"R. Houston"},{"family":"Thorne","given":"Heather"},{"family":"Thorne","given":"Leigh B."},{"family":"Thorogood","given":"Adrian"},{"family":"Tiao","given":"Grace"},{"family":"Tijanic","given":"Nebojsa"},{"family":"Timms","given":"Lee E."},{"family":"Tirabosco","given":"Roberto"},{"family":"Tojo","given":"Marta"},{"family":"Tommasi","given":"Stefania"},{"family":"Toon","given":"Christopher W."},{"family":"Torrents","given":"David"},{"family":"Tortora","given":"Giampaolo"},{"family":"Tost","given":"Jörg"},{"family":"Totoki","given":"Yasushi"},{"family":"Townend","given":"David"},{"family":"Traficante","given":"Nadia"},{"family":"Trotta","given":"Jean-Rémi"},{"family":"Trümper","given":"Lorenz H. P."},{"family":"Tsao","given":"Ming"},{"family":"Tsunoda","given":"Tatsuhiko"},{"family":"Tucker","given":"Olga"},{"family":"Turkington","given":"Richard"},{"family":"Turner","given":"Daniel J."},{"family":"Tutt","given":"Andrew"},{"family":"Ueno","given":"Masaki"},{"family":"Umbricht","given":"Christopher"},{"family":"Umer","given":"Husen M."},{"family":"Underwood","given":"Timothy J."},{"family":"Urushidate","given":"Tomoko"},{"family":"Ushiku","given":"Tetsuo"},{"family":"Uusküla-Reimand","given":"Liis"},{"family":"Valencia","given":"Alfonso"},{"family":"Van Den Berg","given":"David J."},{"family":"Van Laere","given":"Steven"},{"family":"Van Meir","given":"Erwin G."},{"family":"Van den Eynden","given":"Gert G."},{"family":"Van der Kwast","given":"Theodorus"},{"family":"Vasudev","given":"Naveen"},{"family":"Vazquez","given":"Miguel"},{"family":"Vedururu","given":"Ravikiran"},{"family":"Veluvolu","given":"Umadevi"},{"family":"Vembu","given":"Shankar"},{"family":"Verbeke","given":"Lieven P. C."},{"family":"Vermeulen","given":"Peter"},{"family":"Verrill","given":"Clare"},{"family":"Viari","given":"Alain"},{"family":"Vicente","given":"David"},{"family":"Vicentini","given":"Caterina"},{"family":"VijayRaghavan","given":"K."},{"family":"Viksna","given":"Juris"},{"family":"Vilain","given":"Ricardo E."},{"family":"Villasante","given":"Izar"},{"family":"Vincent-Salomon","given":"Anne"},{"family":"Voet","given":"Douglas"},{"family":"Vázquez-García","given":"Ignacio"},{"family":"Waddell","given":"Nick M."},{"family":"Waddell","given":"Nicola"},{"family":"Wadelius","given":"Claes"},{"family":"Wadi","given":"Lina"},{"family":"Wagener","given":"Rabea"},{"family":"Wala","given":"Jeremiah A."},{"family":"Wang","given":"Jian"},{"family":"Wang","given":"Jiayin"},{"family":"Wang","given":"Linghua"},{"family":"Wang","given":"Wenyi"},{"family":"Wang","given":"Yumeng"},{"family":"Wang","given":"Zhining"},{"family":"Waring","given":"Paul M."},{"family":"Warnatz","given":"Hans-Jörg"},{"family":"Warrell","given":"Jonathan"},{"family":"Warren","given":"Anne Y."},{"family":"Waszak","given":"Sebastian M."},{"family":"Wedge","given":"David C."},{"family":"Weichenhan","given":"Dieter"},{"family":"Weinstein","given":"John N."},{"family":"Weischenfeldt","given":"Joachim"},{"family":"Weisenberger","given":"Daniel J."},{"family":"Welch","given":"Ian"},{"family":"Wendl","given":"Michael C."},{"family":"Werner","given":"Johannes"},{"family":"Wheeler","given":"David A."},{"family":"Whitaker","given":"Hayley C."},{"family":"Wigle","given":"Dennis"},{"family":"Wilkerson","given":"Matthew D."},{"family":"Williams","given":"Ashley"},{"family":"Wilmott","given":"James S."},{"family":"Wilson","given":"Gavin W."},{"family":"Wilson","given":"Julie M."},{"family":"Wilson","given":"Richard K."},{"family":"Winterhoff","given":"Boris"},{"family":"Wintersinger","given":"Jeffrey A."},{"family":"Wiznerowicz","given":"Maciej"},{"family":"Wolf","given":"Stephan"},{"family":"Wong","given":"Bernice H."},{"family":"Wong","given":"Tina"},{"family":"Wong","given":"Winghing"},{"family":"Wood","given":"Scott"},{"family":"Wouters","given":"Bradly G."},{"family":"Wright","given":"Adam J."},{"family":"Wright","given":"Derek W."},{"family":"Wu","given":"Chin-Lee"},{"family":"Wu","given":"Dai-Ying"},{"family":"Wu","given":"Jianmin"},{"family":"Wu","given":"Kui"},{"family":"Wu","given":"Yang"},{"family":"Wu","given":"Zhenggang"},{"family":"Xi","given":"Liu"},{"family":"Xia","given":"Tian"},{"family":"Xiao","given":"Xiao"},{"family":"Xing","given":"Rui"},{"family":"Xiong","given":"Heng"},{"family":"Xu","given":"Qinying"},{"family":"Xu","given":"Yanxun"},{"family":"Xue","given":"Hong"},{"family":"Yachida","given":"Shinichi"},{"family":"Yakneen","given":"Sergei"},{"family":"Yamaguchi","given":"Rui"},{"family":"Yamaguchi","given":"Takafumi N."},{"family":"Yamamoto","given":"Masakazu"},{"family":"Yamamoto","given":"Shogo"},{"family":"Yamaue","given":"Hiroki"},{"family":"Yang","given":"Fan"},{"family":"Yang","given":"Jean Y."},{"family":"Yang","given":"Liming"},{"family":"Yang","given":"Lixing"},{"family":"Yang","given":"Shanlin"},{"family":"Yang","given":"Tsun-Po"},{"family":"Yang","given":"Yang"},{"family":"Yao","given":"Xiaotong"},{"family":"Yaspo","given":"Marie-Laure"},{"family":"Yates","given":"Lucy"},{"family":"Yau","given":"Christina"},{"family":"Ye","given":"Kai"},{"family":"Yellapantula","given":"Venkata D."},{"family":"Yoon","given":"Christopher J."},{"family":"Yoon","given":"Sung-Soo"},{"family":"Yousif","given":"Fouad"},{"family":"Yu","given":"Jun"},{"family":"Yu","given":"Kaixian"},{"family":"Yu","given":"Willie"},{"family":"Yu","given":"Yingyan"},{"family":"Yuan","given":"Ke"},{"family":"Yuan","given":"Yuan"},{"family":"Yuen","given":"Denis"},{"family":"Yung","given":"Christina K."},{"family":"Zaikova","given":"Olga"},{"family":"Zamora","given":"Jorge"},{"family":"Zenklusen","given":"Jean C."},{"family":"Zenz","given":"Thorsten"},{"family":"Zeps","given":"Nikolajs"},{"family":"Zhang","given":"Cheng-Zhong"},{"family":"Zhang","given":"Fan"},{"family":"Zhang","given":"Hailei"},{"family":"Zhang","given":"Hongwei"},{"family":"Zhang","given":"Jiashan"},{"family":"Zhang","given":"Jing"},{"family":"Zhang","given":"Junjun"},{"family":"Zhang","given":"Xuanping"},{"family":"Zhang","given":"Zemin"},{"family":"Zheng","given":"Liangtao"},{"family":"Zheng","given":"Xiuqing"},{"family":"Zhou","given":"Wanding"},{"family":"Zhou","given":"Yong"},{"family":"Zhu","given":"Bin"},{"family":"Zhu","given":"Hongtu"},{"family":"Zhu","given":"Jingchun"},{"family":"Zhu","given":"Shida"},{"family":"Zou","given":"Lihua"},{"family":"Zou","given":"Xueqing"},{"family":"deFazio","given":"Anna"},{"family":"As","given":"Nicholas","non-dropping-particle":"van"},{"family":"Deurzen","given":"Carolien H. M.","non-dropping-particle":"van"},{"family":"Vijver","given":"Marc J.","non-dropping-particle":"van de"},{"family":"Veer","given":"L.","non-dropping-particle":"van’t"},{"family":"Mering","given":"Christian","non-dropping-particle":"von"}],"issued":{"date-parts":[["2020",2,6]]}}}],"schema":"https://github.com/citation-style-language/schema/raw/master/csl-citation.json"}</w:instrText>
       </w:r>
       <w:r>
-        <w:rPr/>
-      </w:r>
-      <w:r>
-        <w:rPr/>
+        <w:rPr>
+          <w:rFonts w:hint="eastAsia"/>
+        </w:rPr>
+      </w:r>
+      <w:r>
+        <w:rPr>
+          <w:rFonts w:hint="eastAsia"/>
+        </w:rPr>
         <w:fldChar w:fldCharType="separate"/>
       </w:r>
       <w:r>
+        <w:rPr>
+          <w:rFonts w:hint="eastAsia"/>
+        </w:rPr>
+      </w:r>
+      <w:r>
         <w:rPr/>
         <w:t>(Martínez-Jiménez et al. 2023; Bavi et al. 2020)</w:t>
       </w:r>
       <w:r>
-        <w:rPr/>
-      </w:r>
-      <w:r>
-        <w:rPr/>
+        <w:rPr>
+          <w:rFonts w:hint="eastAsia"/>
+        </w:rPr>
+      </w:r>
+      <w:r>
+        <w:rPr>
+          <w:rFonts w:hint="eastAsia"/>
+        </w:rPr>
         <w:fldChar w:fldCharType="end"/>
       </w:r>
       <w:r>
@@ -3785,7 +3806,7 @@
         <w:rPr/>
         <w:t xml:space="preserve">), </w:t>
       </w:r>
-      <w:commentRangeStart w:id="4"/>
+      <w:commentRangeStart w:id="1"/>
       <w:r>
         <w:rPr/>
         <w:t xml:space="preserve">H_ID33 </w:t>
@@ -3793,9 +3814,9 @@
       <w:r>
         <w:rPr/>
       </w:r>
-      <w:commentRangeEnd w:id="4"/>
-      <w:r>
-        <w:commentReference w:id="4"/>
+      <w:commentRangeEnd w:id="1"/>
+      <w:r>
+        <w:commentReference w:id="1"/>
       </w:r>
       <w:r>
         <w:rPr/>
@@ -4015,7 +4036,7 @@
         <w:rPr/>
         <w:t xml:space="preserve">. The inclusion of additional samples enabled the detection of these rare signatures within the PCAWG dataset. </w:t>
       </w:r>
-      <w:commentRangeStart w:id="5"/>
+      <w:commentRangeStart w:id="2"/>
       <w:r>
         <w:rPr/>
         <w:t xml:space="preserve">Importantly, previous analyses often failed to extract ID4 and ID29 simultaneously, and frequently misclassified ID4 as ID-TOP1-TAM </w:t>
@@ -4048,9 +4069,9 @@
       <w:r>
         <w:rPr/>
       </w:r>
-      <w:commentRangeEnd w:id="5"/>
-      <w:r>
-        <w:commentReference w:id="5"/>
+      <w:commentRangeEnd w:id="2"/>
+      <w:r>
+        <w:commentReference w:id="2"/>
       </w:r>
       <w:r>
         <w:rPr/>
@@ -4740,6 +4761,7 @@
     <w:p>
       <w:pPr>
         <w:pStyle w:val="Heading1"/>
+        <w:ind w:hanging="0" w:start="0"/>
         <w:rPr/>
       </w:pPr>
       <w:r>
@@ -4750,15 +4772,12 @@
     <w:p>
       <w:pPr>
         <w:pStyle w:val="Heading2"/>
-        <w:rPr/>
-      </w:pPr>
-      <w:r>
-        <w:rPr/>
-        <w:t>Data source</w:t>
-      </w:r>
-      <w:r>
-        <w:rPr/>
-        <w:t>s</w:t>
+        <w:ind w:hanging="0" w:start="0"/>
+        <w:rPr/>
+      </w:pPr>
+      <w:r>
+        <w:rPr/>
+        <w:t>Data sources</w:t>
       </w:r>
     </w:p>
     <w:p>
@@ -4769,27 +4788,7 @@
       </w:pPr>
       <w:r>
         <w:rPr/>
-        <w:t xml:space="preserve">Somatic indel </w:t>
-      </w:r>
-      <w:r>
-        <w:rPr/>
-        <w:t xml:space="preserve">calls from the ICGC/TCGA (International Cancer Genome Consortium/The Cancer Genome Atlas) Pan-Cancer Analysis of Whole Genomes Consortium and </w:t>
-      </w:r>
-      <w:r>
-        <w:rPr/>
-        <w:t xml:space="preserve">associated </w:t>
-      </w:r>
-      <w:r>
-        <w:rPr/>
-        <w:t xml:space="preserve">clinical </w:t>
-      </w:r>
-      <w:r>
-        <w:rPr/>
-        <w:t>characteristics</w:t>
-      </w:r>
-      <w:r>
-        <w:rPr/>
-        <w:t xml:space="preserve"> were obtained from the ICGC data portal (</w:t>
+        <w:t>Somatic indel calls from the ICGC/TCGA (International Cancer Genome Consortium/The Cancer Genome Atlas) Pan-Cancer Analysis of Whole Genomes Consortium and associated clinical characteristics were obtained from the ICGC data portal (</w:t>
       </w:r>
       <w:hyperlink r:id="rId4">
         <w:r>
@@ -4801,31 +4800,7 @@
       </w:hyperlink>
       <w:r>
         <w:rPr/>
-        <w:t xml:space="preserve">, </w:t>
-      </w:r>
-      <w:r>
-        <w:rPr/>
-        <w:t>which has been</w:t>
-      </w:r>
-      <w:r>
-        <w:rPr/>
-        <w:t xml:space="preserve"> retired. </w:t>
-      </w:r>
-      <w:r>
-        <w:rPr/>
-        <w:t>T</w:t>
-      </w:r>
-      <w:r>
-        <w:rPr/>
-        <w:t>he data w</w:t>
-      </w:r>
-      <w:r>
-        <w:rPr/>
-        <w:t>ere</w:t>
-      </w:r>
-      <w:r>
-        <w:rPr/>
-        <w:t xml:space="preserve"> downloaded on 9 May, 2024. Hartwig Medical Foundation through standardized procedures and request forms that can be found at https://www.hartwigmedicalfoundation.nl/en/appyling-for-data/</w:t>
+        <w:t>, which has been retired. The data were downloaded on 9 May, 2024. Hartwig Medical Foundation through standardized procedures and request forms that can be found at https://www.hartwigmedicalfoundation.nl/en/appyling-for-data/</w:t>
       </w:r>
       <w:r>
         <w:rPr>
@@ -4851,13 +4826,7 @@
         <w:rPr>
           <w:rFonts w:hint="eastAsia"/>
         </w:rPr>
-        <w:t xml:space="preserve">10 </w:t>
-      </w:r>
-      <w:r>
-        <w:rPr>
-          <w:rFonts w:hint="eastAsia"/>
-        </w:rPr>
-        <w:t>&lt;OF Prieslty&gt;</w:t>
+        <w:t>10 &lt;OF Prieslty&gt;</w:t>
       </w:r>
       <w:r>
         <w:rPr/>
@@ -4870,9 +4839,7 @@
         </w:sdtPr>
         <w:sdtContent>
           <w:r>
-            <w:rPr>
-              <w:color w:val="000000"/>
-            </w:rPr>
+            <w:rPr/>
           </w:r>
           <w:r>
             <w:rPr>
@@ -4908,9 +4875,6 @@
             </w:rPr>
             <w:t>)</w:t>
           </w:r>
-          <w:r>
-            <w:rPr/>
-          </w:r>
         </w:sdtContent>
       </w:sdt>
       <w:r>
@@ -4921,6 +4885,7 @@
     <w:p>
       <w:pPr>
         <w:pStyle w:val="Heading2"/>
+        <w:ind w:hanging="0" w:start="0"/>
         <w:rPr/>
       </w:pPr>
       <w:r>
@@ -5048,6 +5013,7 @@
     <w:p>
       <w:pPr>
         <w:pStyle w:val="Heading2"/>
+        <w:ind w:hanging="0" w:start="0"/>
         <w:rPr/>
       </w:pPr>
       <w:r>
@@ -5078,6 +5044,7 @@
     <w:p>
       <w:pPr>
         <w:pStyle w:val="Heading2"/>
+        <w:ind w:hanging="0" w:start="0"/>
         <w:rPr/>
       </w:pPr>
       <w:r>
@@ -5110,6 +5077,7 @@
     <w:p>
       <w:pPr>
         <w:pStyle w:val="Heading2"/>
+        <w:ind w:hanging="0" w:start="0"/>
         <w:rPr/>
       </w:pPr>
       <w:r>
@@ -5142,6 +5110,7 @@
     <w:p>
       <w:pPr>
         <w:pStyle w:val="Heading2"/>
+        <w:ind w:hanging="0" w:start="0"/>
         <w:rPr/>
       </w:pPr>
       <w:r>
@@ -5174,6 +5143,7 @@
     <w:p>
       <w:pPr>
         <w:pStyle w:val="Heading2"/>
+        <w:ind w:hanging="0" w:start="0"/>
         <w:rPr/>
       </w:pPr>
       <w:r>
@@ -5262,6 +5232,7 @@
     <w:p>
       <w:pPr>
         <w:pStyle w:val="Heading2"/>
+        <w:ind w:hanging="0" w:start="0"/>
         <w:rPr/>
       </w:pPr>
       <w:r>
@@ -5451,6 +5422,7 @@
     <w:p>
       <w:pPr>
         <w:pStyle w:val="Heading2"/>
+        <w:ind w:hanging="0" w:start="0"/>
         <w:rPr/>
       </w:pPr>
       <w:r>
@@ -5530,6 +5502,7 @@
     <w:p>
       <w:pPr>
         <w:pStyle w:val="Heading2"/>
+        <w:ind w:hanging="0" w:start="0"/>
         <w:rPr/>
       </w:pPr>
       <w:r>
@@ -5550,6 +5523,7 @@
     <w:p>
       <w:pPr>
         <w:pStyle w:val="Heading2"/>
+        <w:ind w:hanging="0" w:start="0"/>
         <w:rPr/>
       </w:pPr>
       <w:r>
@@ -5595,25 +5569,40 @@
         <w:fldChar w:fldCharType="begin"/>
       </w:r>
       <w:r>
-        <w:rPr/>
+        <w:rPr>
+          <w:rFonts w:hint="eastAsia"/>
+        </w:rPr>
         <w:instrText xml:space="preserve">ADDIN ZOTERO_ITEM CSL_CITATION {"citationID":"WrvkQV9P","properties":{"formattedCitation":"(Joung et al. 2017)","plainCitation":"(Joung et al. 2017)","noteIndex":0},"citationItems":[{"id":"LB8OR9DJ/53Dijp62","uris":["http://zotero.org/users/14858941/items/UCSCKFFU"],"itemData":{"id":945,"type":"article-journal","abstract":"Forward genetic screens are powerful tools for the unbiased discovery and functional characterization of specific genetic elements associated with a phenotype of interest. Recently, the RNA-guided endonuclease Cas9 from the microbial CRISPR (clustered regularly interspaced short palindromic repeats) immune system has been adapted for genome-scale screening by combining Cas9 with pooled guide RNA libraries. Here we describe a protocol for genome-scale knockout and transcriptional activation screening using the CRISPR-Cas9 system. Custom- or ready-made guide RNA libraries are constructed and packaged into lentiviral vectors for delivery into cells for screening. As each screen is unique, we provide guidelines for determining screening parameters and maintaining sufficient coverage. To validate candidate genes identified from the screen, we further describe strategies for confirming the screening phenotype as well as genetic perturbation through analysis of indel rate and transcriptional activation. Beginning with library design, a genome-scale screen can be completed in 9–15 weeks followed by 4–5 weeks of validation.","container-title":"Nature Protocols","DOI":"10.1038/nprot.2017.016","ISSN":"1754-2189, 1750-2799","issue":"4","journalAbbreviation":"Nat Protoc","language":"en","page":"828-863","source":"DOI.org (Crossref)","title":"Genome-scale CRISPR-Cas9 knockout and transcriptional activation screening","volume":"12","author":[{"family":"Joung","given":"Julia"},{"family":"Konermann","given":"Silvana"},{"family":"Gootenberg","given":"Jonathan S"},{"family":"Abudayyeh","given":"Omar O"},{"family":"Platt","given":"Randall J"},{"family":"Brigham","given":"Mark D"},{"family":"Sanjana","given":"Neville E"},{"family":"Zhang","given":"Feng"}],"issued":{"date-parts":[["2017",4]]}}}],"schema":"https://github.com/citation-style-language/schema/raw/master/csl-citation.json"}</w:instrText>
       </w:r>
       <w:r>
-        <w:rPr/>
-      </w:r>
-      <w:r>
-        <w:rPr/>
+        <w:rPr>
+          <w:rFonts w:hint="eastAsia"/>
+        </w:rPr>
+      </w:r>
+      <w:r>
+        <w:rPr>
+          <w:rFonts w:hint="eastAsia"/>
+        </w:rPr>
         <w:fldChar w:fldCharType="separate"/>
       </w:r>
       <w:r>
+        <w:rPr>
+          <w:rFonts w:hint="eastAsia"/>
+        </w:rPr>
+      </w:r>
+      <w:r>
         <w:rPr/>
         <w:t>(Joung et al. 2017)</w:t>
       </w:r>
       <w:r>
-        <w:rPr/>
-      </w:r>
-      <w:r>
-        <w:rPr/>
+        <w:rPr>
+          <w:rFonts w:hint="eastAsia"/>
+        </w:rPr>
+      </w:r>
+      <w:r>
+        <w:rPr>
+          <w:rFonts w:hint="eastAsia"/>
+        </w:rPr>
         <w:fldChar w:fldCharType="end"/>
       </w:r>
       <w:r>
@@ -5624,6 +5613,7 @@
     <w:p>
       <w:pPr>
         <w:pStyle w:val="Heading2"/>
+        <w:ind w:hanging="0" w:start="0"/>
         <w:rPr/>
       </w:pPr>
       <w:r>
@@ -5686,6 +5676,7 @@
     <w:p>
       <w:pPr>
         <w:pStyle w:val="Heading2"/>
+        <w:ind w:hanging="0" w:start="0"/>
         <w:rPr/>
       </w:pPr>
       <w:r>
@@ -5764,9 +5755,7 @@
         </w:sdtPr>
         <w:sdtContent>
           <w:r>
-            <w:rPr>
-              <w:color w:val="000000"/>
-            </w:rPr>
+            <w:rPr/>
           </w:r>
           <w:r>
             <w:rPr>
@@ -5774,9 +5763,6 @@
             </w:rPr>
             <w:t>Priestley et al., 2019.</w:t>
           </w:r>
-          <w:r>
-            <w:rPr/>
-          </w:r>
         </w:sdtContent>
       </w:sdt>
       <w:r>
@@ -5796,6 +5782,7 @@
     <w:p>
       <w:pPr>
         <w:pStyle w:val="Heading2"/>
+        <w:ind w:hanging="0" w:start="0"/>
         <w:rPr/>
       </w:pPr>
       <w:r>
@@ -5878,6 +5865,7 @@
     <w:p>
       <w:pPr>
         <w:pStyle w:val="Heading1"/>
+        <w:ind w:hanging="0" w:start="0"/>
         <w:rPr/>
       </w:pPr>
       <w:r>
@@ -5902,10 +5890,11 @@
     <w:p>
       <w:pPr>
         <w:pStyle w:val="Heading1"/>
-        <w:rPr/>
-      </w:pPr>
-      <w:commentRangeStart w:id="6"/>
-      <w:commentRangeStart w:id="7"/>
+        <w:ind w:hanging="0" w:start="0"/>
+        <w:rPr/>
+      </w:pPr>
+      <w:commentRangeStart w:id="3"/>
+      <w:commentRangeStart w:id="4"/>
       <w:r>
         <w:rPr>
           <w:rFonts w:hint="eastAsia"/>
@@ -5913,18 +5902,22 @@
         <w:t>Funding</w:t>
       </w:r>
       <w:r>
-        <w:rPr/>
-      </w:r>
-      <w:commentRangeEnd w:id="7"/>
-      <w:r>
-        <w:commentReference w:id="7"/>
-      </w:r>
-      <w:commentRangeEnd w:id="6"/>
-      <w:r>
-        <w:commentReference w:id="6"/>
-      </w:r>
-      <w:r>
-        <w:rPr/>
+        <w:rPr>
+          <w:rFonts w:hint="eastAsia"/>
+        </w:rPr>
+      </w:r>
+      <w:commentRangeEnd w:id="4"/>
+      <w:r>
+        <w:commentReference w:id="4"/>
+      </w:r>
+      <w:commentRangeEnd w:id="3"/>
+      <w:r>
+        <w:commentReference w:id="3"/>
+      </w:r>
+      <w:r>
+        <w:rPr>
+          <w:rFonts w:hint="eastAsia"/>
+        </w:rPr>
       </w:r>
     </w:p>
     <w:p>
@@ -6005,6 +5998,7 @@
     <w:p>
       <w:pPr>
         <w:pStyle w:val="Heading1"/>
+        <w:ind w:hanging="0" w:start="0"/>
         <w:rPr>
           <w:rFonts w:hint="eastAsia"/>
         </w:rPr>
@@ -6035,6 +6029,7 @@
     <w:p>
       <w:pPr>
         <w:pStyle w:val="Heading1"/>
+        <w:ind w:hanging="0" w:start="0"/>
         <w:rPr/>
       </w:pPr>
       <w:r>
@@ -6797,7 +6792,9 @@
       </w:r>
     </w:p>
     <w:sectPr>
-      <w:footerReference w:type="default" r:id="rId10"/>
+      <w:footerReference w:type="even" r:id="rId10"/>
+      <w:footerReference w:type="default" r:id="rId11"/>
+      <w:footerReference w:type="first" r:id="rId12"/>
       <w:type w:val="nextPage"/>
       <w:pgSz w:w="12240" w:h="15840"/>
       <w:pgMar w:left="1440" w:right="1440" w:gutter="0" w:header="0" w:top="1440" w:footer="720" w:bottom="1440"/>
@@ -6812,7 +6809,7 @@
 
 <file path=word/comments.xml><?xml version="1.0" encoding="utf-8"?>
 <w:comments xmlns:o="urn:schemas-microsoft-com:office:office" xmlns:r="http://schemas.openxmlformats.org/officeDocument/2006/relationships" xmlns:v="urn:schemas-microsoft-com:vml" xmlns:w="http://schemas.openxmlformats.org/wordprocessingml/2006/main" xmlns:w10="urn:schemas-microsoft-com:office:word" xmlns:wp="http://schemas.openxmlformats.org/drawingml/2006/wordprocessingDrawing" xmlns:pic="http://schemas.openxmlformats.org/drawingml/2006/picture" xmlns:wps="http://schemas.microsoft.com/office/word/2010/wordprocessingShape" xmlns:wpg="http://schemas.microsoft.com/office/word/2010/wordprocessingGroup" xmlns:mc="http://schemas.openxmlformats.org/markup-compatibility/2006" xmlns:wp14="http://schemas.microsoft.com/office/word/2010/wordprocessingDrawing" xmlns:w14="http://schemas.microsoft.com/office/word/2010/wordml" xmlns:w15="http://schemas.microsoft.com/office/word/2012/wordml" mc:Ignorable="w14 wp14 w15">
-  <w:comment w:id="0" w:author="Steve Rozen, Ph.D." w:date="2025-09-28T18:57:00Z" w:initials="SR">
+  <w:comment w:id="0" w:author="Mo Liu" w:date="2025-08-30T12:01:00Z" w:initials="ML">
     <w:p>
       <w:pPr>
         <w:overflowPunct w:val="true"/>
@@ -6824,14 +6821,14 @@
       </w:r>
       <w:r>
         <w:rPr>
-          <w:rFonts w:ascii="Liberation Serif" w:hAnsi="Liberation Serif" w:eastAsia="DejaVu Sans" w:cs="Noto Sans Arabic UI"/>
+          <w:rFonts w:eastAsia="DejaVu Sans" w:cs="Noto Sans Arabic UI" w:ascii="Liberation Serif" w:hAnsi="Liberation Serif"/>
           <w:lang w:val="en-US" w:eastAsia="en-US" w:bidi="en-US"/>
         </w:rPr>
-        <w:t>Possibly cite our benchmark results for indels</w:t>
+        <w:t>Maybe I also need to do a sup figure for this?</w:t>
       </w:r>
     </w:p>
   </w:comment>
-  <w:comment w:id="1" w:author="Steve Rozen, Ph.D." w:date="2025-09-23T13:14:00Z" w:initials="SR">
+  <w:comment w:id="1" w:author="Steve Rozen, Ph.D." w:date="2025-09-23T21:13:00Z" w:initials="SR">
     <w:p>
       <w:pPr>
         <w:overflowPunct w:val="true"/>
@@ -6843,14 +6840,14 @@
       </w:r>
       <w:r>
         <w:rPr>
-          <w:rFonts w:ascii="Liberation Serif" w:hAnsi="Liberation Serif" w:eastAsia="DejaVu Sans" w:cs="Noto Sans Arabic UI"/>
+          <w:rFonts w:eastAsia="DejaVu Sans" w:cs="Noto Sans Arabic UI" w:ascii="Liberation Serif" w:hAnsi="Liberation Serif"/>
           <w:lang w:val="en-US" w:eastAsia="en-US" w:bidi="en-US"/>
         </w:rPr>
-        <w:t>Move these details elsewhere</w:t>
+        <w:t>Novel</w:t>
       </w:r>
     </w:p>
   </w:comment>
-  <w:comment w:id="2" w:author="Steve Rozen, Ph.D." w:date="2025-09-23T10:50:00Z" w:initials="SR">
+  <w:comment w:id="2" w:author="Mo Liu" w:date="2025-08-30T17:20:00Z" w:initials="ML">
     <w:p>
       <w:pPr>
         <w:overflowPunct w:val="true"/>
@@ -6862,14 +6859,14 @@
       </w:r>
       <w:r>
         <w:rPr>
-          <w:rFonts w:ascii="Liberation Serif" w:hAnsi="Liberation Serif" w:eastAsia="DejaVu Sans" w:cs="Noto Sans Arabic UI"/>
+          <w:rFonts w:eastAsia="DejaVu Sans" w:cs="Noto Sans Arabic UI" w:ascii="Liberation Serif" w:hAnsi="Liberation Serif"/>
           <w:lang w:val="en-US" w:eastAsia="en-US" w:bidi="en-US"/>
         </w:rPr>
-        <w:t>Possibly move to table legend</w:t>
+        <w:t>Is this appropriate?</w:t>
       </w:r>
     </w:p>
   </w:comment>
-  <w:comment w:id="3" w:author="Mo Liu" w:date="2025-08-30T12:01:00Z" w:initials="ML">
+  <w:comment w:id="4" w:author="Mo Liu" w:date="2025-09-08T14:03:00Z" w:initials="ML">
     <w:p>
       <w:pPr>
         <w:overflowPunct w:val="true"/>
@@ -6881,14 +6878,14 @@
       </w:r>
       <w:r>
         <w:rPr>
-          <w:rFonts w:ascii="Liberation Serif" w:hAnsi="Liberation Serif" w:eastAsia="DejaVu Sans" w:cs="Noto Sans Arabic UI"/>
+          <w:rFonts w:eastAsia="DejaVu Sans" w:cs="Noto Sans Arabic UI" w:ascii="Liberation Serif" w:hAnsi="Liberation Serif"/>
           <w:lang w:val="en-US" w:eastAsia="en-US" w:bidi="en-US"/>
         </w:rPr>
-        <w:t>Maybe I also need to do a sup figure for this?</w:t>
+        <w:t>Please add in the funding information</w:t>
       </w:r>
     </w:p>
   </w:comment>
-  <w:comment w:id="4" w:author="Steve Rozen, Ph.D." w:date="2025-09-23T21:13:00Z" w:initials="SR">
+  <w:comment w:id="3" w:author="Steve Rozen, Ph.D." w:date="2025-09-28T18:45:00Z" w:initials="SR">
     <w:p>
       <w:pPr>
         <w:overflowPunct w:val="true"/>
@@ -6900,64 +6897,7 @@
       </w:r>
       <w:r>
         <w:rPr>
-          <w:rFonts w:ascii="Liberation Serif" w:hAnsi="Liberation Serif" w:eastAsia="DejaVu Sans" w:cs="Noto Sans Arabic UI"/>
-          <w:lang w:val="en-US" w:eastAsia="en-US" w:bidi="en-US"/>
-        </w:rPr>
-        <w:t>Novel</w:t>
-      </w:r>
-    </w:p>
-  </w:comment>
-  <w:comment w:id="5" w:author="Mo Liu" w:date="2025-08-30T17:20:00Z" w:initials="ML">
-    <w:p>
-      <w:pPr>
-        <w:overflowPunct w:val="true"/>
-        <w:spacing w:lineRule="auto" w:line="240" w:before="0" w:after="0"/>
-        <w:rPr/>
-      </w:pPr>
-      <w:r>
-        <w:annotationRef/>
-      </w:r>
-      <w:r>
-        <w:rPr>
-          <w:rFonts w:ascii="Liberation Serif" w:hAnsi="Liberation Serif" w:eastAsia="DejaVu Sans" w:cs="Noto Sans Arabic UI"/>
-          <w:lang w:val="en-US" w:eastAsia="en-US" w:bidi="en-US"/>
-        </w:rPr>
-        <w:t>Is this appropriate?</w:t>
-      </w:r>
-    </w:p>
-  </w:comment>
-  <w:comment w:id="7" w:author="Mo Liu" w:date="2025-09-08T14:03:00Z" w:initials="ML">
-    <w:p>
-      <w:pPr>
-        <w:overflowPunct w:val="true"/>
-        <w:spacing w:lineRule="auto" w:line="240" w:before="0" w:after="0"/>
-        <w:rPr/>
-      </w:pPr>
-      <w:r>
-        <w:annotationRef/>
-      </w:r>
-      <w:r>
-        <w:rPr>
-          <w:rFonts w:ascii="Liberation Serif" w:hAnsi="Liberation Serif" w:eastAsia="DejaVu Sans" w:cs="Noto Sans Arabic UI"/>
-          <w:lang w:val="en-US" w:eastAsia="en-US" w:bidi="en-US"/>
-        </w:rPr>
-        <w:t>Please add in the funding information</w:t>
-      </w:r>
-    </w:p>
-  </w:comment>
-  <w:comment w:id="6" w:author="Steve Rozen, Ph.D." w:date="2025-09-28T18:45:00Z" w:initials="SR">
-    <w:p>
-      <w:pPr>
-        <w:overflowPunct w:val="true"/>
-        <w:spacing w:lineRule="auto" w:line="240" w:before="0" w:after="0"/>
-        <w:rPr/>
-      </w:pPr>
-      <w:r>
-        <w:annotationRef/>
-      </w:r>
-      <w:r>
-        <w:rPr>
-          <w:rFonts w:ascii="Liberation Serif" w:hAnsi="Liberation Serif" w:eastAsia="DejaVu Sans" w:cs="Noto Sans Arabic UI"/>
+          <w:rFonts w:eastAsia="DejaVu Sans" w:cs="Noto Sans Arabic UI" w:ascii="Liberation Serif" w:hAnsi="Liberation Serif"/>
           <w:lang w:val="en-US" w:eastAsia="en-US" w:bidi="en-US"/>
         </w:rPr>
         <w:t>There is no funding info for me; and I can get in trouble if we list an NIH grant on a paper with foreign authors if we did not declare the foreign authors previously :-/</w:t>
@@ -6974,6 +6914,58 @@
 </file>
 
 <file path=word/footer1.xml><?xml version="1.0" encoding="utf-8"?>
+<w:ftr xmlns:o="urn:schemas-microsoft-com:office:office" xmlns:r="http://schemas.openxmlformats.org/officeDocument/2006/relationships" xmlns:v="urn:schemas-microsoft-com:vml" xmlns:w="http://schemas.openxmlformats.org/wordprocessingml/2006/main" xmlns:w10="urn:schemas-microsoft-com:office:word" xmlns:wp="http://schemas.openxmlformats.org/drawingml/2006/wordprocessingDrawing" xmlns:pic="http://schemas.openxmlformats.org/drawingml/2006/picture" xmlns:wps="http://schemas.microsoft.com/office/word/2010/wordprocessingShape" xmlns:wpg="http://schemas.microsoft.com/office/word/2010/wordprocessingGroup" xmlns:mc="http://schemas.openxmlformats.org/markup-compatibility/2006" xmlns:wp14="http://schemas.microsoft.com/office/word/2010/wordprocessingDrawing" xmlns:w14="http://schemas.microsoft.com/office/word/2010/wordml" xmlns:w15="http://schemas.microsoft.com/office/word/2012/wordml" mc:Ignorable="w14 wp14 w15">
+  <w:p>
+    <w:pPr>
+      <w:pStyle w:val="Footer"/>
+      <w:snapToGrid w:val="false"/>
+      <w:spacing w:lineRule="auto" w:line="240" w:before="0" w:after="160"/>
+      <w:rPr/>
+    </w:pPr>
+    <w:r>
+      <w:rPr/>
+    </w:r>
+  </w:p>
+</w:ftr>
+</file>
+
+<file path=word/footer2.xml><?xml version="1.0" encoding="utf-8"?>
+<w:ftr xmlns:o="urn:schemas-microsoft-com:office:office" xmlns:r="http://schemas.openxmlformats.org/officeDocument/2006/relationships" xmlns:v="urn:schemas-microsoft-com:vml" xmlns:w="http://schemas.openxmlformats.org/wordprocessingml/2006/main" xmlns:w10="urn:schemas-microsoft-com:office:word" xmlns:wp="http://schemas.openxmlformats.org/drawingml/2006/wordprocessingDrawing" xmlns:pic="http://schemas.openxmlformats.org/drawingml/2006/picture" xmlns:wps="http://schemas.microsoft.com/office/word/2010/wordprocessingShape" xmlns:wpg="http://schemas.microsoft.com/office/word/2010/wordprocessingGroup" xmlns:mc="http://schemas.openxmlformats.org/markup-compatibility/2006" xmlns:wp14="http://schemas.microsoft.com/office/word/2010/wordprocessingDrawing" xmlns:w14="http://schemas.microsoft.com/office/word/2010/wordml" xmlns:w15="http://schemas.microsoft.com/office/word/2012/wordml" mc:Ignorable="w14 wp14 w15">
+  <w:p>
+    <w:pPr>
+      <w:pStyle w:val="Footer"/>
+      <w:spacing w:before="0" w:after="160"/>
+      <w:rPr/>
+    </w:pPr>
+    <w:r>
+      <w:rPr/>
+      <w:t xml:space="preserve">Page </w:t>
+    </w:r>
+    <w:r>
+      <w:rPr/>
+      <w:fldChar w:fldCharType="begin"/>
+    </w:r>
+    <w:r>
+      <w:rPr/>
+      <w:instrText xml:space="preserve"> PAGE </w:instrText>
+    </w:r>
+    <w:r>
+      <w:rPr/>
+      <w:fldChar w:fldCharType="separate"/>
+    </w:r>
+    <w:r>
+      <w:rPr/>
+      <w:t>39</w:t>
+    </w:r>
+    <w:r>
+      <w:rPr/>
+      <w:fldChar w:fldCharType="end"/>
+    </w:r>
+  </w:p>
+</w:ftr>
+</file>
+
+<file path=word/footer3.xml><?xml version="1.0" encoding="utf-8"?>
 <w:ftr xmlns:o="urn:schemas-microsoft-com:office:office" xmlns:r="http://schemas.openxmlformats.org/officeDocument/2006/relationships" xmlns:v="urn:schemas-microsoft-com:vml" xmlns:w="http://schemas.openxmlformats.org/wordprocessingml/2006/main" xmlns:w10="urn:schemas-microsoft-com:office:word" xmlns:wp="http://schemas.openxmlformats.org/drawingml/2006/wordprocessingDrawing" xmlns:pic="http://schemas.openxmlformats.org/drawingml/2006/picture" xmlns:wps="http://schemas.microsoft.com/office/word/2010/wordprocessingShape" xmlns:wpg="http://schemas.microsoft.com/office/word/2010/wordprocessingGroup" xmlns:mc="http://schemas.openxmlformats.org/markup-compatibility/2006" xmlns:wp14="http://schemas.microsoft.com/office/word/2010/wordprocessingDrawing" xmlns:w14="http://schemas.microsoft.com/office/word/2010/wordml" xmlns:w15="http://schemas.microsoft.com/office/word/2012/wordml" mc:Ignorable="w14 wp14 w15">
   <w:p>
     <w:pPr>
@@ -7016,7 +7008,7 @@
       <w:start w:val="1"/>
       <w:numFmt w:val="none"/>
       <w:suff w:val="nothing"/>
-      <w:lvlText w:val="%1"/>
+      <w:lvlText w:val=""/>
       <w:lvlJc w:val="start"/>
       <w:pPr>
         <w:tabs>
@@ -7029,7 +7021,7 @@
       <w:start w:val="1"/>
       <w:numFmt w:val="none"/>
       <w:suff w:val="nothing"/>
-      <w:lvlText w:val="%2"/>
+      <w:lvlText w:val=""/>
       <w:lvlJc w:val="start"/>
       <w:pPr>
         <w:tabs>
@@ -7042,7 +7034,7 @@
       <w:start w:val="1"/>
       <w:numFmt w:val="none"/>
       <w:suff w:val="nothing"/>
-      <w:lvlText w:val="%3"/>
+      <w:lvlText w:val=""/>
       <w:lvlJc w:val="start"/>
       <w:pPr>
         <w:tabs>
@@ -7055,7 +7047,7 @@
       <w:start w:val="1"/>
       <w:numFmt w:val="none"/>
       <w:suff w:val="nothing"/>
-      <w:lvlText w:val="%4"/>
+      <w:lvlText w:val=""/>
       <w:lvlJc w:val="start"/>
       <w:pPr>
         <w:tabs>
@@ -7068,7 +7060,7 @@
       <w:start w:val="1"/>
       <w:numFmt w:val="none"/>
       <w:suff w:val="nothing"/>
-      <w:lvlText w:val="%5"/>
+      <w:lvlText w:val=""/>
       <w:lvlJc w:val="start"/>
       <w:pPr>
         <w:tabs>
@@ -7081,7 +7073,7 @@
       <w:start w:val="1"/>
       <w:numFmt w:val="none"/>
       <w:suff w:val="nothing"/>
-      <w:lvlText w:val="%6"/>
+      <w:lvlText w:val=""/>
       <w:lvlJc w:val="start"/>
       <w:pPr>
         <w:tabs>
@@ -7094,7 +7086,7 @@
       <w:start w:val="1"/>
       <w:numFmt w:val="none"/>
       <w:suff w:val="nothing"/>
-      <w:lvlText w:val="%7"/>
+      <w:lvlText w:val=""/>
       <w:lvlJc w:val="start"/>
       <w:pPr>
         <w:tabs>
@@ -7107,7 +7099,7 @@
       <w:start w:val="1"/>
       <w:numFmt w:val="none"/>
       <w:suff w:val="nothing"/>
-      <w:lvlText w:val="%8"/>
+      <w:lvlText w:val=""/>
       <w:lvlJc w:val="start"/>
       <w:pPr>
         <w:tabs>
@@ -7120,7 +7112,7 @@
       <w:start w:val="1"/>
       <w:numFmt w:val="none"/>
       <w:suff w:val="nothing"/>
-      <w:lvlText w:val="%9"/>
+      <w:lvlText w:val=""/>
       <w:lvlJc w:val="start"/>
       <w:pPr>
         <w:tabs>
@@ -7281,9 +7273,7 @@
     <w:pPr>
       <w:widowControl/>
       <w:suppressAutoHyphens w:val="true"/>
-      <w:kinsoku w:val="true"/>
       <w:overflowPunct w:val="true"/>
-      <w:autoSpaceDE w:val="true"/>
       <w:bidi w:val="0"/>
       <w:spacing w:lineRule="auto" w:line="480" w:before="0" w:after="160"/>
       <w:ind w:firstLine="720"/>
@@ -7660,9 +7650,7 @@
     <w:pPr>
       <w:widowControl/>
       <w:suppressAutoHyphens w:val="true"/>
-      <w:kinsoku w:val="true"/>
       <w:overflowPunct w:val="true"/>
-      <w:autoSpaceDE w:val="true"/>
       <w:bidi w:val="0"/>
       <w:spacing w:lineRule="auto" w:line="240" w:before="0" w:after="0"/>
       <w:jc w:val="start"/>

</xml_diff>